<commit_message>
Added intro and about lernOS
</commit_message>
<xml_diff>
--- a/de/lernOS-Guide-for-Organizations-de.docx
+++ b/de/lernOS-Guide-for-Organizations-de.docx
@@ -129,25 +129,323 @@
         <w:pStyle w:val="FirstParagraph"/>
       </w:pPr>
       <w:r>
-        <w:t xml:space="preserve">…</w:t>
+        <w:t xml:space="preserve">Willkommen im</w:t>
+      </w:r>
+      <w:r>
+        <w:t xml:space="preserve"> </w:t>
+      </w:r>
+      <w:r>
+        <w:rPr>
+          <w:b/>
+        </w:rPr>
+        <w:t xml:space="preserve">lernOS für Organisationen Leitfaden</w:t>
+      </w:r>
+      <w:r>
+        <w:t xml:space="preserve">. Dass du hier bist zeigt, dass du dich für das Bestehen und den Erfolg deiner Organisation interessierst und einsetzen möchtest. Der Übergang von Industrie- zu Wissensgesellschaft erfordert einen neuen Blickwinkel auf Organisationen. Wissen und Lernen sind schon die zentralen Erfolgsfaktoren geworden. Daher sollte sich die Haltung von</w:t>
+      </w:r>
+      <w:r>
+        <w:t xml:space="preserve"> </w:t>
+      </w:r>
+      <w:r>
+        <w:t xml:space="preserve">“</w:t>
+      </w:r>
+      <w:r>
+        <w:t xml:space="preserve">Wissen ist Macht</w:t>
+      </w:r>
+      <w:r>
+        <w:t xml:space="preserve">”</w:t>
+      </w:r>
+      <w:r>
+        <w:t xml:space="preserve"> </w:t>
+      </w:r>
+      <w:r>
+        <w:t xml:space="preserve">zu</w:t>
+      </w:r>
+      <w:r>
+        <w:t xml:space="preserve"> </w:t>
+      </w:r>
+      <w:r>
+        <w:t xml:space="preserve">“</w:t>
+      </w:r>
+      <w:r>
+        <w:t xml:space="preserve">Wissen teilen ist Macht</w:t>
+      </w:r>
+      <w:r>
+        <w:t xml:space="preserve">”</w:t>
+      </w:r>
+      <w:r>
+        <w:t xml:space="preserve"> </w:t>
+      </w:r>
+      <w:r>
+        <w:t xml:space="preserve">wandeln.</w:t>
+      </w:r>
+    </w:p>
+    <w:p>
+      <w:pPr>
+        <w:pStyle w:val="BodyText"/>
+      </w:pPr>
+      <w:r>
+        <w:t xml:space="preserve">Dafür vermittelt dieser Leitfaden im</w:t>
+      </w:r>
+      <w:r>
+        <w:t xml:space="preserve"> </w:t>
+      </w:r>
+      <w:r>
+        <w:rPr>
+          <w:b/>
+        </w:rPr>
+        <w:t xml:space="preserve">Kapitel Grundlagen</w:t>
+      </w:r>
+      <w:r>
+        <w:t xml:space="preserve"> </w:t>
+      </w:r>
+      <w:r>
+        <w:t xml:space="preserve">einen Einblick in zentrale Konzepte der Organisationstheorie und der zeitgemäßen Veränderung von Organisationen. Die Theorien werden kompakt vorgestellt, weiterführende Informationen sowie interessante Persönlichkeiten sind an vielen Stellen verlinkt.</w:t>
+      </w:r>
+    </w:p>
+    <w:p>
+      <w:pPr>
+        <w:pStyle w:val="BodyText"/>
+      </w:pPr>
+      <w:r>
+        <w:t xml:space="preserve">Das</w:t>
+      </w:r>
+      <w:r>
+        <w:t xml:space="preserve"> </w:t>
+      </w:r>
+      <w:r>
+        <w:rPr>
+          <w:b/>
+        </w:rPr>
+        <w:t xml:space="preserve">Kapitel Lernpfad</w:t>
+      </w:r>
+      <w:r>
+        <w:t xml:space="preserve"> </w:t>
+      </w:r>
+      <w:r>
+        <w:t xml:space="preserve">dient dem Einstieg in die Praxis. Gemeinsam mit einigen Mitstreitern gründest du eine</w:t>
+      </w:r>
+      <w:r>
+        <w:t xml:space="preserve"> </w:t>
+      </w:r>
+      <w:r>
+        <w:t xml:space="preserve">“</w:t>
+      </w:r>
+      <w:r>
+        <w:t xml:space="preserve">Koalition des Lernens</w:t>
+      </w:r>
+      <w:r>
+        <w:t xml:space="preserve">”</w:t>
+      </w:r>
+      <w:r>
+        <w:t xml:space="preserve"> </w:t>
+      </w:r>
+      <w:r>
+        <w:t xml:space="preserve">in deiner Organisation. Ihr identifiziert gemeinsam die wichtigsten Handlungsfelder und startet mit dem</w:t>
+      </w:r>
+      <w:r>
+        <w:t xml:space="preserve"> </w:t>
+      </w:r>
+      <w:r>
+        <w:t xml:space="preserve">“</w:t>
+      </w:r>
+      <w:r>
+        <w:t xml:space="preserve">Open Space des Lernens</w:t>
+      </w:r>
+      <w:r>
+        <w:t xml:space="preserve">”</w:t>
+      </w:r>
+      <w:r>
+        <w:t xml:space="preserve"> </w:t>
+      </w:r>
+      <w:r>
+        <w:t xml:space="preserve">einen Entwicklungsprozess, der in 3-monatigen Zeitabschnitten (Sprints) konkrete Schritte zur Entwicklung einer Lernende Organisation unternimmt. Eine wachsende Gruppe Freiwilliger (</w:t>
+      </w:r>
+      <w:r>
+        <w:t xml:space="preserve">“</w:t>
+      </w:r>
+      <w:r>
+        <w:t xml:space="preserve">army of volunteers</w:t>
+      </w:r>
+      <w:r>
+        <w:t xml:space="preserve">”</w:t>
+      </w:r>
+      <w:r>
+        <w:t xml:space="preserve">) hilft im Lauf der Zeit dabei, die Lernende Organisation zum neuen Normal werden zu lassen.</w:t>
+      </w:r>
+    </w:p>
+    <w:p>
+      <w:pPr>
+        <w:pStyle w:val="BodyText"/>
+      </w:pPr>
+      <w:r>
+        <w:t xml:space="preserve">In der</w:t>
+      </w:r>
+      <w:r>
+        <w:t xml:space="preserve"> </w:t>
+      </w:r>
+      <w:hyperlink r:id="rId21">
+        <w:r>
+          <w:rPr>
+            <w:rStyle w:val="Hyperlink"/>
+          </w:rPr>
+          <w:t xml:space="preserve">Kategorie lernOS für Organisationen auf CONNECT</w:t>
+        </w:r>
+      </w:hyperlink>
+      <w:r>
+        <w:t xml:space="preserve"> </w:t>
+      </w:r>
+      <w:r>
+        <w:t xml:space="preserve">können Erfahrungen bei der Umsetzung geteilt und Fragen gestellt werden. Viel Erfolg!</w:t>
       </w:r>
     </w:p>
     <w:p>
       <w:pPr>
         <w:pStyle w:val="Heading1"/>
       </w:pPr>
-      <w:bookmarkStart w:id="21" w:name="über-lernos"/>
+      <w:bookmarkStart w:id="22" w:name="über-lernos"/>
       <w:r>
         <w:t xml:space="preserve">Über lernOS</w:t>
       </w:r>
-      <w:bookmarkEnd w:id="21"/>
+      <w:bookmarkEnd w:id="22"/>
     </w:p>
     <w:p>
       <w:pPr>
         <w:pStyle w:val="FirstParagraph"/>
       </w:pPr>
       <w:r>
-        <w:t xml:space="preserve">Viele Unternehmen und Organisationen sind heute noch nach dem Vorbild von Militär oder bürokratischen Organisationen strukturiert. Organigramme teilen Abteilungen hierarchisch ab und verwandeln sie somit in Wissenssilos. Prozess- und Projektstrukturen formalisieren übergreifende Zusammenarbeit sind aber oft zu starr und wenig flexibel. An dieser Ausgangssituation setzt lernOS an. Anders als beispielsweise bei Holocracy soll nicht eine völlig neue Struktur geschaffen, sondern die bestehende Organisationsstruktur um ein neues Organisationssystem (OS) ergänzt werden.</w:t>
+        <w:rPr>
+          <w:b/>
+        </w:rPr>
+        <w:t xml:space="preserve">lernOS</w:t>
+      </w:r>
+      <w:r>
+        <w:t xml:space="preserve"> </w:t>
+      </w:r>
+      <w:r>
+        <w:t xml:space="preserve">ist ein</w:t>
+      </w:r>
+      <w:r>
+        <w:t xml:space="preserve"> </w:t>
+      </w:r>
+      <w:hyperlink r:id="rId23">
+        <w:r>
+          <w:rPr>
+            <w:rStyle w:val="Hyperlink"/>
+          </w:rPr>
+          <w:t xml:space="preserve">offenes System</w:t>
+        </w:r>
+      </w:hyperlink>
+      <w:r>
+        <w:t xml:space="preserve"> </w:t>
+      </w:r>
+      <w:r>
+        <w:t xml:space="preserve">für</w:t>
+      </w:r>
+      <w:r>
+        <w:t xml:space="preserve"> </w:t>
+      </w:r>
+      <w:hyperlink r:id="rId24">
+        <w:r>
+          <w:rPr>
+            <w:rStyle w:val="Hyperlink"/>
+          </w:rPr>
+          <w:t xml:space="preserve">Lebenslanges Lernen</w:t>
+        </w:r>
+      </w:hyperlink>
+      <w:r>
+        <w:t xml:space="preserve"> </w:t>
+      </w:r>
+      <w:r>
+        <w:t xml:space="preserve">und</w:t>
+      </w:r>
+      <w:r>
+        <w:t xml:space="preserve"> </w:t>
+      </w:r>
+      <w:hyperlink r:id="rId25">
+        <w:r>
+          <w:rPr>
+            <w:rStyle w:val="Hyperlink"/>
+          </w:rPr>
+          <w:t xml:space="preserve">Lernende Organisationen</w:t>
+        </w:r>
+      </w:hyperlink>
+      <w:r>
+        <w:t xml:space="preserve">. Die Funktionsweise von lernOS wird in</w:t>
+      </w:r>
+      <w:r>
+        <w:t xml:space="preserve"> </w:t>
+      </w:r>
+      <w:hyperlink r:id="rId26">
+        <w:r>
+          <w:rPr>
+            <w:rStyle w:val="Hyperlink"/>
+          </w:rPr>
+          <w:t xml:space="preserve">offen</w:t>
+        </w:r>
+      </w:hyperlink>
+      <w:r>
+        <w:t xml:space="preserve"> </w:t>
+      </w:r>
+      <w:r>
+        <w:t xml:space="preserve">verfügbaren</w:t>
+      </w:r>
+      <w:r>
+        <w:t xml:space="preserve"> </w:t>
+      </w:r>
+      <w:r>
+        <w:rPr>
+          <w:b/>
+        </w:rPr>
+        <w:t xml:space="preserve">Leitfäden</w:t>
+      </w:r>
+      <w:r>
+        <w:t xml:space="preserve"> </w:t>
+      </w:r>
+      <w:r>
+        <w:t xml:space="preserve">beschrieben. lernOS kann ganz einfach als</w:t>
+      </w:r>
+      <w:r>
+        <w:t xml:space="preserve"> </w:t>
+      </w:r>
+      <w:r>
+        <w:rPr>
+          <w:b/>
+        </w:rPr>
+        <w:t xml:space="preserve">Einzelperson</w:t>
+      </w:r>
+      <w:r>
+        <w:t xml:space="preserve">, im</w:t>
+      </w:r>
+      <w:r>
+        <w:t xml:space="preserve"> </w:t>
+      </w:r>
+      <w:r>
+        <w:rPr>
+          <w:b/>
+        </w:rPr>
+        <w:t xml:space="preserve">Team</w:t>
+      </w:r>
+      <w:r>
+        <w:t xml:space="preserve"> </w:t>
+      </w:r>
+      <w:r>
+        <w:t xml:space="preserve">oder in der gesamten</w:t>
+      </w:r>
+      <w:r>
+        <w:t xml:space="preserve"> </w:t>
+      </w:r>
+      <w:r>
+        <w:rPr>
+          <w:b/>
+        </w:rPr>
+        <w:t xml:space="preserve">Organisation</w:t>
+      </w:r>
+      <w:r>
+        <w:t xml:space="preserve"> </w:t>
+      </w:r>
+      <w:r>
+        <w:t xml:space="preserve">praktiziert werden.</w:t>
       </w:r>
     </w:p>
     <w:p>
@@ -155,125 +453,120 @@
         <w:pStyle w:val="BodyText"/>
       </w:pPr>
       <w:r>
-        <w:t xml:space="preserve">lernOS ist ein modulares Organisationssystem für Einzelpersonen, Teams, Organisationen und ganze Gesellschaften, die das Lernen als zentralen Erfolgsfaktor für sich erkannt haben. Der Name lernOS hat dabei folgende Hintergründe:</w:t>
-      </w:r>
-    </w:p>
-    <w:p>
-      <w:pPr>
-        <w:numPr>
-          <w:ilvl w:val="0"/>
-          <w:numId w:val="1001"/>
-        </w:numPr>
-        <w:pStyle w:val="Compact"/>
-      </w:pPr>
-      <w:r>
-        <w:t xml:space="preserve">Das groß geschriebene</w:t>
-      </w:r>
-      <w:r>
-        <w:t xml:space="preserve"> </w:t>
-      </w:r>
-      <w:r>
-        <w:rPr>
-          <w:b/>
-        </w:rPr>
-        <w:t xml:space="preserve">OS</w:t>
-      </w:r>
-      <w:r>
-        <w:t xml:space="preserve"> </w:t>
-      </w:r>
-      <w:r>
-        <w:t xml:space="preserve">ist an die Schreibweise von iOS &amp; Co. angelehnt. Es steht für Struktur und Systematik, wird aber als „Organisationssystem" und nicht als „Operating System" ausgeschrieben. Das soll auf der einen Seite den Bezug zur Digitalisierung herstellen, aber auch darauf hinweisen, dass sich Menschen nicht in starren und unflexiblen Form eines Betriebssystems organisieren, sondern sehr organisch und kreativ.</w:t>
-      </w:r>
-    </w:p>
-    <w:p>
-      <w:pPr>
-        <w:numPr>
-          <w:ilvl w:val="0"/>
-          <w:numId w:val="1001"/>
-        </w:numPr>
-        <w:pStyle w:val="Compact"/>
-      </w:pPr>
-      <w:r>
-        <w:t xml:space="preserve">Lernos ist in Esperanto das Indikativ Futur des Verbs für</w:t>
-      </w:r>
-      <w:r>
-        <w:t xml:space="preserve"> </w:t>
-      </w:r>
-      <w:r>
-        <w:rPr>
-          <w:b/>
-        </w:rPr>
-        <w:t xml:space="preserve">lernen</w:t>
-      </w:r>
-      <w:r>
-        <w:t xml:space="preserve"> </w:t>
-      </w:r>
-      <w:r>
-        <w:t xml:space="preserve">(lerni). Es kann mit „Ich werde lernen" (mi lernos), „Du wirst lernen" (vi lernos), „wir werden lernen" (ni lernos) und „ihr werdet lernen" (vi lernos). Über den Esperanto-Bezug wird auf die globale Bedeutung des Lernens hingewiesen (daher auch „lernOS" nicht „LearnOS") und gleichzeitig die Bedeutung des Lebenslangen Lernens auf allen Ebenen unterstrochen.</w:t>
-      </w:r>
+        <w:t xml:space="preserve">Startest du als Einzelperson, empfehlen wir dir, gemeinsam in einem</w:t>
+      </w:r>
+      <w:r>
+        <w:t xml:space="preserve"> </w:t>
+      </w:r>
+      <w:r>
+        <w:rPr>
+          <w:b/>
+        </w:rPr>
+        <w:t xml:space="preserve">Circle</w:t>
+      </w:r>
+      <w:r>
+        <w:t xml:space="preserve"> </w:t>
+      </w:r>
+      <w:r>
+        <w:t xml:space="preserve">(4-5 Personen) oder zumindest in einem</w:t>
+      </w:r>
+      <w:r>
+        <w:t xml:space="preserve"> </w:t>
+      </w:r>
+      <w:r>
+        <w:rPr>
+          <w:b/>
+        </w:rPr>
+        <w:t xml:space="preserve">Lerntandem</w:t>
+      </w:r>
+      <w:r>
+        <w:t xml:space="preserve"> </w:t>
+      </w:r>
+      <w:r>
+        <w:t xml:space="preserve">(2 Personen) zu starten. Weitere Informationen findest du auf der Seite</w:t>
+      </w:r>
+      <w:r>
+        <w:t xml:space="preserve"> </w:t>
+      </w:r>
+      <w:hyperlink r:id="rId27">
+        <w:r>
+          <w:rPr>
+            <w:rStyle w:val="Hyperlink"/>
+          </w:rPr>
+          <w:t xml:space="preserve">lernos.org</w:t>
+        </w:r>
+      </w:hyperlink>
+      <w:r>
+        <w:t xml:space="preserve">. Mitstreiter findest du ganz einfach in der</w:t>
+      </w:r>
+      <w:r>
+        <w:t xml:space="preserve"> </w:t>
+      </w:r>
+      <w:hyperlink r:id="rId28">
+        <w:r>
+          <w:rPr>
+            <w:rStyle w:val="Hyperlink"/>
+          </w:rPr>
+          <w:t xml:space="preserve">lernOS Community CONNECT</w:t>
+        </w:r>
+      </w:hyperlink>
+      <w:r>
+        <w:t xml:space="preserve">. Dort gibt es auch den</w:t>
+      </w:r>
+      <w:r>
+        <w:t xml:space="preserve"> </w:t>
+      </w:r>
+      <w:hyperlink r:id="rId29">
+        <w:r>
+          <w:rPr>
+            <w:rStyle w:val="Hyperlink"/>
+          </w:rPr>
+          <w:t xml:space="preserve">lernOS Circlefinder</w:t>
+        </w:r>
+      </w:hyperlink>
+      <w:r>
+        <w:t xml:space="preserve"> </w:t>
+      </w:r>
+      <w:r>
+        <w:t xml:space="preserve">als Marktplatz für Circle-Angebote und -Gesuche.</w:t>
+      </w:r>
+    </w:p>
+    <w:p>
+      <w:pPr>
+        <w:pStyle w:val="BodyText"/>
+      </w:pPr>
+      <w:r>
+        <w:rPr>
+          <w:b/>
+        </w:rPr>
+        <w:t xml:space="preserve">KEEP CALM &amp; LEARN ON!</w:t>
+      </w:r>
+    </w:p>
+    <w:p>
+      <w:pPr>
+        <w:pStyle w:val="Heading1"/>
+      </w:pPr>
+      <w:bookmarkStart w:id="30" w:name="grundlagen"/>
+      <w:r>
+        <w:t xml:space="preserve">Grundlagen</w:t>
+      </w:r>
+      <w:bookmarkEnd w:id="30"/>
+    </w:p>
+    <w:p>
+      <w:pPr>
+        <w:pStyle w:val="Heading2"/>
+      </w:pPr>
+      <w:bookmarkStart w:id="31" w:name="X69711e000cde81d119f118f2cbf6588385aa0ce"/>
+      <w:r>
+        <w:t xml:space="preserve">Ein zeitgemäßes Verständnis von Organisationen</w:t>
+      </w:r>
+      <w:bookmarkEnd w:id="31"/>
     </w:p>
     <w:p>
       <w:pPr>
         <w:pStyle w:val="FirstParagraph"/>
       </w:pPr>
-      <w:r>
-        <w:t xml:space="preserve">Ähnlich wie das Medium E-Mail kann lernOS von Einzelpersonen, Gruppen, Organisationen oder ganze Gesellschaften angewendet werden. LernOS deckt somit das ganze Spektrum vom individuellen Lebenslangen Lernen über Lernende Organisationen bis hin zur Wissensgesellschaft (auch Lernende Gesellschaft) ab.</w:t>
-      </w:r>
-    </w:p>
-    <w:p>
-      <w:pPr>
-        <w:pStyle w:val="BodyText"/>
-      </w:pPr>
-      <w:r>
-        <w:t xml:space="preserve">Im ersten Schritt ist daher mit dem</w:t>
-      </w:r>
-      <w:r>
-        <w:t xml:space="preserve"> </w:t>
-      </w:r>
-      <w:r>
-        <w:rPr>
-          <w:b/>
-        </w:rPr>
-        <w:t xml:space="preserve">lernOS Scope</w:t>
-      </w:r>
-      <w:r>
-        <w:t xml:space="preserve"> </w:t>
-      </w:r>
-      <w:r>
-        <w:t xml:space="preserve">der Anwendungsbereich von LernOS festzulegen. Natürlich kann sich lernOS im Lauf der Entwicklung von einzelnen Mitarbeitern auf ganze Abteilungen</w:t>
-      </w:r>
-      <w:r>
-        <w:t xml:space="preserve"> </w:t>
-      </w:r>
-      <w:r>
-        <w:t xml:space="preserve">oder von Abteilungen auf ganze Unternehmen ausweiten. Alle Personen im Anwendungsbereich müssen bezüglich LernOS auf den gleichen Informationsstand gebracht werden. Dazu können z.B. Handbuch, Wiki, Video, Webinare und Workshops verwendet werden.</w:t>
-      </w:r>
-    </w:p>
-    <w:p>
-      <w:pPr>
-        <w:pStyle w:val="Heading1"/>
-      </w:pPr>
-      <w:bookmarkStart w:id="22" w:name="grundlagen"/>
-      <w:r>
-        <w:t xml:space="preserve">Grundlagen</w:t>
-      </w:r>
-      <w:bookmarkEnd w:id="22"/>
-    </w:p>
-    <w:p>
-      <w:pPr>
-        <w:pStyle w:val="Heading2"/>
-      </w:pPr>
-      <w:bookmarkStart w:id="23" w:name="X69711e000cde81d119f118f2cbf6588385aa0ce"/>
-      <w:r>
-        <w:t xml:space="preserve">Ein zeitgemäßes Verständnis von Organisationen</w:t>
-      </w:r>
-      <w:bookmarkEnd w:id="23"/>
-    </w:p>
-    <w:p>
-      <w:pPr>
-        <w:pStyle w:val="FirstParagraph"/>
-      </w:pPr>
-      <w:hyperlink r:id="rId24">
+      <w:hyperlink r:id="rId32">
         <w:r>
           <w:rPr>
             <w:rStyle w:val="Hyperlink"/>
@@ -292,11 +585,11 @@
       <w:pPr>
         <w:pStyle w:val="Heading3"/>
       </w:pPr>
-      <w:bookmarkStart w:id="25" w:name="zweck-mitgliedschaft-und-hierarchie"/>
+      <w:bookmarkStart w:id="33" w:name="zweck-mitgliedschaft-und-hierarchie"/>
       <w:r>
         <w:t xml:space="preserve">Zweck, Mitgliedschaft und Hierarchie</w:t>
       </w:r>
-      <w:bookmarkEnd w:id="25"/>
+      <w:bookmarkEnd w:id="33"/>
     </w:p>
     <w:p>
       <w:pPr>
@@ -308,7 +601,7 @@
       <w:r>
         <w:t xml:space="preserve"> </w:t>
       </w:r>
-      <w:hyperlink r:id="rId26">
+      <w:hyperlink r:id="rId34">
         <w:r>
           <w:rPr>
             <w:rStyle w:val="Hyperlink"/>
@@ -325,7 +618,7 @@
       <w:r>
         <w:t xml:space="preserve"> </w:t>
       </w:r>
-      <w:hyperlink r:id="rId27">
+      <w:hyperlink r:id="rId35">
         <w:r>
           <w:rPr>
             <w:rStyle w:val="Hyperlink"/>
@@ -339,7 +632,7 @@
       <w:r>
         <w:t xml:space="preserve"> </w:t>
       </w:r>
-      <w:hyperlink r:id="rId28">
+      <w:hyperlink r:id="rId36">
         <w:r>
           <w:rPr>
             <w:rStyle w:val="Hyperlink"/>
@@ -356,7 +649,7 @@
       <w:r>
         <w:t xml:space="preserve"> </w:t>
       </w:r>
-      <w:hyperlink r:id="rId29">
+      <w:hyperlink r:id="rId37">
         <w:r>
           <w:rPr>
             <w:rStyle w:val="Hyperlink"/>
@@ -378,7 +671,7 @@
       <w:r>
         <w:t xml:space="preserve"> </w:t>
       </w:r>
-      <w:hyperlink r:id="rId30">
+      <w:hyperlink r:id="rId38">
         <w:r>
           <w:rPr>
             <w:rStyle w:val="Hyperlink"/>
@@ -394,7 +687,7 @@
       <w:pPr>
         <w:numPr>
           <w:ilvl w:val="0"/>
-          <w:numId w:val="1002"/>
+          <w:numId w:val="1001"/>
         </w:numPr>
         <w:pStyle w:val="Compact"/>
       </w:pPr>
@@ -415,7 +708,7 @@
       <w:pPr>
         <w:numPr>
           <w:ilvl w:val="0"/>
-          <w:numId w:val="1002"/>
+          <w:numId w:val="1001"/>
         </w:numPr>
         <w:pStyle w:val="Compact"/>
       </w:pPr>
@@ -436,7 +729,7 @@
       <w:pPr>
         <w:numPr>
           <w:ilvl w:val="0"/>
-          <w:numId w:val="1002"/>
+          <w:numId w:val="1001"/>
         </w:numPr>
         <w:pStyle w:val="Compact"/>
       </w:pPr>
@@ -457,7 +750,7 @@
       <w:pPr>
         <w:pStyle w:val="FirstParagraph"/>
       </w:pPr>
-      <w:hyperlink r:id="rId31">
+      <w:hyperlink r:id="rId39">
         <w:r>
           <w:rPr>
             <w:rStyle w:val="Hyperlink"/>
@@ -539,11 +832,11 @@
       <w:pPr>
         <w:pStyle w:val="Heading3"/>
       </w:pPr>
-      <w:bookmarkStart w:id="32" w:name="betriebssysteme-1-organisation"/>
+      <w:bookmarkStart w:id="40" w:name="betriebssysteme-1-organisation"/>
       <w:r>
         <w:t xml:space="preserve">2 Betriebssysteme, 1 Organisation</w:t>
       </w:r>
-      <w:bookmarkEnd w:id="32"/>
+      <w:bookmarkEnd w:id="40"/>
     </w:p>
     <w:p>
       <w:pPr>
@@ -555,7 +848,7 @@
       <w:r>
         <w:t xml:space="preserve"> </w:t>
       </w:r>
-      <w:hyperlink r:id="rId33">
+      <w:hyperlink r:id="rId41">
         <w:r>
           <w:rPr>
             <w:rStyle w:val="Hyperlink"/>
@@ -569,7 +862,7 @@
       <w:r>
         <w:t xml:space="preserve"> </w:t>
       </w:r>
-      <w:hyperlink r:id="rId34">
+      <w:hyperlink r:id="rId42">
         <w:r>
           <w:rPr>
             <w:rStyle w:val="Hyperlink"/>
@@ -583,7 +876,7 @@
       <w:r>
         <w:t xml:space="preserve"> </w:t>
       </w:r>
-      <w:hyperlink r:id="rId35">
+      <w:hyperlink r:id="rId43">
         <w:r>
           <w:rPr>
             <w:rStyle w:val="Hyperlink"/>
@@ -597,7 +890,7 @@
       <w:r>
         <w:t xml:space="preserve"> </w:t>
       </w:r>
-      <w:hyperlink r:id="rId36">
+      <w:hyperlink r:id="rId44">
         <w:r>
           <w:rPr>
             <w:rStyle w:val="Hyperlink"/>
@@ -611,7 +904,7 @@
       <w:r>
         <w:t xml:space="preserve"> </w:t>
       </w:r>
-      <w:hyperlink r:id="rId37">
+      <w:hyperlink r:id="rId45">
         <w:r>
           <w:rPr>
             <w:rStyle w:val="Hyperlink"/>
@@ -628,7 +921,7 @@
       <w:r>
         <w:t xml:space="preserve"> </w:t>
       </w:r>
-      <w:hyperlink r:id="rId38">
+      <w:hyperlink r:id="rId46">
         <w:r>
           <w:rPr>
             <w:rStyle w:val="Hyperlink"/>
@@ -653,7 +946,7 @@
       <w:r>
         <w:t xml:space="preserve"> </w:t>
       </w:r>
-      <w:hyperlink r:id="rId39">
+      <w:hyperlink r:id="rId47">
         <w:r>
           <w:rPr>
             <w:rStyle w:val="Hyperlink"/>
@@ -670,7 +963,7 @@
       <w:r>
         <w:t xml:space="preserve"> </w:t>
       </w:r>
-      <w:hyperlink r:id="rId40">
+      <w:hyperlink r:id="rId48">
         <w:r>
           <w:rPr>
             <w:rStyle w:val="Hyperlink"/>
@@ -699,7 +992,7 @@
           <wp:inline>
             <wp:extent cx="3557976" cy="1882169"/>
             <wp:effectExtent b="0" l="0" r="0" t="0"/>
-            <wp:docPr descr="Dual Operating System nach John Kotter, eigene Darstellung)" title="" id="1" name="Picture"/>
+            <wp:docPr descr="Dual Operating System nach John Kotter, eigene Darstellung" title="" id="1" name="Picture"/>
             <a:graphic>
               <a:graphicData uri="http://schemas.openxmlformats.org/drawingml/2006/picture">
                 <pic:pic>
@@ -710,7 +1003,7 @@
                     </pic:cNvPicPr>
                   </pic:nvPicPr>
                   <pic:blipFill>
-                    <a:blip r:embed="rId41"/>
+                    <a:blip r:embed="rId49"/>
                     <a:stretch>
                       <a:fillRect/>
                     </a:stretch>
@@ -742,7 +1035,7 @@
         <w:pStyle w:val="ImageCaption"/>
       </w:pPr>
       <w:r>
-        <w:t xml:space="preserve">Dual Operating System nach John Kotter, eigene Darstellung)</w:t>
+        <w:t xml:space="preserve">Dual Operating System nach John Kotter, eigene Darstellung</w:t>
       </w:r>
     </w:p>
     <w:p>
@@ -765,85 +1058,85 @@
       <w:pPr>
         <w:numPr>
           <w:ilvl w:val="0"/>
+          <w:numId w:val="1002"/>
+        </w:numPr>
+        <w:pStyle w:val="Compact"/>
+      </w:pPr>
+      <w:r>
+        <w:t xml:space="preserve">Wichtige Veränderungen werden von vielen Mitarbeitenden aus allen Bereichen vorangetrieben und nicht nur von den üblichen Auserwählten</w:t>
+      </w:r>
+    </w:p>
+    <w:p>
+      <w:pPr>
+        <w:numPr>
+          <w:ilvl w:val="0"/>
+          <w:numId w:val="1002"/>
+        </w:numPr>
+        <w:pStyle w:val="Compact"/>
+      </w:pPr>
+      <w:r>
+        <w:t xml:space="preserve">Es herrscht eine Haltung des Wollens und nicht des Müssens</w:t>
+      </w:r>
+    </w:p>
+    <w:p>
+      <w:pPr>
+        <w:numPr>
+          <w:ilvl w:val="0"/>
+          <w:numId w:val="1002"/>
+        </w:numPr>
+        <w:pStyle w:val="Compact"/>
+      </w:pPr>
+      <w:r>
+        <w:t xml:space="preserve">Der Antrieb kommt aus dem Herzen und dem Kopf, nicht nur aus dem Kopf</w:t>
+      </w:r>
+    </w:p>
+    <w:p>
+      <w:pPr>
+        <w:numPr>
+          <w:ilvl w:val="0"/>
+          <w:numId w:val="1002"/>
+        </w:numPr>
+        <w:pStyle w:val="Compact"/>
+      </w:pPr>
+      <w:r>
+        <w:t xml:space="preserve">Es findet viel mehr Führung statt und nicht nur mehr Management</w:t>
+      </w:r>
+    </w:p>
+    <w:p>
+      <w:pPr>
+        <w:numPr>
+          <w:ilvl w:val="0"/>
+          <w:numId w:val="1002"/>
+        </w:numPr>
+        <w:pStyle w:val="Compact"/>
+      </w:pPr>
+      <w:r>
+        <w:t xml:space="preserve">Es gibt eine untrennbare Partnerschaft von Hierarchie und Netzwerk, nicht nur eine optimierte Hierarchie</w:t>
+      </w:r>
+    </w:p>
+    <w:p>
+      <w:pPr>
+        <w:pStyle w:val="FirstParagraph"/>
+      </w:pPr>
+      <w:r>
+        <w:t xml:space="preserve">Die Notwendigkeit der dualen Betrachtung zeitgemäßer Organisationsformen wird neben Kotter noch in vielen weiteren Quellen aufgegriffen. Im Folgenden eine kleine Auswahl von Beispielen:</w:t>
+      </w:r>
+    </w:p>
+    <w:p>
+      <w:pPr>
+        <w:numPr>
+          <w:ilvl w:val="0"/>
           <w:numId w:val="1003"/>
         </w:numPr>
         <w:pStyle w:val="Compact"/>
       </w:pPr>
       <w:r>
-        <w:t xml:space="preserve">Wichtige Veränderungen werden von vielen Mitarbeitenden aus allen Bereichen vorangetrieben und nicht nur von den üblichen Auserwählten</w:t>
-      </w:r>
-    </w:p>
-    <w:p>
-      <w:pPr>
-        <w:numPr>
-          <w:ilvl w:val="0"/>
-          <w:numId w:val="1003"/>
-        </w:numPr>
-        <w:pStyle w:val="Compact"/>
-      </w:pPr>
-      <w:r>
-        <w:t xml:space="preserve">Es herrscht eine Haltung des Wollens und nicht des Müssens</w:t>
-      </w:r>
-    </w:p>
-    <w:p>
-      <w:pPr>
-        <w:numPr>
-          <w:ilvl w:val="0"/>
-          <w:numId w:val="1003"/>
-        </w:numPr>
-        <w:pStyle w:val="Compact"/>
-      </w:pPr>
-      <w:r>
-        <w:t xml:space="preserve">Der Antrieb kommt aus dem Herzen und dem Kopf, nicht nur aus dem Kopf</w:t>
-      </w:r>
-    </w:p>
-    <w:p>
-      <w:pPr>
-        <w:numPr>
-          <w:ilvl w:val="0"/>
-          <w:numId w:val="1003"/>
-        </w:numPr>
-        <w:pStyle w:val="Compact"/>
-      </w:pPr>
-      <w:r>
-        <w:t xml:space="preserve">Es findet viel mehr Führung statt und nicht nur mehr Management</w:t>
-      </w:r>
-    </w:p>
-    <w:p>
-      <w:pPr>
-        <w:numPr>
-          <w:ilvl w:val="0"/>
-          <w:numId w:val="1003"/>
-        </w:numPr>
-        <w:pStyle w:val="Compact"/>
-      </w:pPr>
-      <w:r>
-        <w:t xml:space="preserve">Es gibt eine untrennbare Partnerschaft von Hierarchie und Netzwerk, nicht nur eine optimierte Hierarchie</w:t>
-      </w:r>
-    </w:p>
-    <w:p>
-      <w:pPr>
-        <w:pStyle w:val="FirstParagraph"/>
-      </w:pPr>
-      <w:r>
-        <w:t xml:space="preserve">Die Notwendigkeit der dualen Betrachtung zeitgemäßer Organisationsformen wird neben Kotter noch in vielen weiteren Quellen aufgegriffen. Im Folgenden eine kleine Auswahl von Beispielen:</w:t>
-      </w:r>
-    </w:p>
-    <w:p>
-      <w:pPr>
-        <w:numPr>
-          <w:ilvl w:val="0"/>
-          <w:numId w:val="1004"/>
-        </w:numPr>
-        <w:pStyle w:val="Compact"/>
-      </w:pPr>
-      <w:r>
         <w:t xml:space="preserve">Agilität und Stabilität in</w:t>
       </w:r>
       <w:r>
         <w:t xml:space="preserve"> </w:t>
       </w:r>
-      <w:hyperlink r:id="rId42">
+      <w:hyperlink r:id="rId50">
         <w:r>
           <w:rPr>
             <w:rStyle w:val="Hyperlink"/>
@@ -862,7 +1155,7 @@
       <w:pPr>
         <w:numPr>
           <w:ilvl w:val="0"/>
-          <w:numId w:val="1004"/>
+          <w:numId w:val="1003"/>
         </w:numPr>
         <w:pStyle w:val="Compact"/>
       </w:pPr>
@@ -872,7 +1165,7 @@
       <w:r>
         <w:t xml:space="preserve"> </w:t>
       </w:r>
-      <w:hyperlink r:id="rId43">
+      <w:hyperlink r:id="rId51">
         <w:r>
           <w:rPr>
             <w:rStyle w:val="Hyperlink"/>
@@ -903,7 +1196,7 @@
       <w:pPr>
         <w:numPr>
           <w:ilvl w:val="0"/>
-          <w:numId w:val="1004"/>
+          <w:numId w:val="1003"/>
         </w:numPr>
         <w:pStyle w:val="Compact"/>
       </w:pPr>
@@ -913,7 +1206,7 @@
       <w:r>
         <w:t xml:space="preserve"> </w:t>
       </w:r>
-      <w:hyperlink r:id="rId44">
+      <w:hyperlink r:id="rId52">
         <w:r>
           <w:rPr>
             <w:rStyle w:val="Hyperlink"/>
@@ -929,7 +1222,7 @@
       <w:pPr>
         <w:numPr>
           <w:ilvl w:val="0"/>
-          <w:numId w:val="1004"/>
+          <w:numId w:val="1003"/>
         </w:numPr>
         <w:pStyle w:val="Compact"/>
       </w:pPr>
@@ -939,7 +1232,7 @@
       <w:r>
         <w:t xml:space="preserve"> </w:t>
       </w:r>
-      <w:hyperlink r:id="rId45">
+      <w:hyperlink r:id="rId53">
         <w:r>
           <w:rPr>
             <w:rStyle w:val="Hyperlink"/>
@@ -958,11 +1251,11 @@
       <w:pPr>
         <w:pStyle w:val="Heading3"/>
       </w:pPr>
-      <w:bookmarkStart w:id="46" w:name="Xa24094d116fb3bb06adb0f3bddc0c754d55877d"/>
+      <w:bookmarkStart w:id="54" w:name="Xa24094d116fb3bb06adb0f3bddc0c754d55877d"/>
       <w:r>
         <w:t xml:space="preserve">Von der Maschine zu Gehirn und Organismus als Metapher</w:t>
       </w:r>
-      <w:bookmarkEnd w:id="46"/>
+      <w:bookmarkEnd w:id="54"/>
     </w:p>
     <w:p>
       <w:pPr>
@@ -974,7 +1267,7 @@
       <w:r>
         <w:t xml:space="preserve"> </w:t>
       </w:r>
-      <w:hyperlink r:id="rId47">
+      <w:hyperlink r:id="rId55">
         <w:r>
           <w:rPr>
             <w:rStyle w:val="Hyperlink"/>
@@ -999,7 +1292,7 @@
       <w:r>
         <w:t xml:space="preserve"> </w:t>
       </w:r>
-      <w:hyperlink r:id="rId48">
+      <w:hyperlink r:id="rId56">
         <w:r>
           <w:rPr>
             <w:rStyle w:val="Hyperlink"/>
@@ -1016,7 +1309,7 @@
       <w:r>
         <w:t xml:space="preserve"> </w:t>
       </w:r>
-      <w:hyperlink r:id="rId49">
+      <w:hyperlink r:id="rId57">
         <w:r>
           <w:rPr>
             <w:rStyle w:val="Hyperlink"/>
@@ -1030,7 +1323,7 @@
       <w:r>
         <w:t xml:space="preserve">wurden die Wissensarbeiter (</w:t>
       </w:r>
-      <w:hyperlink r:id="rId50">
+      <w:hyperlink r:id="rId58">
         <w:r>
           <w:rPr>
             <w:rStyle w:val="Hyperlink"/>
@@ -1096,7 +1389,7 @@
                     </pic:cNvPicPr>
                   </pic:nvPicPr>
                   <pic:blipFill>
-                    <a:blip r:embed="rId51"/>
+                    <a:blip r:embed="rId59"/>
                     <a:stretch>
                       <a:fillRect/>
                     </a:stretch>
@@ -1127,11 +1420,11 @@
       <w:pPr>
         <w:pStyle w:val="Heading3"/>
       </w:pPr>
-      <w:bookmarkStart w:id="52" w:name="organisationskultur"/>
+      <w:bookmarkStart w:id="60" w:name="organisationskultur"/>
       <w:r>
         <w:t xml:space="preserve">Organisationskultur</w:t>
       </w:r>
-      <w:bookmarkEnd w:id="52"/>
+      <w:bookmarkEnd w:id="60"/>
     </w:p>
     <w:p>
       <w:pPr>
@@ -1196,7 +1489,7 @@
       <w:r>
         <w:t xml:space="preserve"> </w:t>
       </w:r>
-      <w:hyperlink r:id="rId53">
+      <w:hyperlink r:id="rId61">
         <w:r>
           <w:rPr>
             <w:rStyle w:val="Hyperlink"/>
@@ -1213,7 +1506,7 @@
       <w:r>
         <w:t xml:space="preserve"> </w:t>
       </w:r>
-      <w:hyperlink r:id="rId54">
+      <w:hyperlink r:id="rId62">
         <w:r>
           <w:rPr>
             <w:rStyle w:val="Hyperlink"/>
@@ -1230,7 +1523,7 @@
       <w:r>
         <w:t xml:space="preserve"> </w:t>
       </w:r>
-      <w:hyperlink r:id="rId55">
+      <w:hyperlink r:id="rId63">
         <w:r>
           <w:rPr>
             <w:rStyle w:val="Hyperlink"/>
@@ -1246,7 +1539,7 @@
       <w:pPr>
         <w:numPr>
           <w:ilvl w:val="0"/>
-          <w:numId w:val="1005"/>
+          <w:numId w:val="1004"/>
         </w:numPr>
         <w:pStyle w:val="Compact"/>
       </w:pPr>
@@ -1267,7 +1560,7 @@
       <w:pPr>
         <w:numPr>
           <w:ilvl w:val="0"/>
-          <w:numId w:val="1005"/>
+          <w:numId w:val="1004"/>
         </w:numPr>
         <w:pStyle w:val="Compact"/>
       </w:pPr>
@@ -1288,7 +1581,7 @@
       <w:pPr>
         <w:numPr>
           <w:ilvl w:val="0"/>
-          <w:numId w:val="1005"/>
+          <w:numId w:val="1004"/>
         </w:numPr>
         <w:pStyle w:val="Compact"/>
       </w:pPr>
@@ -1356,7 +1649,7 @@
                     </pic:cNvPicPr>
                   </pic:nvPicPr>
                   <pic:blipFill>
-                    <a:blip r:embed="rId56"/>
+                    <a:blip r:embed="rId64"/>
                     <a:stretch>
                       <a:fillRect/>
                     </a:stretch>
@@ -1387,11 +1680,11 @@
       <w:pPr>
         <w:pStyle w:val="Heading2"/>
       </w:pPr>
-      <w:bookmarkStart w:id="57" w:name="veränderung-von-organisationen"/>
+      <w:bookmarkStart w:id="65" w:name="veränderung-von-organisationen"/>
       <w:r>
         <w:t xml:space="preserve">Veränderung von Organisationen</w:t>
       </w:r>
-      <w:bookmarkEnd w:id="57"/>
+      <w:bookmarkEnd w:id="65"/>
     </w:p>
     <w:p>
       <w:pPr>
@@ -1403,7 +1696,7 @@
       <w:r>
         <w:t xml:space="preserve"> </w:t>
       </w:r>
-      <w:hyperlink r:id="rId58">
+      <w:hyperlink r:id="rId66">
         <w:r>
           <w:rPr>
             <w:rStyle w:val="Hyperlink"/>
@@ -1419,7 +1712,7 @@
       <w:pPr>
         <w:numPr>
           <w:ilvl w:val="0"/>
-          <w:numId w:val="1006"/>
+          <w:numId w:val="1005"/>
         </w:numPr>
         <w:pStyle w:val="Compact"/>
       </w:pPr>
@@ -1440,7 +1733,7 @@
       <w:pPr>
         <w:numPr>
           <w:ilvl w:val="0"/>
-          <w:numId w:val="1006"/>
+          <w:numId w:val="1005"/>
         </w:numPr>
         <w:pStyle w:val="Compact"/>
       </w:pPr>
@@ -1484,7 +1777,7 @@
       <w:r>
         <w:t xml:space="preserve"> </w:t>
       </w:r>
-      <w:hyperlink r:id="rId59">
+      <w:hyperlink r:id="rId67">
         <w:r>
           <w:rPr>
             <w:rStyle w:val="Hyperlink"/>
@@ -1498,7 +1791,7 @@
       <w:r>
         <w:t xml:space="preserve"> </w:t>
       </w:r>
-      <w:hyperlink r:id="rId60">
+      <w:hyperlink r:id="rId68">
         <w:r>
           <w:rPr>
             <w:rStyle w:val="Hyperlink"/>
@@ -1512,7 +1805,7 @@
       <w:r>
         <w:t xml:space="preserve"> </w:t>
       </w:r>
-      <w:hyperlink r:id="rId61">
+      <w:hyperlink r:id="rId69">
         <w:r>
           <w:rPr>
             <w:rStyle w:val="Hyperlink"/>
@@ -1526,7 +1819,7 @@
       <w:r>
         <w:t xml:space="preserve"> </w:t>
       </w:r>
-      <w:hyperlink r:id="rId62">
+      <w:hyperlink r:id="rId70">
         <w:r>
           <w:rPr>
             <w:rStyle w:val="Hyperlink"/>
@@ -1543,7 +1836,7 @@
       <w:r>
         <w:t xml:space="preserve"> </w:t>
       </w:r>
-      <w:hyperlink r:id="rId63">
+      <w:hyperlink r:id="rId71">
         <w:r>
           <w:rPr>
             <w:rStyle w:val="Hyperlink"/>
@@ -1559,11 +1852,11 @@
       <w:pPr>
         <w:pStyle w:val="Heading3"/>
       </w:pPr>
-      <w:bookmarkStart w:id="64" w:name="gleichers-formel-für-veränderung"/>
+      <w:bookmarkStart w:id="72" w:name="gleichers-formel-für-veränderung"/>
       <w:r>
         <w:t xml:space="preserve">Gleicher’s Formel für Veränderung</w:t>
       </w:r>
-      <w:bookmarkEnd w:id="64"/>
+      <w:bookmarkEnd w:id="72"/>
     </w:p>
     <w:p>
       <w:pPr>
@@ -1575,7 +1868,7 @@
       <w:r>
         <w:t xml:space="preserve"> </w:t>
       </w:r>
-      <w:hyperlink r:id="rId65">
+      <w:hyperlink r:id="rId73">
         <w:r>
           <w:rPr>
             <w:rStyle w:val="Hyperlink"/>
@@ -1607,7 +1900,7 @@
                     </pic:cNvPicPr>
                   </pic:nvPicPr>
                   <pic:blipFill>
-                    <a:blip r:embed="rId66"/>
+                    <a:blip r:embed="rId74"/>
                     <a:stretch>
                       <a:fillRect/>
                     </a:stretch>
@@ -1731,11 +2024,11 @@
       <w:pPr>
         <w:pStyle w:val="Heading3"/>
       </w:pPr>
-      <w:bookmarkStart w:id="67" w:name="veränderung-top-down"/>
+      <w:bookmarkStart w:id="75" w:name="veränderung-top-down"/>
       <w:r>
         <w:t xml:space="preserve">Veränderung Top-down</w:t>
       </w:r>
-      <w:bookmarkEnd w:id="67"/>
+      <w:bookmarkEnd w:id="75"/>
     </w:p>
     <w:p>
       <w:pPr>
@@ -1747,7 +2040,7 @@
       <w:r>
         <w:t xml:space="preserve"> </w:t>
       </w:r>
-      <w:hyperlink r:id="rId68">
+      <w:hyperlink r:id="rId76">
         <w:r>
           <w:rPr>
             <w:rStyle w:val="Hyperlink"/>
@@ -1787,7 +2080,7 @@
       <w:r>
         <w:t xml:space="preserve"> </w:t>
       </w:r>
-      <w:hyperlink r:id="rId69">
+      <w:hyperlink r:id="rId77">
         <w:r>
           <w:rPr>
             <w:rStyle w:val="Hyperlink"/>
@@ -1829,12 +2122,83 @@
       <w:pPr>
         <w:numPr>
           <w:ilvl w:val="0"/>
+          <w:numId w:val="1006"/>
+        </w:numPr>
+        <w:pStyle w:val="Compact"/>
+      </w:pPr>
+      <w:r>
+        <w:t xml:space="preserve">Viele Change Agents, nicht nur die üblichen wenigen Ernannten.</w:t>
+      </w:r>
+    </w:p>
+    <w:p>
+      <w:pPr>
+        <w:numPr>
+          <w:ilvl w:val="0"/>
+          <w:numId w:val="1006"/>
+        </w:numPr>
+        <w:pStyle w:val="Compact"/>
+      </w:pPr>
+      <w:r>
+        <w:t xml:space="preserve">Ein Mindset des Wollens und nicht des Müssens.</w:t>
+      </w:r>
+    </w:p>
+    <w:p>
+      <w:pPr>
+        <w:numPr>
+          <w:ilvl w:val="0"/>
+          <w:numId w:val="1006"/>
+        </w:numPr>
+        <w:pStyle w:val="Compact"/>
+      </w:pPr>
+      <w:r>
+        <w:t xml:space="preserve">Kopf und Herz, nicht nur Kopf.</w:t>
+      </w:r>
+    </w:p>
+    <w:p>
+      <w:pPr>
+        <w:numPr>
+          <w:ilvl w:val="0"/>
+          <w:numId w:val="1006"/>
+        </w:numPr>
+        <w:pStyle w:val="Compact"/>
+      </w:pPr>
+      <w:r>
+        <w:t xml:space="preserve">Viel mehr Führung, nicht nur mehr Management.</w:t>
+      </w:r>
+    </w:p>
+    <w:p>
+      <w:pPr>
+        <w:numPr>
+          <w:ilvl w:val="0"/>
+          <w:numId w:val="1006"/>
+        </w:numPr>
+        <w:pStyle w:val="Compact"/>
+      </w:pPr>
+      <w:r>
+        <w:t xml:space="preserve">Zwei Systeme, eine Organisation.</w:t>
+      </w:r>
+    </w:p>
+    <w:p>
+      <w:pPr>
+        <w:pStyle w:val="FirstParagraph"/>
+      </w:pPr>
+      <w:r>
+        <w:rPr>
+          <w:b/>
+        </w:rPr>
+        <w:t xml:space="preserve">Die 8 Beschleuniger des Dual Operating System:</w:t>
+      </w:r>
+    </w:p>
+    <w:p>
+      <w:pPr>
+        <w:numPr>
+          <w:ilvl w:val="0"/>
           <w:numId w:val="1007"/>
         </w:numPr>
         <w:pStyle w:val="Compact"/>
       </w:pPr>
       <w:r>
-        <w:t xml:space="preserve">Viele Change Agents, nicht nur die üblichen wenigen Ernannten.</w:t>
+        <w:t xml:space="preserve">Ein Gefühl der Dringlichkeit rund um eine große Chance erzeugen</w:t>
       </w:r>
     </w:p>
     <w:p>
@@ -1846,7 +2210,7 @@
         <w:pStyle w:val="Compact"/>
       </w:pPr>
       <w:r>
-        <w:t xml:space="preserve">Ein Mindset des Wollens und nicht des Müssens.</w:t>
+        <w:t xml:space="preserve">Eine Führungskoalition (en: Guiding Coalition) aufbauen und dauerhaft unterstützen</w:t>
       </w:r>
     </w:p>
     <w:p>
@@ -1858,7 +2222,7 @@
         <w:pStyle w:val="Compact"/>
       </w:pPr>
       <w:r>
-        <w:t xml:space="preserve">Kopf und Herz, nicht nur Kopf.</w:t>
+        <w:t xml:space="preserve">Eine strategische Vision und Veränderungsinitiativen rund um die große Chance entwickeln</w:t>
       </w:r>
     </w:p>
     <w:p>
@@ -1870,7 +2234,7 @@
         <w:pStyle w:val="Compact"/>
       </w:pPr>
       <w:r>
-        <w:t xml:space="preserve">Viel mehr Führung, nicht nur mehr Management.</w:t>
+        <w:t xml:space="preserve">Vision und die Strategie kommunizieren, um Buy-in zu erzeugen und eine wachsende Gruppe Freiwilliger (en: army of volunteers) zu aktivieren</w:t>
       </w:r>
     </w:p>
     <w:p>
@@ -1882,137 +2246,66 @@
         <w:pStyle w:val="Compact"/>
       </w:pPr>
       <w:r>
-        <w:t xml:space="preserve">Zwei Systeme, eine Organisation.</w:t>
-      </w:r>
+        <w:t xml:space="preserve">Die Bewegung hin zur Vision und zur großen Chance beschleunigen, indem Sie dafür sorgen, dass das Netzwerk Barrieren beseitigt</w:t>
+      </w:r>
+    </w:p>
+    <w:p>
+      <w:pPr>
+        <w:numPr>
+          <w:ilvl w:val="0"/>
+          <w:numId w:val="1007"/>
+        </w:numPr>
+        <w:pStyle w:val="Compact"/>
+      </w:pPr>
+      <w:r>
+        <w:t xml:space="preserve">Sichtbare, bedeutende kurzfristige Siege feiern</w:t>
+      </w:r>
+    </w:p>
+    <w:p>
+      <w:pPr>
+        <w:numPr>
+          <w:ilvl w:val="0"/>
+          <w:numId w:val="1007"/>
+        </w:numPr>
+        <w:pStyle w:val="Compact"/>
+      </w:pPr>
+      <w:r>
+        <w:t xml:space="preserve">Niemals aufgeben. Lernen Sie weiter aus Erfahrungen. Erklären Sie den Sieg nicht zu früh</w:t>
+      </w:r>
+    </w:p>
+    <w:p>
+      <w:pPr>
+        <w:numPr>
+          <w:ilvl w:val="0"/>
+          <w:numId w:val="1007"/>
+        </w:numPr>
+        <w:pStyle w:val="Compact"/>
+      </w:pPr>
+      <w:r>
+        <w:t xml:space="preserve">Strategische Veränderungen in der Kultur institutionalisieren</w:t>
+      </w:r>
+    </w:p>
+    <w:p>
+      <w:pPr>
+        <w:pStyle w:val="Heading3"/>
+      </w:pPr>
+      <w:bookmarkStart w:id="78" w:name="veränderung-bottom-up"/>
+      <w:r>
+        <w:t xml:space="preserve">Veränderung Bottom-up</w:t>
+      </w:r>
+      <w:bookmarkEnd w:id="78"/>
     </w:p>
     <w:p>
       <w:pPr>
         <w:pStyle w:val="FirstParagraph"/>
       </w:pPr>
       <w:r>
-        <w:rPr>
-          <w:b/>
-        </w:rPr>
-        <w:t xml:space="preserve">Die 8 Beschleuniger des Dual Operating System:</w:t>
-      </w:r>
-    </w:p>
-    <w:p>
-      <w:pPr>
-        <w:numPr>
-          <w:ilvl w:val="0"/>
-          <w:numId w:val="1008"/>
-        </w:numPr>
-        <w:pStyle w:val="Compact"/>
-      </w:pPr>
-      <w:r>
-        <w:t xml:space="preserve">Ein Gefühl der Dringlichkeit rund um eine große Chance erzeugen</w:t>
-      </w:r>
-    </w:p>
-    <w:p>
-      <w:pPr>
-        <w:numPr>
-          <w:ilvl w:val="0"/>
-          <w:numId w:val="1008"/>
-        </w:numPr>
-        <w:pStyle w:val="Compact"/>
-      </w:pPr>
-      <w:r>
-        <w:t xml:space="preserve">Eine Führungskoalition (en: Guiding Coalition) aufbauen und dauerhaft unterstützen</w:t>
-      </w:r>
-    </w:p>
-    <w:p>
-      <w:pPr>
-        <w:numPr>
-          <w:ilvl w:val="0"/>
-          <w:numId w:val="1008"/>
-        </w:numPr>
-        <w:pStyle w:val="Compact"/>
-      </w:pPr>
-      <w:r>
-        <w:t xml:space="preserve">Eine strategische Vision und Veränderungsinitiativen rund um die große Chance entwickeln</w:t>
-      </w:r>
-    </w:p>
-    <w:p>
-      <w:pPr>
-        <w:numPr>
-          <w:ilvl w:val="0"/>
-          <w:numId w:val="1008"/>
-        </w:numPr>
-        <w:pStyle w:val="Compact"/>
-      </w:pPr>
-      <w:r>
-        <w:t xml:space="preserve">Vision und die Strategie kommunizieren, um Buy-in zu erzeugen und eine wachsende Gruppe Freiwilliger (en: army of volunteers) zu aktivieren</w:t>
-      </w:r>
-    </w:p>
-    <w:p>
-      <w:pPr>
-        <w:numPr>
-          <w:ilvl w:val="0"/>
-          <w:numId w:val="1008"/>
-        </w:numPr>
-        <w:pStyle w:val="Compact"/>
-      </w:pPr>
-      <w:r>
-        <w:t xml:space="preserve">Die Bewegung hin zur Vision und zur großen Chance beschleunigen, indem Sie dafür sorgen, dass das Netzwerk Barrieren beseitigt</w:t>
-      </w:r>
-    </w:p>
-    <w:p>
-      <w:pPr>
-        <w:numPr>
-          <w:ilvl w:val="0"/>
-          <w:numId w:val="1008"/>
-        </w:numPr>
-        <w:pStyle w:val="Compact"/>
-      </w:pPr>
-      <w:r>
-        <w:t xml:space="preserve">Sichtbare, bedeutende kurzfristige Siege feiern</w:t>
-      </w:r>
-    </w:p>
-    <w:p>
-      <w:pPr>
-        <w:numPr>
-          <w:ilvl w:val="0"/>
-          <w:numId w:val="1008"/>
-        </w:numPr>
-        <w:pStyle w:val="Compact"/>
-      </w:pPr>
-      <w:r>
-        <w:t xml:space="preserve">Niemals aufgeben. Lernen Sie weiter aus Erfahrungen. Erklären Sie den Sieg nicht zu früh</w:t>
-      </w:r>
-    </w:p>
-    <w:p>
-      <w:pPr>
-        <w:numPr>
-          <w:ilvl w:val="0"/>
-          <w:numId w:val="1008"/>
-        </w:numPr>
-        <w:pStyle w:val="Compact"/>
-      </w:pPr>
-      <w:r>
-        <w:t xml:space="preserve">Strategische Veränderungen in der Kultur institutionalisieren</w:t>
-      </w:r>
-    </w:p>
-    <w:p>
-      <w:pPr>
-        <w:pStyle w:val="Heading3"/>
-      </w:pPr>
-      <w:bookmarkStart w:id="70" w:name="veränderung-bottom-up"/>
-      <w:r>
-        <w:t xml:space="preserve">Veränderung Bottom-up</w:t>
-      </w:r>
-      <w:bookmarkEnd w:id="70"/>
-    </w:p>
-    <w:p>
-      <w:pPr>
-        <w:pStyle w:val="FirstParagraph"/>
-      </w:pPr>
-      <w:r>
         <w:t xml:space="preserve">Neben der Veränderung vom oberen Ende der Hierarchie kann der Impuls zur Veränderung auch von unten kommen. In der Gesellschaft spricht man dabei von</w:t>
       </w:r>
       <w:r>
         <w:t xml:space="preserve"> </w:t>
       </w:r>
-      <w:hyperlink r:id="rId71">
+      <w:hyperlink r:id="rId79">
         <w:r>
           <w:rPr>
             <w:rStyle w:val="Hyperlink"/>
@@ -2029,7 +2322,7 @@
       <w:r>
         <w:t xml:space="preserve"> </w:t>
       </w:r>
-      <w:hyperlink r:id="rId72">
+      <w:hyperlink r:id="rId80">
         <w:r>
           <w:rPr>
             <w:rStyle w:val="Hyperlink"/>
@@ -2043,7 +2336,7 @@
       <w:r>
         <w:t xml:space="preserve"> </w:t>
       </w:r>
-      <w:hyperlink r:id="rId73">
+      <w:hyperlink r:id="rId81">
         <w:r>
           <w:rPr>
             <w:rStyle w:val="Hyperlink"/>
@@ -2075,7 +2368,7 @@
                     </pic:cNvPicPr>
                   </pic:nvPicPr>
                   <pic:blipFill>
-                    <a:blip r:embed="rId74"/>
+                    <a:blip r:embed="rId82"/>
                     <a:stretch>
                       <a:fillRect/>
                     </a:stretch>
@@ -2120,7 +2413,7 @@
       <w:r>
         <w:t xml:space="preserve"> </w:t>
       </w:r>
-      <w:hyperlink r:id="rId75">
+      <w:hyperlink r:id="rId83">
         <w:r>
           <w:rPr>
             <w:rStyle w:val="Hyperlink"/>
@@ -2137,7 +2430,7 @@
       <w:r>
         <w:t xml:space="preserve"> </w:t>
       </w:r>
-      <w:hyperlink r:id="rId76">
+      <w:hyperlink r:id="rId84">
         <w:r>
           <w:rPr>
             <w:rStyle w:val="Hyperlink"/>
@@ -2153,11 +2446,11 @@
       <w:pPr>
         <w:pStyle w:val="Heading3"/>
       </w:pPr>
-      <w:bookmarkStart w:id="77" w:name="veränderung-middle-up-down"/>
+      <w:bookmarkStart w:id="85" w:name="veränderung-middle-up-down"/>
       <w:r>
         <w:t xml:space="preserve">Veränderung Middle-Up-Down</w:t>
       </w:r>
-      <w:bookmarkEnd w:id="77"/>
+      <w:bookmarkEnd w:id="85"/>
     </w:p>
     <w:p>
       <w:pPr>
@@ -2231,7 +2524,7 @@
                     </pic:cNvPicPr>
                   </pic:nvPicPr>
                   <pic:blipFill>
-                    <a:blip r:embed="rId78"/>
+                    <a:blip r:embed="rId86"/>
                     <a:stretch>
                       <a:fillRect/>
                     </a:stretch>
@@ -2270,11 +2563,11 @@
       <w:pPr>
         <w:pStyle w:val="Heading3"/>
       </w:pPr>
-      <w:bookmarkStart w:id="79" w:name="Xa1f95168b7763d8e6f1fd5a6e1a45d4ec7a57a6"/>
+      <w:bookmarkStart w:id="87" w:name="Xa1f95168b7763d8e6f1fd5a6e1a45d4ec7a57a6"/>
       <w:r>
         <w:t xml:space="preserve">Lead by example - Mit gutem Beispiel vorangehen</w:t>
       </w:r>
-      <w:bookmarkEnd w:id="79"/>
+      <w:bookmarkEnd w:id="87"/>
     </w:p>
     <w:p>
       <w:pPr>
@@ -2317,7 +2610,7 @@
       <w:r>
         <w:t xml:space="preserve"> </w:t>
       </w:r>
-      <w:hyperlink r:id="rId80">
+      <w:hyperlink r:id="rId88">
         <w:r>
           <w:rPr>
             <w:rStyle w:val="Hyperlink"/>
@@ -2349,7 +2642,7 @@
       <w:r>
         <w:t xml:space="preserve"> </w:t>
       </w:r>
-      <w:hyperlink r:id="rId81">
+      <w:hyperlink r:id="rId89">
         <w:r>
           <w:rPr>
             <w:rStyle w:val="Hyperlink"/>
@@ -2402,7 +2695,7 @@
                     </pic:cNvPicPr>
                   </pic:nvPicPr>
                   <pic:blipFill>
-                    <a:blip r:embed="rId82"/>
+                    <a:blip r:embed="rId90"/>
                     <a:stretch>
                       <a:fillRect/>
                     </a:stretch>
@@ -2441,11 +2734,11 @@
       <w:pPr>
         <w:pStyle w:val="Heading2"/>
       </w:pPr>
-      <w:bookmarkStart w:id="83" w:name="X0d59f797b3404f6d69fd76dc7f9c7b6e7b471a9"/>
+      <w:bookmarkStart w:id="91" w:name="X0d59f797b3404f6d69fd76dc7f9c7b6e7b471a9"/>
       <w:r>
         <w:t xml:space="preserve">Die Lernende Organisation und ihre Feinde</w:t>
       </w:r>
-      <w:bookmarkEnd w:id="83"/>
+      <w:bookmarkEnd w:id="91"/>
     </w:p>
     <w:p>
       <w:pPr>
@@ -2457,7 +2750,7 @@
       <w:r>
         <w:t xml:space="preserve"> </w:t>
       </w:r>
-      <w:hyperlink r:id="rId84">
+      <w:hyperlink r:id="rId92">
         <w:r>
           <w:rPr>
             <w:rStyle w:val="Hyperlink"/>
@@ -2474,7 +2767,7 @@
       <w:r>
         <w:t xml:space="preserve"> </w:t>
       </w:r>
-      <w:hyperlink r:id="rId53">
+      <w:hyperlink r:id="rId61">
         <w:r>
           <w:rPr>
             <w:rStyle w:val="Hyperlink"/>
@@ -2491,7 +2784,7 @@
       <w:r>
         <w:t xml:space="preserve"> </w:t>
       </w:r>
-      <w:hyperlink r:id="rId85">
+      <w:hyperlink r:id="rId93">
         <w:r>
           <w:rPr>
             <w:rStyle w:val="Hyperlink"/>
@@ -2508,7 +2801,7 @@
       <w:r>
         <w:t xml:space="preserve"> </w:t>
       </w:r>
-      <w:hyperlink r:id="rId86">
+      <w:hyperlink r:id="rId94">
         <w:r>
           <w:rPr>
             <w:rStyle w:val="Hyperlink"/>
@@ -2530,7 +2823,7 @@
       <w:r>
         <w:t xml:space="preserve">Eine Lernende Organisation unterscheidet sich von einer Nicht-Lernenden Organisation dadurch, dass sie Wissen und Lernen nutzt, um sich mit der notwendigen Veränderungsgeschwindigkeit and die Veränderung in der Umwelt anzupassen (</w:t>
       </w:r>
-      <w:hyperlink r:id="rId87">
+      <w:hyperlink r:id="rId95">
         <w:r>
           <w:rPr>
             <w:rStyle w:val="Hyperlink"/>
@@ -2618,11 +2911,11 @@
       <w:pPr>
         <w:pStyle w:val="Heading3"/>
       </w:pPr>
-      <w:bookmarkStart w:id="88" w:name="die-2-schleifen-des-lernens"/>
+      <w:bookmarkStart w:id="96" w:name="die-2-schleifen-des-lernens"/>
       <w:r>
         <w:t xml:space="preserve">Die 2 Schleifen des Lernens</w:t>
       </w:r>
-      <w:bookmarkEnd w:id="88"/>
+      <w:bookmarkEnd w:id="96"/>
     </w:p>
     <w:p>
       <w:pPr>
@@ -2652,7 +2945,7 @@
                     </pic:cNvPicPr>
                   </pic:nvPicPr>
                   <pic:blipFill>
-                    <a:blip r:embed="rId89"/>
+                    <a:blip r:embed="rId97"/>
                     <a:stretch>
                       <a:fillRect/>
                     </a:stretch>
@@ -2691,11 +2984,11 @@
       <w:pPr>
         <w:pStyle w:val="Heading3"/>
       </w:pPr>
-      <w:bookmarkStart w:id="90" w:name="X4d003cea141f55273db7b149bbc6c1b21c1c991"/>
+      <w:bookmarkStart w:id="98" w:name="X4d003cea141f55273db7b149bbc6c1b21c1c991"/>
       <w:r>
         <w:t xml:space="preserve">Die 5 Disziplinen der Lernenden Organisation</w:t>
       </w:r>
-      <w:bookmarkEnd w:id="90"/>
+      <w:bookmarkEnd w:id="98"/>
     </w:p>
     <w:p>
       <w:pPr>
@@ -2707,7 +3000,7 @@
       <w:r>
         <w:t xml:space="preserve"> </w:t>
       </w:r>
-      <w:hyperlink r:id="rId91">
+      <w:hyperlink r:id="rId99">
         <w:r>
           <w:rPr>
             <w:rStyle w:val="Hyperlink"/>
@@ -2721,7 +3014,7 @@
       <w:r>
         <w:t xml:space="preserve"> </w:t>
       </w:r>
-      <w:hyperlink r:id="rId92">
+      <w:hyperlink r:id="rId100">
         <w:r>
           <w:rPr>
             <w:rStyle w:val="Hyperlink"/>
@@ -2753,7 +3046,7 @@
       <w:pPr>
         <w:numPr>
           <w:ilvl w:val="0"/>
-          <w:numId w:val="1009"/>
+          <w:numId w:val="1008"/>
         </w:numPr>
         <w:pStyle w:val="Compact"/>
       </w:pPr>
@@ -2792,7 +3085,7 @@
       <w:pPr>
         <w:numPr>
           <w:ilvl w:val="0"/>
-          <w:numId w:val="1009"/>
+          <w:numId w:val="1008"/>
         </w:numPr>
         <w:pStyle w:val="Compact"/>
       </w:pPr>
@@ -2828,7 +3121,7 @@
       <w:pPr>
         <w:numPr>
           <w:ilvl w:val="0"/>
-          <w:numId w:val="1009"/>
+          <w:numId w:val="1008"/>
         </w:numPr>
         <w:pStyle w:val="Compact"/>
       </w:pPr>
@@ -2849,7 +3142,7 @@
       <w:pPr>
         <w:numPr>
           <w:ilvl w:val="0"/>
-          <w:numId w:val="1009"/>
+          <w:numId w:val="1008"/>
         </w:numPr>
         <w:pStyle w:val="Compact"/>
       </w:pPr>
@@ -2870,7 +3163,7 @@
       <w:pPr>
         <w:numPr>
           <w:ilvl w:val="0"/>
-          <w:numId w:val="1009"/>
+          <w:numId w:val="1008"/>
         </w:numPr>
         <w:pStyle w:val="Compact"/>
       </w:pPr>
@@ -2952,11 +3245,11 @@
       <w:pPr>
         <w:pStyle w:val="Heading3"/>
       </w:pPr>
-      <w:bookmarkStart w:id="93" w:name="X6d019ce7931b0eb6a824fb4fd0cd2e9d95a5497"/>
+      <w:bookmarkStart w:id="101" w:name="X6d019ce7931b0eb6a824fb4fd0cd2e9d95a5497"/>
       <w:r>
         <w:t xml:space="preserve">Die 3 Bausteine der Lernenden Organisation</w:t>
       </w:r>
-      <w:bookmarkEnd w:id="93"/>
+      <w:bookmarkEnd w:id="101"/>
     </w:p>
     <w:p>
       <w:pPr>
@@ -2968,7 +3261,7 @@
       <w:r>
         <w:t xml:space="preserve"> </w:t>
       </w:r>
-      <w:hyperlink r:id="rId94">
+      <w:hyperlink r:id="rId102">
         <w:r>
           <w:rPr>
             <w:rStyle w:val="Hyperlink"/>
@@ -2996,7 +3289,7 @@
       <w:pPr>
         <w:numPr>
           <w:ilvl w:val="0"/>
-          <w:numId w:val="1010"/>
+          <w:numId w:val="1009"/>
         </w:numPr>
         <w:pStyle w:val="Compact"/>
       </w:pPr>
@@ -3017,7 +3310,7 @@
       <w:pPr>
         <w:numPr>
           <w:ilvl w:val="0"/>
-          <w:numId w:val="1010"/>
+          <w:numId w:val="1009"/>
         </w:numPr>
         <w:pStyle w:val="Compact"/>
       </w:pPr>
@@ -3038,7 +3331,7 @@
       <w:pPr>
         <w:numPr>
           <w:ilvl w:val="0"/>
-          <w:numId w:val="1010"/>
+          <w:numId w:val="1009"/>
         </w:numPr>
         <w:pStyle w:val="Compact"/>
       </w:pPr>
@@ -3067,11 +3360,11 @@
       <w:pPr>
         <w:pStyle w:val="Heading3"/>
       </w:pPr>
-      <w:bookmarkStart w:id="95" w:name="die-13-feinde-der-lernenden-organisation"/>
+      <w:bookmarkStart w:id="103" w:name="die-13-feinde-der-lernenden-organisation"/>
       <w:r>
         <w:t xml:space="preserve">Die 13 Feinde der Lernenden Organisation</w:t>
       </w:r>
-      <w:bookmarkEnd w:id="95"/>
+      <w:bookmarkEnd w:id="103"/>
     </w:p>
     <w:p>
       <w:pPr>
@@ -3106,7 +3399,7 @@
       <w:r>
         <w:t xml:space="preserve"> </w:t>
       </w:r>
-      <w:hyperlink r:id="rId96">
+      <w:hyperlink r:id="rId104">
         <w:r>
           <w:rPr>
             <w:rStyle w:val="Hyperlink"/>
@@ -3125,7 +3418,7 @@
       <w:pPr>
         <w:numPr>
           <w:ilvl w:val="0"/>
-          <w:numId w:val="1011"/>
+          <w:numId w:val="1010"/>
         </w:numPr>
         <w:pStyle w:val="Compact"/>
       </w:pPr>
@@ -3146,7 +3439,7 @@
       <w:pPr>
         <w:numPr>
           <w:ilvl w:val="0"/>
-          <w:numId w:val="1011"/>
+          <w:numId w:val="1010"/>
         </w:numPr>
         <w:pStyle w:val="Compact"/>
       </w:pPr>
@@ -3167,7 +3460,7 @@
       <w:pPr>
         <w:numPr>
           <w:ilvl w:val="0"/>
-          <w:numId w:val="1011"/>
+          <w:numId w:val="1010"/>
         </w:numPr>
         <w:pStyle w:val="Compact"/>
       </w:pPr>
@@ -3218,7 +3511,7 @@
       <w:pPr>
         <w:numPr>
           <w:ilvl w:val="0"/>
-          <w:numId w:val="1011"/>
+          <w:numId w:val="1010"/>
         </w:numPr>
         <w:pStyle w:val="Compact"/>
       </w:pPr>
@@ -3239,7 +3532,7 @@
       <w:pPr>
         <w:numPr>
           <w:ilvl w:val="0"/>
-          <w:numId w:val="1011"/>
+          <w:numId w:val="1010"/>
         </w:numPr>
         <w:pStyle w:val="Compact"/>
       </w:pPr>
@@ -3278,7 +3571,7 @@
       <w:pPr>
         <w:numPr>
           <w:ilvl w:val="0"/>
-          <w:numId w:val="1011"/>
+          <w:numId w:val="1010"/>
         </w:numPr>
         <w:pStyle w:val="Compact"/>
       </w:pPr>
@@ -3299,7 +3592,7 @@
       <w:pPr>
         <w:numPr>
           <w:ilvl w:val="0"/>
-          <w:numId w:val="1011"/>
+          <w:numId w:val="1010"/>
         </w:numPr>
         <w:pStyle w:val="Compact"/>
       </w:pPr>
@@ -3320,7 +3613,7 @@
       <w:pPr>
         <w:numPr>
           <w:ilvl w:val="0"/>
-          <w:numId w:val="1011"/>
+          <w:numId w:val="1010"/>
         </w:numPr>
         <w:pStyle w:val="Compact"/>
       </w:pPr>
@@ -3341,7 +3634,7 @@
       <w:pPr>
         <w:numPr>
           <w:ilvl w:val="0"/>
-          <w:numId w:val="1011"/>
+          <w:numId w:val="1010"/>
         </w:numPr>
         <w:pStyle w:val="Compact"/>
       </w:pPr>
@@ -3362,7 +3655,7 @@
       <w:pPr>
         <w:numPr>
           <w:ilvl w:val="0"/>
-          <w:numId w:val="1011"/>
+          <w:numId w:val="1010"/>
         </w:numPr>
         <w:pStyle w:val="Compact"/>
       </w:pPr>
@@ -3413,7 +3706,7 @@
       <w:pPr>
         <w:numPr>
           <w:ilvl w:val="0"/>
-          <w:numId w:val="1011"/>
+          <w:numId w:val="1010"/>
         </w:numPr>
         <w:pStyle w:val="Compact"/>
       </w:pPr>
@@ -3470,7 +3763,7 @@
       <w:pPr>
         <w:numPr>
           <w:ilvl w:val="0"/>
-          <w:numId w:val="1011"/>
+          <w:numId w:val="1010"/>
         </w:numPr>
         <w:pStyle w:val="Compact"/>
       </w:pPr>
@@ -3491,7 +3784,7 @@
       <w:pPr>
         <w:numPr>
           <w:ilvl w:val="0"/>
-          <w:numId w:val="1011"/>
+          <w:numId w:val="1010"/>
         </w:numPr>
         <w:pStyle w:val="Compact"/>
       </w:pPr>
@@ -3512,11 +3805,11 @@
       <w:pPr>
         <w:pStyle w:val="Heading3"/>
       </w:pPr>
-      <w:bookmarkStart w:id="97" w:name="X3a1a133f29c9f22b53e6e4bcf8a643471ea2b57"/>
+      <w:bookmarkStart w:id="105" w:name="X3a1a133f29c9f22b53e6e4bcf8a643471ea2b57"/>
       <w:r>
         <w:t xml:space="preserve">Die ISO 30401:2018 als Standard für die Lernende Organisation</w:t>
       </w:r>
-      <w:bookmarkEnd w:id="97"/>
+      <w:bookmarkEnd w:id="105"/>
     </w:p>
     <w:p>
       <w:pPr>
@@ -3528,7 +3821,7 @@
       <w:r>
         <w:t xml:space="preserve"> </w:t>
       </w:r>
-      <w:hyperlink r:id="rId98">
+      <w:hyperlink r:id="rId106">
         <w:r>
           <w:rPr>
             <w:rStyle w:val="Hyperlink"/>
@@ -3573,7 +3866,7 @@
       <w:pPr>
         <w:numPr>
           <w:ilvl w:val="0"/>
-          <w:numId w:val="1012"/>
+          <w:numId w:val="1011"/>
         </w:numPr>
         <w:pStyle w:val="Compact"/>
       </w:pPr>
@@ -3585,7 +3878,7 @@
       <w:pPr>
         <w:numPr>
           <w:ilvl w:val="0"/>
-          <w:numId w:val="1012"/>
+          <w:numId w:val="1011"/>
         </w:numPr>
         <w:pStyle w:val="Compact"/>
       </w:pPr>
@@ -3597,7 +3890,7 @@
       <w:pPr>
         <w:numPr>
           <w:ilvl w:val="0"/>
-          <w:numId w:val="1012"/>
+          <w:numId w:val="1011"/>
         </w:numPr>
         <w:pStyle w:val="Compact"/>
       </w:pPr>
@@ -3609,7 +3902,7 @@
       <w:pPr>
         <w:numPr>
           <w:ilvl w:val="0"/>
-          <w:numId w:val="1012"/>
+          <w:numId w:val="1011"/>
         </w:numPr>
         <w:pStyle w:val="Compact"/>
       </w:pPr>
@@ -3621,7 +3914,7 @@
       <w:pPr>
         <w:numPr>
           <w:ilvl w:val="0"/>
-          <w:numId w:val="1012"/>
+          <w:numId w:val="1011"/>
         </w:numPr>
         <w:pStyle w:val="Compact"/>
       </w:pPr>
@@ -3633,7 +3926,7 @@
       <w:pPr>
         <w:numPr>
           <w:ilvl w:val="0"/>
-          <w:numId w:val="1012"/>
+          <w:numId w:val="1011"/>
         </w:numPr>
         <w:pStyle w:val="Compact"/>
       </w:pPr>
@@ -3645,7 +3938,7 @@
       <w:pPr>
         <w:numPr>
           <w:ilvl w:val="0"/>
-          <w:numId w:val="1012"/>
+          <w:numId w:val="1011"/>
         </w:numPr>
         <w:pStyle w:val="Compact"/>
       </w:pPr>
@@ -3657,7 +3950,7 @@
       <w:pPr>
         <w:numPr>
           <w:ilvl w:val="0"/>
-          <w:numId w:val="1012"/>
+          <w:numId w:val="1011"/>
         </w:numPr>
         <w:pStyle w:val="Compact"/>
       </w:pPr>
@@ -3692,7 +3985,7 @@
       <w:r>
         <w:t xml:space="preserve"> </w:t>
       </w:r>
-      <w:hyperlink r:id="rId99">
+      <w:hyperlink r:id="rId107">
         <w:r>
           <w:rPr>
             <w:rStyle w:val="Hyperlink"/>
@@ -3735,7 +4028,7 @@
                     </pic:cNvPicPr>
                   </pic:nvPicPr>
                   <pic:blipFill>
-                    <a:blip r:embed="rId100"/>
+                    <a:blip r:embed="rId108"/>
                     <a:stretch>
                       <a:fillRect/>
                     </a:stretch>
@@ -3791,11 +4084,11 @@
       <w:pPr>
         <w:pStyle w:val="Heading3"/>
       </w:pPr>
-      <w:bookmarkStart w:id="101" w:name="der-lernos-canvas-für-organisationen"/>
+      <w:bookmarkStart w:id="109" w:name="der-lernos-canvas-für-organisationen"/>
       <w:r>
         <w:t xml:space="preserve">Der lernOS Canvas für Organisationen</w:t>
       </w:r>
-      <w:bookmarkEnd w:id="101"/>
+      <w:bookmarkEnd w:id="109"/>
     </w:p>
     <w:p>
       <w:pPr>
@@ -3851,7 +4144,7 @@
       <w:r>
         <w:t xml:space="preserve"> </w:t>
       </w:r>
-      <w:hyperlink r:id="rId102">
+      <w:hyperlink r:id="rId110">
         <w:r>
           <w:rPr>
             <w:rStyle w:val="Hyperlink"/>
@@ -3886,7 +4179,7 @@
                     </pic:cNvPicPr>
                   </pic:nvPicPr>
                   <pic:blipFill>
-                    <a:blip r:embed="rId103"/>
+                    <a:blip r:embed="rId111"/>
                     <a:stretch>
                       <a:fillRect/>
                     </a:stretch>
@@ -3955,7 +4248,7 @@
       <w:r>
         <w:t xml:space="preserve"> </w:t>
       </w:r>
-      <w:hyperlink r:id="rId104">
+      <w:hyperlink r:id="rId112">
         <w:r>
           <w:rPr>
             <w:rStyle w:val="Hyperlink"/>
@@ -3991,11 +4284,11 @@
       <w:pPr>
         <w:pStyle w:val="Heading2"/>
       </w:pPr>
-      <w:bookmarkStart w:id="105" w:name="eine-lernende-organisation-kultivieren"/>
+      <w:bookmarkStart w:id="113" w:name="eine-lernende-organisation-kultivieren"/>
       <w:r>
         <w:t xml:space="preserve">Eine Lernende Organisation kultivieren</w:t>
       </w:r>
-      <w:bookmarkEnd w:id="105"/>
+      <w:bookmarkEnd w:id="113"/>
     </w:p>
     <w:p>
       <w:pPr>
@@ -4053,7 +4346,7 @@
       <w:pPr>
         <w:numPr>
           <w:ilvl w:val="0"/>
-          <w:numId w:val="1013"/>
+          <w:numId w:val="1012"/>
         </w:numPr>
         <w:pStyle w:val="Compact"/>
       </w:pPr>
@@ -4110,7 +4403,7 @@
       <w:pPr>
         <w:numPr>
           <w:ilvl w:val="0"/>
-          <w:numId w:val="1013"/>
+          <w:numId w:val="1012"/>
         </w:numPr>
         <w:pStyle w:val="Compact"/>
       </w:pPr>
@@ -4129,7 +4422,7 @@
       <w:r>
         <w:t xml:space="preserve"> </w:t>
       </w:r>
-      <w:hyperlink r:id="rId106">
+      <w:hyperlink r:id="rId114">
         <w:r>
           <w:rPr>
             <w:rStyle w:val="Hyperlink"/>
@@ -4146,7 +4439,7 @@
       <w:r>
         <w:t xml:space="preserve"> </w:t>
       </w:r>
-      <w:hyperlink r:id="rId107">
+      <w:hyperlink r:id="rId115">
         <w:r>
           <w:rPr>
             <w:rStyle w:val="Hyperlink"/>
@@ -4173,11 +4466,11 @@
       <w:pPr>
         <w:pStyle w:val="Heading3"/>
       </w:pPr>
-      <w:bookmarkStart w:id="108" w:name="koalition-des-lernens-kdl"/>
+      <w:bookmarkStart w:id="116" w:name="koalition-des-lernens-kdl"/>
       <w:r>
         <w:t xml:space="preserve">Koalition des Lernens (KdL)</w:t>
       </w:r>
-      <w:bookmarkEnd w:id="108"/>
+      <w:bookmarkEnd w:id="116"/>
     </w:p>
     <w:p>
       <w:pPr>
@@ -4240,7 +4533,7 @@
                     </pic:cNvPicPr>
                   </pic:nvPicPr>
                   <pic:blipFill>
-                    <a:blip r:embed="rId109"/>
+                    <a:blip r:embed="rId117"/>
                     <a:stretch>
                       <a:fillRect/>
                     </a:stretch>
@@ -4290,12 +4583,122 @@
       <w:pPr>
         <w:numPr>
           <w:ilvl w:val="0"/>
+          <w:numId w:val="1013"/>
+        </w:numPr>
+        <w:pStyle w:val="Compact"/>
+      </w:pPr>
+      <w:r>
+        <w:t xml:space="preserve">Besteht aus Menschen aus allen Bereichen und Ebenen der Organisation, die das Gefühl der Dringlichkeit zutiefst verspüren.</w:t>
+      </w:r>
+    </w:p>
+    <w:p>
+      <w:pPr>
+        <w:numPr>
+          <w:ilvl w:val="0"/>
+          <w:numId w:val="1013"/>
+        </w:numPr>
+        <w:pStyle w:val="Compact"/>
+      </w:pPr>
+      <w:r>
+        <w:t xml:space="preserve">Die Menschen in der Koalition des Lernens wollen Führung übernehmen, Change Agents sein und anderen helfen, das gleiche zu tun.</w:t>
+      </w:r>
+    </w:p>
+    <w:p>
+      <w:pPr>
+        <w:numPr>
+          <w:ilvl w:val="0"/>
+          <w:numId w:val="1013"/>
+        </w:numPr>
+        <w:pStyle w:val="Compact"/>
+      </w:pPr>
+      <w:r>
+        <w:t xml:space="preserve">Die Kerngruppe der Koalition des Lernens hat den</w:t>
+      </w:r>
+      <w:r>
+        <w:t xml:space="preserve"> </w:t>
+      </w:r>
+      <w:r>
+        <w:t xml:space="preserve">“</w:t>
+      </w:r>
+      <w:r>
+        <w:t xml:space="preserve">Drive</w:t>
+      </w:r>
+      <w:r>
+        <w:t xml:space="preserve">”</w:t>
+      </w:r>
+      <w:r>
+        <w:t xml:space="preserve">, das intellektuelle und emotionale Engagement, das Netzwerk, die Fähigkeiten und die Informationen, um eine effektive</w:t>
+      </w:r>
+      <w:r>
+        <w:t xml:space="preserve"> </w:t>
+      </w:r>
+      <w:r>
+        <w:t xml:space="preserve">“</w:t>
+      </w:r>
+      <w:r>
+        <w:t xml:space="preserve">Sonne im Sonnensystem des Netzwerks</w:t>
+      </w:r>
+      <w:r>
+        <w:t xml:space="preserve">”</w:t>
+      </w:r>
+      <w:r>
+        <w:t xml:space="preserve"> </w:t>
+      </w:r>
+      <w:r>
+        <w:t xml:space="preserve">zu sein.</w:t>
+      </w:r>
+    </w:p>
+    <w:p>
+      <w:pPr>
+        <w:numPr>
+          <w:ilvl w:val="0"/>
+          <w:numId w:val="1013"/>
+        </w:numPr>
+        <w:pStyle w:val="Compact"/>
+      </w:pPr>
+      <w:r>
+        <w:t xml:space="preserve">Durch das Erlernen der Zusammenarbeit von Koalition des Lernens und des Führungsgremiums der Organisation sind Hierarchie- und Netzwerk-Seite der Organisation strategisch abgestimmt, erreichen ein hohes Niveau von Verlässlichkeit sowie Effizienz und entwickeln eine ganz neue Fähigkeit für Geschwindigkeit und Agilität.</w:t>
+      </w:r>
+    </w:p>
+    <w:p>
+      <w:pPr>
+        <w:pStyle w:val="FirstParagraph"/>
+      </w:pPr>
+      <w:r>
+        <w:rPr>
+          <w:b/>
+        </w:rPr>
+        <w:t xml:space="preserve">Die wichtigsten Aufgaben der Koalition des Lernens:</w:t>
+      </w:r>
+    </w:p>
+    <w:p>
+      <w:pPr>
+        <w:numPr>
+          <w:ilvl w:val="0"/>
           <w:numId w:val="1014"/>
         </w:numPr>
         <w:pStyle w:val="Compact"/>
       </w:pPr>
       <w:r>
-        <w:t xml:space="preserve">Besteht aus Menschen aus allen Bereichen und Ebenen der Organisation, die das Gefühl der Dringlichkeit zutiefst verspüren.</w:t>
+        <w:t xml:space="preserve">Die Vision der Lernenden Organisation als</w:t>
+      </w:r>
+      <w:r>
+        <w:t xml:space="preserve"> </w:t>
+      </w:r>
+      <w:r>
+        <w:t xml:space="preserve">“</w:t>
+      </w:r>
+      <w:r>
+        <w:t xml:space="preserve">Nordstern</w:t>
+      </w:r>
+      <w:r>
+        <w:t xml:space="preserve">”</w:t>
+      </w:r>
+      <w:r>
+        <w:t xml:space="preserve"> </w:t>
+      </w:r>
+      <w:r>
+        <w:t xml:space="preserve">und die große Chance, die für die Organisation darin liegt klar herausarbeiten, dokumentieren und kommunizieren.</w:t>
       </w:r>
     </w:p>
     <w:p>
@@ -4307,7 +4710,7 @@
         <w:pStyle w:val="Compact"/>
       </w:pPr>
       <w:r>
-        <w:t xml:space="preserve">Die Menschen in der Koalition des Lernens wollen Führung übernehmen, Change Agents sein und anderen helfen, das gleiche zu tun.</w:t>
+        <w:t xml:space="preserve">Einen Sponsor für die Vision der Lernenden Organisation auf oberster Leitungsebene finden und mit diesem im regelmäßigen Austausch sein</w:t>
       </w:r>
     </w:p>
     <w:p>
@@ -4319,7 +4722,19 @@
         <w:pStyle w:val="Compact"/>
       </w:pPr>
       <w:r>
-        <w:t xml:space="preserve">Die Kerngruppe der Koalition des Lernens hat den</w:t>
+        <w:t xml:space="preserve">Initiativen identifizieren und sich mit diesen vernetzen, die an der Kultivierung der Lernenden Organisation mitwirken. Bei Bedarf (und verfügbarer Ressource) neue Initiativen starten.</w:t>
+      </w:r>
+    </w:p>
+    <w:p>
+      <w:pPr>
+        <w:numPr>
+          <w:ilvl w:val="0"/>
+          <w:numId w:val="1014"/>
+        </w:numPr>
+        <w:pStyle w:val="Compact"/>
+      </w:pPr>
+      <w:r>
+        <w:t xml:space="preserve">Eine</w:t>
       </w:r>
       <w:r>
         <w:t xml:space="preserve"> </w:t>
@@ -4328,31 +4743,16 @@
         <w:t xml:space="preserve">“</w:t>
       </w:r>
       <w:r>
-        <w:t xml:space="preserve">Drive</w:t>
+        <w:t xml:space="preserve">Armee von Freiwilligen</w:t>
       </w:r>
       <w:r>
         <w:t xml:space="preserve">”</w:t>
       </w:r>
       <w:r>
-        <w:t xml:space="preserve">, das intellektuelle und emotionale Engagement, das Netzwerk, die Fähigkeiten und die Informationen, um eine effektive</w:t>
-      </w:r>
-      <w:r>
-        <w:t xml:space="preserve"> </w:t>
-      </w:r>
-      <w:r>
-        <w:t xml:space="preserve">“</w:t>
-      </w:r>
-      <w:r>
-        <w:t xml:space="preserve">Sonne im Sonnensystem des Netzwerks</w:t>
-      </w:r>
-      <w:r>
-        <w:t xml:space="preserve">”</w:t>
-      </w:r>
-      <w:r>
-        <w:t xml:space="preserve"> </w:t>
-      </w:r>
-      <w:r>
-        <w:t xml:space="preserve">zu sein.</w:t>
+        <w:t xml:space="preserve"> </w:t>
+      </w:r>
+      <w:r>
+        <w:t xml:space="preserve">auf- und ausbauen, die die Kultivierung der Lernenden Organisation sowie die Initiativen und Lern-Experimente unterstützt.</w:t>
       </w:r>
     </w:p>
     <w:p>
@@ -4364,18 +4764,49 @@
         <w:pStyle w:val="Compact"/>
       </w:pPr>
       <w:r>
-        <w:t xml:space="preserve">Durch das Erlernen der Zusammenarbeit von Koalition des Lernens und des Führungsgremiums der Organisation sind Hierarchie- und Netzwerk-Seite der Organisation strategisch abgestimmt, erreichen ein hohes Niveau von Verlässlichkeit sowie Effizienz und entwickeln eine ganz neue Fähigkeit für Geschwindigkeit und Agilität.</w:t>
-      </w:r>
+        <w:t xml:space="preserve">Den Open Space des Lernens organisieren und die Lern-Experimente nachverfolgen.</w:t>
+      </w:r>
+    </w:p>
+    <w:p>
+      <w:pPr>
+        <w:numPr>
+          <w:ilvl w:val="0"/>
+          <w:numId w:val="1014"/>
+        </w:numPr>
+        <w:pStyle w:val="Compact"/>
+      </w:pPr>
+      <w:r>
+        <w:t xml:space="preserve">Kontinuierlich nach neuen Mitgliedern für die Koalition des Lernens Ausschau halten und diese einbinden.</w:t>
+      </w:r>
+    </w:p>
+    <w:p>
+      <w:pPr>
+        <w:numPr>
+          <w:ilvl w:val="0"/>
+          <w:numId w:val="1014"/>
+        </w:numPr>
+        <w:pStyle w:val="Compact"/>
+      </w:pPr>
+      <w:r>
+        <w:t xml:space="preserve">Erfolge und Geschichten sichtbar machen, kommunizieren und in den Kontext der Lernenden Organisation stellen (nach innen und nach außen).</w:t>
+      </w:r>
+    </w:p>
+    <w:p>
+      <w:pPr>
+        <w:pStyle w:val="Heading3"/>
+      </w:pPr>
+      <w:bookmarkStart w:id="118" w:name="open-space-des-lernens-osdl"/>
+      <w:r>
+        <w:t xml:space="preserve">Open Space des Lernens (OSdL)</w:t>
+      </w:r>
+      <w:bookmarkEnd w:id="118"/>
     </w:p>
     <w:p>
       <w:pPr>
         <w:pStyle w:val="FirstParagraph"/>
       </w:pPr>
       <w:r>
-        <w:rPr>
-          <w:b/>
-        </w:rPr>
-        <w:t xml:space="preserve">Die wichtigsten Aufgaben der Koalition des Lernens:</w:t>
+        <w:t xml:space="preserve">Das Open Space Format (auch Open Space Technology) für Veranstaltungen wurde um 1985 von Harrison Owen entwickelt. Das Format ermöglicht es Gruppen von 5-2.000 Personen in einem (architektonisch und geistig) offenen Raum komplexe Probleme und Fragestellungen zu bearbeiten. Um einen erfolgreichen Open Space durchzuführen braucht es nur vier Dinge:</w:t>
       </w:r>
     </w:p>
     <w:p>
@@ -4387,25 +4818,7 @@
         <w:pStyle w:val="Compact"/>
       </w:pPr>
       <w:r>
-        <w:t xml:space="preserve">Die Vision der Lernenden Organisation als</w:t>
-      </w:r>
-      <w:r>
-        <w:t xml:space="preserve"> </w:t>
-      </w:r>
-      <w:r>
-        <w:t xml:space="preserve">“</w:t>
-      </w:r>
-      <w:r>
-        <w:t xml:space="preserve">Nordstern</w:t>
-      </w:r>
-      <w:r>
-        <w:t xml:space="preserve">”</w:t>
-      </w:r>
-      <w:r>
-        <w:t xml:space="preserve"> </w:t>
-      </w:r>
-      <w:r>
-        <w:t xml:space="preserve">und die große Chance, die für die Organisation darin liegt klar herausarbeiten, dokumentieren und kommunizieren.</w:t>
+        <w:t xml:space="preserve">Ein fesselndes Thema oder Motto</w:t>
       </w:r>
     </w:p>
     <w:p>
@@ -4417,7 +4830,7 @@
         <w:pStyle w:val="Compact"/>
       </w:pPr>
       <w:r>
-        <w:t xml:space="preserve">Einen Sponsor für die Vision der Lernenden Organisation auf oberster Leitungsebene finden und mit diesem im regelmäßigen Austausch sein</w:t>
+        <w:t xml:space="preserve">Eine interessierte und überzeugte Gruppe von Menschen</w:t>
       </w:r>
     </w:p>
     <w:p>
@@ -4429,7 +4842,7 @@
         <w:pStyle w:val="Compact"/>
       </w:pPr>
       <w:r>
-        <w:t xml:space="preserve">Initiativen identifizieren und sich mit diesen vernetzen, die an der Kultivierung der Lernenden Organisation mitwirken. Bei Bedarf (und verfügbarer Ressource) neue Initiativen starten.</w:t>
+        <w:t xml:space="preserve">Ort und Zeit für die Veranstaltung</w:t>
       </w:r>
     </w:p>
     <w:p>
@@ -4441,79 +4854,15 @@
         <w:pStyle w:val="Compact"/>
       </w:pPr>
       <w:r>
-        <w:t xml:space="preserve">Eine</w:t>
-      </w:r>
-      <w:r>
-        <w:t xml:space="preserve"> </w:t>
-      </w:r>
-      <w:r>
-        <w:t xml:space="preserve">“</w:t>
-      </w:r>
-      <w:r>
-        <w:t xml:space="preserve">Armee von Freiwilligen</w:t>
-      </w:r>
-      <w:r>
-        <w:t xml:space="preserve">”</w:t>
-      </w:r>
-      <w:r>
-        <w:t xml:space="preserve"> </w:t>
-      </w:r>
-      <w:r>
-        <w:t xml:space="preserve">auf- und ausbauen, die die Kultivierung der Lernenden Organisation sowie die Initiativen und Lern-Experimente unterstützt.</w:t>
-      </w:r>
-    </w:p>
-    <w:p>
-      <w:pPr>
-        <w:numPr>
-          <w:ilvl w:val="0"/>
-          <w:numId w:val="1015"/>
-        </w:numPr>
-        <w:pStyle w:val="Compact"/>
-      </w:pPr>
-      <w:r>
-        <w:t xml:space="preserve">Den Open Space des Lernens organisieren und die Lern-Experimente nachverfolgen.</w:t>
-      </w:r>
-    </w:p>
-    <w:p>
-      <w:pPr>
-        <w:numPr>
-          <w:ilvl w:val="0"/>
-          <w:numId w:val="1015"/>
-        </w:numPr>
-        <w:pStyle w:val="Compact"/>
-      </w:pPr>
-      <w:r>
-        <w:t xml:space="preserve">Kontinuierlich nach neuen Mitgliedern für die Koalition des Lernens Ausschau halten und diese einbinden.</w:t>
-      </w:r>
-    </w:p>
-    <w:p>
-      <w:pPr>
-        <w:numPr>
-          <w:ilvl w:val="0"/>
-          <w:numId w:val="1015"/>
-        </w:numPr>
-        <w:pStyle w:val="Compact"/>
-      </w:pPr>
-      <w:r>
-        <w:t xml:space="preserve">Erfolge und Geschichten sichtbar machen, kommunizieren und in den Kontext der Lernenden Organisation stellen (nach innen und nach außen).</w:t>
-      </w:r>
-    </w:p>
-    <w:p>
-      <w:pPr>
-        <w:pStyle w:val="Heading3"/>
-      </w:pPr>
-      <w:bookmarkStart w:id="110" w:name="open-space-des-lernens-osdl"/>
-      <w:r>
-        <w:t xml:space="preserve">Open Space des Lernens (OSdL)</w:t>
-      </w:r>
-      <w:bookmarkEnd w:id="110"/>
+        <w:t xml:space="preserve">Jemanden, der die Führung übernimmt</w:t>
+      </w:r>
     </w:p>
     <w:p>
       <w:pPr>
         <w:pStyle w:val="FirstParagraph"/>
       </w:pPr>
       <w:r>
-        <w:t xml:space="preserve">Das Open Space Format (auch Open Space Technology) für Veranstaltungen wurde um 1985 von Harrison Owen entwickelt. Das Format ermöglicht es Gruppen von 5-2.000 Personen in einem (architektonisch und geistig) offenen Raum komplexe Probleme und Fragestellungen zu bearbeiten. Um einen erfolgreichen Open Space durchzuführen braucht es nur vier Dinge:</w:t>
+        <w:t xml:space="preserve">Ein Open Space hat ähnlich einem BarCamp keine feste Agenda, aber klare Strukturen und Rahmenbedingungen. Der Rahmen ist notwendig, um innerhalb des vorgegebenen Rahmens Selbstorganisation zu ermöglichen. Meist werden 4-5 Prinzipien und ein Gesetz als Rahmenbedingungen verwendet:</w:t>
       </w:r>
     </w:p>
     <w:p>
@@ -4525,7 +4874,16 @@
         <w:pStyle w:val="Compact"/>
       </w:pPr>
       <w:r>
-        <w:t xml:space="preserve">Ein fesselndes Thema oder Motto</w:t>
+        <w:rPr>
+          <w:b/>
+        </w:rPr>
+        <w:t xml:space="preserve">Prinzip 1:</w:t>
+      </w:r>
+      <w:r>
+        <w:t xml:space="preserve"> </w:t>
+      </w:r>
+      <w:r>
+        <w:t xml:space="preserve">Wer auch immer kommt, es sind die richtigen Leute</w:t>
       </w:r>
     </w:p>
     <w:p>
@@ -4537,7 +4895,16 @@
         <w:pStyle w:val="Compact"/>
       </w:pPr>
       <w:r>
-        <w:t xml:space="preserve">Eine interessierte und überzeugte Gruppe von Menschen</w:t>
+        <w:rPr>
+          <w:b/>
+        </w:rPr>
+        <w:t xml:space="preserve">Prinzip 2:</w:t>
+      </w:r>
+      <w:r>
+        <w:t xml:space="preserve"> </w:t>
+      </w:r>
+      <w:r>
+        <w:t xml:space="preserve">Was auch immer geschieht, es ist das Einzige, was geschehen konnte.</w:t>
       </w:r>
     </w:p>
     <w:p>
@@ -4549,7 +4916,16 @@
         <w:pStyle w:val="Compact"/>
       </w:pPr>
       <w:r>
-        <w:t xml:space="preserve">Ort und Zeit für die Veranstaltung</w:t>
+        <w:rPr>
+          <w:b/>
+        </w:rPr>
+        <w:t xml:space="preserve">Prinzip 3:</w:t>
+      </w:r>
+      <w:r>
+        <w:t xml:space="preserve"> </w:t>
+      </w:r>
+      <w:r>
+        <w:t xml:space="preserve">Es beginnt, wenn die Zeit reif ist.</w:t>
       </w:r>
     </w:p>
     <w:p>
@@ -4561,7 +4937,73 @@
         <w:pStyle w:val="Compact"/>
       </w:pPr>
       <w:r>
-        <w:t xml:space="preserve">Jemanden, der die Führung übernimmt</w:t>
+        <w:rPr>
+          <w:b/>
+        </w:rPr>
+        <w:t xml:space="preserve">Prinzip 4:</w:t>
+      </w:r>
+      <w:r>
+        <w:t xml:space="preserve"> </w:t>
+      </w:r>
+      <w:r>
+        <w:t xml:space="preserve">Vorbei ist vorbei - nicht vorbei ist nicht vorbei.</w:t>
+      </w:r>
+    </w:p>
+    <w:p>
+      <w:pPr>
+        <w:numPr>
+          <w:ilvl w:val="0"/>
+          <w:numId w:val="1016"/>
+        </w:numPr>
+        <w:pStyle w:val="Compact"/>
+      </w:pPr>
+      <w:r>
+        <w:rPr>
+          <w:b/>
+        </w:rPr>
+        <w:t xml:space="preserve">Prinzip 5:</w:t>
+      </w:r>
+      <w:r>
+        <w:t xml:space="preserve"> </w:t>
+      </w:r>
+      <w:r>
+        <w:t xml:space="preserve">Wo auch immer es geschieht, es ist der richtige Ort.</w:t>
+      </w:r>
+    </w:p>
+    <w:p>
+      <w:pPr>
+        <w:numPr>
+          <w:ilvl w:val="0"/>
+          <w:numId w:val="1016"/>
+        </w:numPr>
+        <w:pStyle w:val="Compact"/>
+      </w:pPr>
+      <w:r>
+        <w:rPr>
+          <w:b/>
+        </w:rPr>
+        <w:t xml:space="preserve">Gesetz:</w:t>
+      </w:r>
+      <w:r>
+        <w:t xml:space="preserve"> </w:t>
+      </w:r>
+      <w:r>
+        <w:t xml:space="preserve">Die Teilnehmer*innen bleiben nur so lange in einer Gruppe, wie er es für sinnvoll erachtet, also solange er/sie etwas lernt und/oder beitragen kann. Benutze deine beiden Füße, um an einen produktiveren Platz zu gehen.</w:t>
+      </w:r>
+    </w:p>
+    <w:p>
+      <w:pPr>
+        <w:numPr>
+          <w:ilvl w:val="0"/>
+          <w:numId w:val="1016"/>
+        </w:numPr>
+        <w:pStyle w:val="Compact"/>
+      </w:pPr>
+      <w:r>
+        <w:rPr>
+          <w:b/>
+        </w:rPr>
+        <w:t xml:space="preserve">Mache dich darauf gefasst, überrascht zu werden!</w:t>
       </w:r>
     </w:p>
     <w:p>
@@ -4569,7 +5011,7 @@
         <w:pStyle w:val="FirstParagraph"/>
       </w:pPr>
       <w:r>
-        <w:t xml:space="preserve">Ein Open Space hat ähnlich einem BarCamp keine feste Agenda, aber klare Strukturen und Rahmenbedingungen. Der Rahmen ist notwendig, um innerhalb des vorgegebenen Rahmens Selbstorganisation zu ermöglichen. Meist werden 4-5 Prinzipien und ein Gesetz als Rahmenbedingungen verwendet:</w:t>
+        <w:t xml:space="preserve">Die Anwendung des Open Space Formats bei Open Space Agility sieht die Wiederholung von Open Spaces im Abstand von 3-6 Monaten vor, um ein verlässliches Raster für Lern-Experimente zu bilden. Für die dauerhafte Begleitung der Open Spaces sind folgende Rollen vorgesehen:</w:t>
       </w:r>
     </w:p>
     <w:p>
@@ -4584,13 +5026,13 @@
         <w:rPr>
           <w:b/>
         </w:rPr>
-        <w:t xml:space="preserve">Prinzip 1:</w:t>
-      </w:r>
-      <w:r>
-        <w:t xml:space="preserve"> </w:t>
-      </w:r>
-      <w:r>
-        <w:t xml:space="preserve">Wer auch immer kommt, es sind die richtigen Leute</w:t>
+        <w:t xml:space="preserve">Der Sponsor:</w:t>
+      </w:r>
+      <w:r>
+        <w:t xml:space="preserve"> </w:t>
+      </w:r>
+      <w:r>
+        <w:t xml:space="preserve">authorisiert die Veranstaltung, stellt Wertschätzung der Veranstaltung und ihrer Ergebnisse heraus, übergibt Verantwortung für die Durchführung an den Moderator und lässt dem Open Space seinen Lauf.</w:t>
       </w:r>
     </w:p>
     <w:p>
@@ -4605,13 +5047,13 @@
         <w:rPr>
           <w:b/>
         </w:rPr>
-        <w:t xml:space="preserve">Prinzip 2:</w:t>
-      </w:r>
-      <w:r>
-        <w:t xml:space="preserve"> </w:t>
-      </w:r>
-      <w:r>
-        <w:t xml:space="preserve">Was auch immer geschieht, es ist das Einzige, was geschehen konnte.</w:t>
+        <w:t xml:space="preserve">Der Moderator (facilitator):</w:t>
+      </w:r>
+      <w:r>
+        <w:t xml:space="preserve"> </w:t>
+      </w:r>
+      <w:r>
+        <w:t xml:space="preserve">erhält die Verantwortung für die Durchführung vom Sponsor, ermöglicht die Selbstorganisation im Open Space und übergibt die Verantwortung für den Erfolg der Veranstaltung an die Teilnehmer.</w:t>
       </w:r>
     </w:p>
     <w:p>
@@ -4626,13 +5068,13 @@
         <w:rPr>
           <w:b/>
         </w:rPr>
-        <w:t xml:space="preserve">Prinzip 3:</w:t>
-      </w:r>
-      <w:r>
-        <w:t xml:space="preserve"> </w:t>
-      </w:r>
-      <w:r>
-        <w:t xml:space="preserve">Es beginnt, wenn die Zeit reif ist.</w:t>
+        <w:t xml:space="preserve">Die Teilnehmer:</w:t>
+      </w:r>
+      <w:r>
+        <w:t xml:space="preserve"> </w:t>
+      </w:r>
+      <w:r>
+        <w:t xml:space="preserve">entscheiden Session-Besuche und Diskussions-Teilnahmen selbstorganisiert, teilen die Ergebnisse mit dem Rest der Organisation</w:t>
       </w:r>
     </w:p>
     <w:p>
@@ -4640,155 +5082,6 @@
         <w:numPr>
           <w:ilvl w:val="0"/>
           <w:numId w:val="1017"/>
-        </w:numPr>
-        <w:pStyle w:val="Compact"/>
-      </w:pPr>
-      <w:r>
-        <w:rPr>
-          <w:b/>
-        </w:rPr>
-        <w:t xml:space="preserve">Prinzip 4:</w:t>
-      </w:r>
-      <w:r>
-        <w:t xml:space="preserve"> </w:t>
-      </w:r>
-      <w:r>
-        <w:t xml:space="preserve">Vorbei ist vorbei - nicht vorbei ist nicht vorbei.</w:t>
-      </w:r>
-    </w:p>
-    <w:p>
-      <w:pPr>
-        <w:numPr>
-          <w:ilvl w:val="0"/>
-          <w:numId w:val="1017"/>
-        </w:numPr>
-        <w:pStyle w:val="Compact"/>
-      </w:pPr>
-      <w:r>
-        <w:rPr>
-          <w:b/>
-        </w:rPr>
-        <w:t xml:space="preserve">Prinzip 5:</w:t>
-      </w:r>
-      <w:r>
-        <w:t xml:space="preserve"> </w:t>
-      </w:r>
-      <w:r>
-        <w:t xml:space="preserve">Wo auch immer es geschieht, es ist der richtige Ort.</w:t>
-      </w:r>
-    </w:p>
-    <w:p>
-      <w:pPr>
-        <w:numPr>
-          <w:ilvl w:val="0"/>
-          <w:numId w:val="1017"/>
-        </w:numPr>
-        <w:pStyle w:val="Compact"/>
-      </w:pPr>
-      <w:r>
-        <w:rPr>
-          <w:b/>
-        </w:rPr>
-        <w:t xml:space="preserve">Gesetz:</w:t>
-      </w:r>
-      <w:r>
-        <w:t xml:space="preserve"> </w:t>
-      </w:r>
-      <w:r>
-        <w:t xml:space="preserve">Die Teilnehmer*innen bleiben nur so lange in einer Gruppe, wie er es für sinnvoll erachtet, also solange er/sie etwas lernt und/oder beitragen kann. Benutze deine beiden Füße, um an einen produktiveren Platz zu gehen.</w:t>
-      </w:r>
-    </w:p>
-    <w:p>
-      <w:pPr>
-        <w:numPr>
-          <w:ilvl w:val="0"/>
-          <w:numId w:val="1017"/>
-        </w:numPr>
-        <w:pStyle w:val="Compact"/>
-      </w:pPr>
-      <w:r>
-        <w:rPr>
-          <w:b/>
-        </w:rPr>
-        <w:t xml:space="preserve">Mache dich darauf gefasst, überrascht zu werden!</w:t>
-      </w:r>
-    </w:p>
-    <w:p>
-      <w:pPr>
-        <w:pStyle w:val="FirstParagraph"/>
-      </w:pPr>
-      <w:r>
-        <w:t xml:space="preserve">Die Anwendung des Open Space Formats bei Open Space Agility sieht die Wiederholung von Open Spaces im Abstand von 3-6 Monaten vor, um ein verlässliches Raster für Lern-Experimente zu bilden. Für die dauerhafte Begleitung der Open Spaces sind folgende Rollen vorgesehen:</w:t>
-      </w:r>
-    </w:p>
-    <w:p>
-      <w:pPr>
-        <w:numPr>
-          <w:ilvl w:val="0"/>
-          <w:numId w:val="1018"/>
-        </w:numPr>
-        <w:pStyle w:val="Compact"/>
-      </w:pPr>
-      <w:r>
-        <w:rPr>
-          <w:b/>
-        </w:rPr>
-        <w:t xml:space="preserve">Der Sponsor:</w:t>
-      </w:r>
-      <w:r>
-        <w:t xml:space="preserve"> </w:t>
-      </w:r>
-      <w:r>
-        <w:t xml:space="preserve">authorisiert die Veranstaltung, stellt Wertschätzung der Veranstaltung und ihrer Ergebnisse heraus, übergibt Verantwortung für die Durchführung an den Moderator und lässt dem Open Space seinen Lauf.</w:t>
-      </w:r>
-    </w:p>
-    <w:p>
-      <w:pPr>
-        <w:numPr>
-          <w:ilvl w:val="0"/>
-          <w:numId w:val="1018"/>
-        </w:numPr>
-        <w:pStyle w:val="Compact"/>
-      </w:pPr>
-      <w:r>
-        <w:rPr>
-          <w:b/>
-        </w:rPr>
-        <w:t xml:space="preserve">Der Moderator (facilitator):</w:t>
-      </w:r>
-      <w:r>
-        <w:t xml:space="preserve"> </w:t>
-      </w:r>
-      <w:r>
-        <w:t xml:space="preserve">erhält die Verantwortung für die Durchführung vom Sponsor, ermöglicht die Selbstorganisation im Open Space und übergibt die Verantwortung für den Erfolg der Veranstaltung an die Teilnehmer.</w:t>
-      </w:r>
-    </w:p>
-    <w:p>
-      <w:pPr>
-        <w:numPr>
-          <w:ilvl w:val="0"/>
-          <w:numId w:val="1018"/>
-        </w:numPr>
-        <w:pStyle w:val="Compact"/>
-      </w:pPr>
-      <w:r>
-        <w:rPr>
-          <w:b/>
-        </w:rPr>
-        <w:t xml:space="preserve">Die Teilnehmer:</w:t>
-      </w:r>
-      <w:r>
-        <w:t xml:space="preserve"> </w:t>
-      </w:r>
-      <w:r>
-        <w:t xml:space="preserve">entscheiden Session-Besuche und Diskussions-Teilnahmen selbstorganisiert, teilen die Ergebnisse mit dem Rest der Organisation</w:t>
-      </w:r>
-    </w:p>
-    <w:p>
-      <w:pPr>
-        <w:numPr>
-          <w:ilvl w:val="0"/>
-          <w:numId w:val="1018"/>
         </w:numPr>
         <w:pStyle w:val="Compact"/>
       </w:pPr>
@@ -4833,7 +5126,7 @@
                     </pic:cNvPicPr>
                   </pic:nvPicPr>
                   <pic:blipFill>
-                    <a:blip r:embed="rId111"/>
+                    <a:blip r:embed="rId119"/>
                     <a:stretch>
                       <a:fillRect/>
                     </a:stretch>
@@ -4870,7 +5163,7 @@
       <w:r>
         <w:t xml:space="preserve"> </w:t>
       </w:r>
-      <w:hyperlink r:id="rId112">
+      <w:hyperlink r:id="rId120">
         <w:r>
           <w:rPr>
             <w:rStyle w:val="Hyperlink"/>
@@ -4906,7 +5199,7 @@
       <w:pPr>
         <w:numPr>
           <w:ilvl w:val="0"/>
-          <w:numId w:val="1019"/>
+          <w:numId w:val="1018"/>
         </w:numPr>
         <w:pStyle w:val="Compact"/>
       </w:pPr>
@@ -4918,7 +5211,7 @@
       <w:pPr>
         <w:numPr>
           <w:ilvl w:val="0"/>
-          <w:numId w:val="1019"/>
+          <w:numId w:val="1018"/>
         </w:numPr>
         <w:pStyle w:val="Compact"/>
       </w:pPr>
@@ -4930,7 +5223,7 @@
       <w:pPr>
         <w:numPr>
           <w:ilvl w:val="0"/>
-          <w:numId w:val="1019"/>
+          <w:numId w:val="1018"/>
         </w:numPr>
         <w:pStyle w:val="Compact"/>
       </w:pPr>
@@ -4942,7 +5235,7 @@
       <w:pPr>
         <w:numPr>
           <w:ilvl w:val="0"/>
-          <w:numId w:val="1019"/>
+          <w:numId w:val="1018"/>
         </w:numPr>
         <w:pStyle w:val="Compact"/>
       </w:pPr>
@@ -4954,7 +5247,7 @@
       <w:pPr>
         <w:numPr>
           <w:ilvl w:val="0"/>
-          <w:numId w:val="1019"/>
+          <w:numId w:val="1018"/>
         </w:numPr>
         <w:pStyle w:val="Compact"/>
       </w:pPr>
@@ -4966,7 +5259,7 @@
       <w:pPr>
         <w:numPr>
           <w:ilvl w:val="0"/>
-          <w:numId w:val="1019"/>
+          <w:numId w:val="1018"/>
         </w:numPr>
         <w:pStyle w:val="Compact"/>
       </w:pPr>
@@ -4978,7 +5271,7 @@
       <w:pPr>
         <w:numPr>
           <w:ilvl w:val="0"/>
-          <w:numId w:val="1019"/>
+          <w:numId w:val="1018"/>
         </w:numPr>
         <w:pStyle w:val="Compact"/>
       </w:pPr>
@@ -4990,7 +5283,7 @@
       <w:pPr>
         <w:numPr>
           <w:ilvl w:val="0"/>
-          <w:numId w:val="1019"/>
+          <w:numId w:val="1018"/>
         </w:numPr>
         <w:pStyle w:val="Compact"/>
       </w:pPr>
@@ -5002,7 +5295,7 @@
       <w:pPr>
         <w:numPr>
           <w:ilvl w:val="0"/>
-          <w:numId w:val="1019"/>
+          <w:numId w:val="1018"/>
         </w:numPr>
         <w:pStyle w:val="Compact"/>
       </w:pPr>
@@ -5014,7 +5307,7 @@
       <w:pPr>
         <w:numPr>
           <w:ilvl w:val="0"/>
-          <w:numId w:val="1019"/>
+          <w:numId w:val="1018"/>
         </w:numPr>
         <w:pStyle w:val="Compact"/>
       </w:pPr>
@@ -5781,117 +6074,117 @@
       <w:pPr>
         <w:numPr>
           <w:ilvl w:val="0"/>
+          <w:numId w:val="1019"/>
+        </w:numPr>
+        <w:pStyle w:val="Compact"/>
+      </w:pPr>
+      <w:r>
+        <w:t xml:space="preserve">Dokumentation des Themas/Mottos des Open Space</w:t>
+      </w:r>
+    </w:p>
+    <w:p>
+      <w:pPr>
+        <w:numPr>
+          <w:ilvl w:val="0"/>
+          <w:numId w:val="1019"/>
+        </w:numPr>
+        <w:pStyle w:val="Compact"/>
+      </w:pPr>
+      <w:r>
+        <w:t xml:space="preserve">Kurze Botschaft des Sponsors</w:t>
+      </w:r>
+    </w:p>
+    <w:p>
+      <w:pPr>
+        <w:numPr>
+          <w:ilvl w:val="0"/>
+          <w:numId w:val="1019"/>
+        </w:numPr>
+        <w:pStyle w:val="Compact"/>
+      </w:pPr>
+      <w:r>
+        <w:t xml:space="preserve">Ergebnisse aller Sessions inkl. Teilnehmenden, geplanter und vorgeschlagener Lern-Aktivitäten und -Initiativen</w:t>
+      </w:r>
+    </w:p>
+    <w:p>
+      <w:pPr>
+        <w:numPr>
+          <w:ilvl w:val="0"/>
+          <w:numId w:val="1019"/>
+        </w:numPr>
+        <w:pStyle w:val="Compact"/>
+      </w:pPr>
+      <w:r>
+        <w:t xml:space="preserve">Stellungnahme des Sponsors für die Umsetzung der Aktivitäten (insbesondere die, die weitere Autorisierung durch den Sponsor oder anderer Entscheider benötigen)</w:t>
+      </w:r>
+    </w:p>
+    <w:p>
+      <w:pPr>
+        <w:numPr>
+          <w:ilvl w:val="0"/>
+          <w:numId w:val="1019"/>
+        </w:numPr>
+        <w:pStyle w:val="Compact"/>
+      </w:pPr>
+      <w:r>
+        <w:t xml:space="preserve">Zeit und Ort für den nächsten Open Space</w:t>
+      </w:r>
+    </w:p>
+    <w:p>
+      <w:pPr>
+        <w:pStyle w:val="FirstParagraph"/>
+      </w:pPr>
+      <w:r>
+        <w:t xml:space="preserve">Das Open Space Protokoll wird der ganzen Organisation wenige Stunden nach der Veranstaltung (maximal 24 Stunden) bereitgestellt. Das Dokumentationsmedium sollte dem Kontext und den Teilnehmenden angemessen sein (z.B. Wiki, OneNote, Etherpad). Für die Bereitstellung von Dateien und Bildern bietet sich ein Bereich für unkomplizierten Datei-Upload an.</w:t>
+      </w:r>
+    </w:p>
+    <w:p>
+      <w:pPr>
+        <w:pStyle w:val="Heading3"/>
+      </w:pPr>
+      <w:bookmarkStart w:id="121" w:name="werkzeugkasten-des-lernens-wdl"/>
+      <w:r>
+        <w:t xml:space="preserve">Werkzeugkasten des Lernens (WdL)</w:t>
+      </w:r>
+      <w:bookmarkEnd w:id="121"/>
+    </w:p>
+    <w:p>
+      <w:pPr>
+        <w:pStyle w:val="FirstParagraph"/>
+      </w:pPr>
+      <w:r>
+        <w:t xml:space="preserve">Nicht jedes Rad muss die Organisation und die Koalition des Lernens neu erfinden. Es gibt viele bewährte Methoden und Tools für den guten Umgang mit Wissen. Diese können im Rahmen eines Sprints erlernt und ausprobiert werden. Für einige dieser Methoden und Tools hält die lernOS Toolbox Leitfäden bereit, die zum leichten Einstieg eingesetzt und bei Bedarf angepasst werden können.</w:t>
+      </w:r>
+    </w:p>
+    <w:p>
+      <w:pPr>
+        <w:pStyle w:val="BodyText"/>
+      </w:pPr>
+      <w:r>
+        <w:t xml:space="preserve">Aktueller Inhalt der</w:t>
+      </w:r>
+      <w:r>
+        <w:t xml:space="preserve"> </w:t>
+      </w:r>
+      <w:r>
+        <w:rPr>
+          <w:b/>
+        </w:rPr>
+        <w:t xml:space="preserve">lernOS Toolbox</w:t>
+      </w:r>
+      <w:r>
+        <w:t xml:space="preserve">:</w:t>
+      </w:r>
+    </w:p>
+    <w:p>
+      <w:pPr>
+        <w:numPr>
+          <w:ilvl w:val="0"/>
           <w:numId w:val="1020"/>
         </w:numPr>
         <w:pStyle w:val="Compact"/>
       </w:pPr>
       <w:r>
-        <w:t xml:space="preserve">Dokumentation des Themas/Mottos des Open Space</w:t>
-      </w:r>
-    </w:p>
-    <w:p>
-      <w:pPr>
-        <w:numPr>
-          <w:ilvl w:val="0"/>
-          <w:numId w:val="1020"/>
-        </w:numPr>
-        <w:pStyle w:val="Compact"/>
-      </w:pPr>
-      <w:r>
-        <w:t xml:space="preserve">Kurze Botschaft des Sponsors</w:t>
-      </w:r>
-    </w:p>
-    <w:p>
-      <w:pPr>
-        <w:numPr>
-          <w:ilvl w:val="0"/>
-          <w:numId w:val="1020"/>
-        </w:numPr>
-        <w:pStyle w:val="Compact"/>
-      </w:pPr>
-      <w:r>
-        <w:t xml:space="preserve">Ergebnisse aller Sessions inkl. Teilnehmenden, geplanter und vorgeschlagener Lern-Aktivitäten und -Initiativen</w:t>
-      </w:r>
-    </w:p>
-    <w:p>
-      <w:pPr>
-        <w:numPr>
-          <w:ilvl w:val="0"/>
-          <w:numId w:val="1020"/>
-        </w:numPr>
-        <w:pStyle w:val="Compact"/>
-      </w:pPr>
-      <w:r>
-        <w:t xml:space="preserve">Stellungnahme des Sponsors für die Umsetzung der Aktivitäten (insbesondere die, die weitere Autorisierung durch den Sponsor oder anderer Entscheider benötigen)</w:t>
-      </w:r>
-    </w:p>
-    <w:p>
-      <w:pPr>
-        <w:numPr>
-          <w:ilvl w:val="0"/>
-          <w:numId w:val="1020"/>
-        </w:numPr>
-        <w:pStyle w:val="Compact"/>
-      </w:pPr>
-      <w:r>
-        <w:t xml:space="preserve">Zeit und Ort für den nächsten Open Space</w:t>
-      </w:r>
-    </w:p>
-    <w:p>
-      <w:pPr>
-        <w:pStyle w:val="FirstParagraph"/>
-      </w:pPr>
-      <w:r>
-        <w:t xml:space="preserve">Das Open Space Protokoll wird der ganzen Organisation wenige Stunden nach der Veranstaltung (maximal 24 Stunden) bereitgestellt. Das Dokumentationsmedium sollte dem Kontext und den Teilnehmenden angemessen sein (z.B. Wiki, OneNote, Etherpad). Für die Bereitstellung von Dateien und Bildern bietet sich ein Bereich für unkomplizierten Datei-Upload an.</w:t>
-      </w:r>
-    </w:p>
-    <w:p>
-      <w:pPr>
-        <w:pStyle w:val="Heading3"/>
-      </w:pPr>
-      <w:bookmarkStart w:id="113" w:name="werkzeugkasten-des-lernens-wdl"/>
-      <w:r>
-        <w:t xml:space="preserve">Werkzeugkasten des Lernens (WdL)</w:t>
-      </w:r>
-      <w:bookmarkEnd w:id="113"/>
-    </w:p>
-    <w:p>
-      <w:pPr>
-        <w:pStyle w:val="FirstParagraph"/>
-      </w:pPr>
-      <w:r>
-        <w:t xml:space="preserve">Nicht jedes Rad muss die Organisation und die Koalition des Lernens neu erfinden. Es gibt viele bewährte Methoden und Tools für den guten Umgang mit Wissen. Diese können im Rahmen eines Sprints erlernt und ausprobiert werden. Für einige dieser Methoden und Tools hält die lernOS Toolbox Leitfäden bereit, die zum leichten Einstieg eingesetzt und bei Bedarf angepasst werden können.</w:t>
-      </w:r>
-    </w:p>
-    <w:p>
-      <w:pPr>
-        <w:pStyle w:val="BodyText"/>
-      </w:pPr>
-      <w:r>
-        <w:t xml:space="preserve">Aktueller Inhalt der</w:t>
-      </w:r>
-      <w:r>
-        <w:t xml:space="preserve"> </w:t>
-      </w:r>
-      <w:r>
-        <w:rPr>
-          <w:b/>
-        </w:rPr>
-        <w:t xml:space="preserve">lernOS Toolbox</w:t>
-      </w:r>
-      <w:r>
-        <w:t xml:space="preserve">:</w:t>
-      </w:r>
-    </w:p>
-    <w:p>
-      <w:pPr>
-        <w:numPr>
-          <w:ilvl w:val="0"/>
-          <w:numId w:val="1021"/>
-        </w:numPr>
-        <w:pStyle w:val="Compact"/>
-      </w:pPr>
-      <w:r>
         <w:rPr>
           <w:b/>
         </w:rPr>
@@ -5903,7 +6196,7 @@
       <w:r>
         <w:t xml:space="preserve">Ein BarCamp (auch Unkonferenz) ist eine Konferenz, bei der die Inhalte von den Teilehmern innerhalb eines vorgegebenen Rahmens selber gestaltet werden (</w:t>
       </w:r>
-      <w:hyperlink r:id="rId114">
+      <w:hyperlink r:id="rId122">
         <w:r>
           <w:rPr>
             <w:rStyle w:val="Hyperlink"/>
@@ -5919,7 +6212,7 @@
       <w:pPr>
         <w:numPr>
           <w:ilvl w:val="0"/>
-          <w:numId w:val="1021"/>
+          <w:numId w:val="1020"/>
         </w:numPr>
         <w:pStyle w:val="Compact"/>
       </w:pPr>
@@ -5935,7 +6228,7 @@
       <w:r>
         <w:t xml:space="preserve">Eine Community of Practice (CoP) ist eine Gruppe von Personen mit einem gemeinsamen Interesse, die durch regelmäßige Interaktion voneinander lernen (</w:t>
       </w:r>
-      <w:hyperlink r:id="rId115">
+      <w:hyperlink r:id="rId123">
         <w:r>
           <w:rPr>
             <w:rStyle w:val="Hyperlink"/>
@@ -5951,7 +6244,7 @@
       <w:pPr>
         <w:numPr>
           <w:ilvl w:val="0"/>
-          <w:numId w:val="1021"/>
+          <w:numId w:val="1020"/>
         </w:numPr>
         <w:pStyle w:val="Compact"/>
       </w:pPr>
@@ -5967,7 +6260,7 @@
       <w:r>
         <w:t xml:space="preserve">Das Expert Debriefing ist eine Methode zum Wissenstransfer von Experten auf ein oder mehrere Nachfolger (z.B. bei Ruhestand, Abteilungswechsel, Kündigung, Sabattical, Elternzeit, Job Rotation) (</w:t>
       </w:r>
-      <w:hyperlink r:id="rId116">
+      <w:hyperlink r:id="rId124">
         <w:r>
           <w:rPr>
             <w:rStyle w:val="Hyperlink"/>
@@ -5983,7 +6276,7 @@
       <w:pPr>
         <w:numPr>
           <w:ilvl w:val="0"/>
-          <w:numId w:val="1021"/>
+          <w:numId w:val="1020"/>
         </w:numPr>
         <w:pStyle w:val="Compact"/>
       </w:pPr>
@@ -6002,7 +6295,7 @@
       <w:r>
         <w:t xml:space="preserve"> </w:t>
       </w:r>
-      <w:hyperlink r:id="rId117">
+      <w:hyperlink r:id="rId125">
         <w:r>
           <w:rPr>
             <w:rStyle w:val="Hyperlink"/>
@@ -6018,7 +6311,7 @@
       <w:pPr>
         <w:numPr>
           <w:ilvl w:val="0"/>
-          <w:numId w:val="1021"/>
+          <w:numId w:val="1020"/>
         </w:numPr>
         <w:pStyle w:val="Compact"/>
       </w:pPr>
@@ -6037,7 +6330,7 @@
       <w:r>
         <w:t xml:space="preserve"> </w:t>
       </w:r>
-      <w:hyperlink r:id="rId117">
+      <w:hyperlink r:id="rId125">
         <w:r>
           <w:rPr>
             <w:rStyle w:val="Hyperlink"/>
@@ -6053,7 +6346,7 @@
       <w:pPr>
         <w:numPr>
           <w:ilvl w:val="0"/>
-          <w:numId w:val="1021"/>
+          <w:numId w:val="1020"/>
         </w:numPr>
         <w:pStyle w:val="Compact"/>
       </w:pPr>
@@ -6069,7 +6362,7 @@
       <w:r>
         <w:t xml:space="preserve">Ein Podcast besteht aus einer Sammlung von Audio-Dateien, die auf einer Webseite zum automatischen Download zur Verfügung gestellt wird (</w:t>
       </w:r>
-      <w:hyperlink r:id="rId118">
+      <w:hyperlink r:id="rId126">
         <w:r>
           <w:rPr>
             <w:rStyle w:val="Hyperlink"/>
@@ -6085,7 +6378,7 @@
       <w:pPr>
         <w:numPr>
           <w:ilvl w:val="0"/>
-          <w:numId w:val="1021"/>
+          <w:numId w:val="1020"/>
         </w:numPr>
         <w:pStyle w:val="Compact"/>
       </w:pPr>
@@ -6104,7 +6397,7 @@
       <w:r>
         <w:t xml:space="preserve"> </w:t>
       </w:r>
-      <w:hyperlink r:id="rId118">
+      <w:hyperlink r:id="rId126">
         <w:r>
           <w:rPr>
             <w:rStyle w:val="Hyperlink"/>
@@ -6123,7 +6416,7 @@
       <w:pPr>
         <w:numPr>
           <w:ilvl w:val="0"/>
-          <w:numId w:val="1021"/>
+          <w:numId w:val="1020"/>
         </w:numPr>
         <w:pStyle w:val="Compact"/>
       </w:pPr>
@@ -6142,7 +6435,7 @@
       <w:r>
         <w:t xml:space="preserve"> </w:t>
       </w:r>
-      <w:hyperlink r:id="rId117">
+      <w:hyperlink r:id="rId125">
         <w:r>
           <w:rPr>
             <w:rStyle w:val="Hyperlink"/>
@@ -6158,7 +6451,7 @@
       <w:pPr>
         <w:numPr>
           <w:ilvl w:val="0"/>
-          <w:numId w:val="1021"/>
+          <w:numId w:val="1020"/>
         </w:numPr>
         <w:pStyle w:val="Compact"/>
       </w:pPr>
@@ -6177,7 +6470,7 @@
       <w:r>
         <w:t xml:space="preserve"> </w:t>
       </w:r>
-      <w:hyperlink r:id="rId117">
+      <w:hyperlink r:id="rId125">
         <w:r>
           <w:rPr>
             <w:rStyle w:val="Hyperlink"/>
@@ -6193,7 +6486,7 @@
       <w:pPr>
         <w:numPr>
           <w:ilvl w:val="0"/>
-          <w:numId w:val="1021"/>
+          <w:numId w:val="1020"/>
         </w:numPr>
         <w:pStyle w:val="Compact"/>
       </w:pPr>
@@ -6212,7 +6505,7 @@
       <w:r>
         <w:t xml:space="preserve"> </w:t>
       </w:r>
-      <w:hyperlink r:id="rId117">
+      <w:hyperlink r:id="rId125">
         <w:r>
           <w:rPr>
             <w:rStyle w:val="Hyperlink"/>
@@ -6229,7 +6522,7 @@
       <w:r>
         <w:t xml:space="preserve"> </w:t>
       </w:r>
-      <w:hyperlink r:id="rId73">
+      <w:hyperlink r:id="rId81">
         <w:r>
           <w:rPr>
             <w:rStyle w:val="Hyperlink"/>
@@ -6253,11 +6546,11 @@
       <w:pPr>
         <w:pStyle w:val="Heading1"/>
       </w:pPr>
-      <w:bookmarkStart w:id="119" w:name="lernpfad"/>
+      <w:bookmarkStart w:id="127" w:name="lernpfad"/>
       <w:r>
         <w:t xml:space="preserve">Lernpfad</w:t>
       </w:r>
-      <w:bookmarkEnd w:id="119"/>
+      <w:bookmarkEnd w:id="127"/>
     </w:p>
     <w:p>
       <w:pPr>
@@ -6271,7 +6564,7 @@
       <w:pPr>
         <w:numPr>
           <w:ilvl w:val="0"/>
-          <w:numId w:val="1022"/>
+          <w:numId w:val="1021"/>
         </w:numPr>
         <w:pStyle w:val="Compact"/>
       </w:pPr>
@@ -6292,7 +6585,7 @@
       <w:pPr>
         <w:numPr>
           <w:ilvl w:val="0"/>
-          <w:numId w:val="1022"/>
+          <w:numId w:val="1021"/>
         </w:numPr>
         <w:pStyle w:val="Compact"/>
       </w:pPr>
@@ -6331,7 +6624,7 @@
       <w:pPr>
         <w:numPr>
           <w:ilvl w:val="0"/>
-          <w:numId w:val="1022"/>
+          <w:numId w:val="1021"/>
         </w:numPr>
         <w:pStyle w:val="Compact"/>
       </w:pPr>
@@ -6352,7 +6645,7 @@
       <w:pPr>
         <w:numPr>
           <w:ilvl w:val="0"/>
-          <w:numId w:val="1022"/>
+          <w:numId w:val="1021"/>
         </w:numPr>
         <w:pStyle w:val="Compact"/>
       </w:pPr>
@@ -6373,7 +6666,7 @@
       <w:pPr>
         <w:numPr>
           <w:ilvl w:val="0"/>
-          <w:numId w:val="1022"/>
+          <w:numId w:val="1021"/>
         </w:numPr>
         <w:pStyle w:val="Compact"/>
       </w:pPr>
@@ -6394,7 +6687,7 @@
       <w:pPr>
         <w:numPr>
           <w:ilvl w:val="0"/>
-          <w:numId w:val="1022"/>
+          <w:numId w:val="1021"/>
         </w:numPr>
         <w:pStyle w:val="Compact"/>
       </w:pPr>
@@ -6415,7 +6708,7 @@
       <w:pPr>
         <w:numPr>
           <w:ilvl w:val="0"/>
-          <w:numId w:val="1022"/>
+          <w:numId w:val="1021"/>
         </w:numPr>
         <w:pStyle w:val="Compact"/>
       </w:pPr>
@@ -6472,7 +6765,7 @@
       <w:pPr>
         <w:numPr>
           <w:ilvl w:val="0"/>
-          <w:numId w:val="1022"/>
+          <w:numId w:val="1021"/>
         </w:numPr>
         <w:pStyle w:val="Compact"/>
       </w:pPr>
@@ -6493,7 +6786,7 @@
       <w:pPr>
         <w:numPr>
           <w:ilvl w:val="0"/>
-          <w:numId w:val="1022"/>
+          <w:numId w:val="1021"/>
         </w:numPr>
         <w:pStyle w:val="Compact"/>
       </w:pPr>
@@ -6514,7 +6807,7 @@
       <w:pPr>
         <w:numPr>
           <w:ilvl w:val="0"/>
-          <w:numId w:val="1022"/>
+          <w:numId w:val="1021"/>
         </w:numPr>
         <w:pStyle w:val="Compact"/>
       </w:pPr>
@@ -6571,7 +6864,7 @@
       <w:pPr>
         <w:numPr>
           <w:ilvl w:val="0"/>
-          <w:numId w:val="1022"/>
+          <w:numId w:val="1021"/>
         </w:numPr>
         <w:pStyle w:val="Compact"/>
       </w:pPr>
@@ -6610,21 +6903,21 @@
       <w:pPr>
         <w:pStyle w:val="Heading1"/>
       </w:pPr>
-      <w:bookmarkStart w:id="120" w:name="anhang"/>
+      <w:bookmarkStart w:id="128" w:name="anhang"/>
       <w:r>
         <w:t xml:space="preserve">Anhang</w:t>
       </w:r>
-      <w:bookmarkEnd w:id="120"/>
+      <w:bookmarkEnd w:id="128"/>
     </w:p>
     <w:p>
       <w:pPr>
         <w:pStyle w:val="Heading2"/>
       </w:pPr>
-      <w:bookmarkStart w:id="121" w:name="danksagungen"/>
+      <w:bookmarkStart w:id="129" w:name="danksagungen"/>
       <w:r>
         <w:t xml:space="preserve">Danksagungen</w:t>
       </w:r>
-      <w:bookmarkEnd w:id="121"/>
+      <w:bookmarkEnd w:id="129"/>
     </w:p>
     <w:p>
       <w:pPr>
@@ -6636,7 +6929,7 @@
       <w:r>
         <w:t xml:space="preserve"> </w:t>
       </w:r>
-      <w:hyperlink r:id="rId122">
+      <w:hyperlink r:id="rId130">
         <w:r>
           <w:rPr>
             <w:rStyle w:val="Hyperlink"/>
@@ -6650,7 +6943,7 @@
       <w:r>
         <w:t xml:space="preserve"> </w:t>
       </w:r>
-      <w:hyperlink r:id="rId123">
+      <w:hyperlink r:id="rId131">
         <w:r>
           <w:rPr>
             <w:rStyle w:val="Hyperlink"/>
@@ -6669,7 +6962,7 @@
       <w:pPr>
         <w:numPr>
           <w:ilvl w:val="0"/>
-          <w:numId w:val="1023"/>
+          <w:numId w:val="1022"/>
         </w:numPr>
         <w:pStyle w:val="Compact"/>
       </w:pPr>
@@ -6681,11 +6974,11 @@
       <w:pPr>
         <w:pStyle w:val="Heading2"/>
       </w:pPr>
-      <w:bookmarkStart w:id="124" w:name="änderungshistorie"/>
+      <w:bookmarkStart w:id="132" w:name="änderungshistorie"/>
       <w:r>
         <w:t xml:space="preserve">Änderungshistorie</w:t>
       </w:r>
-      <w:bookmarkEnd w:id="124"/>
+      <w:bookmarkEnd w:id="132"/>
     </w:p>
     <w:tbl>
       <w:tblPr>
@@ -7228,111 +7521,8 @@
       </w:pPr>
     </w:lvl>
   </w:abstractNum>
-  <w:abstractNum w:abstractNumId="991">
+  <w:abstractNum w:abstractNumId="99411">
     <w:nsid w:val="ea454b4c"/>
-    <w:multiLevelType w:val="multilevel"/>
-    <w:lvl w:ilvl="0">
-      <w:numFmt w:val="bullet"/>
-      <w:lvlText w:val="•"/>
-      <w:lvlJc w:val="left"/>
-      <w:pPr>
-        <w:tabs>
-          <w:tab w:val="num" w:pos="0"/>
-        </w:tabs>
-        <w:ind w:left="480" w:hanging="480"/>
-      </w:pPr>
-    </w:lvl>
-    <w:lvl w:ilvl="1">
-      <w:numFmt w:val="bullet"/>
-      <w:lvlText w:val="–"/>
-      <w:lvlJc w:val="left"/>
-      <w:pPr>
-        <w:tabs>
-          <w:tab w:val="num" w:pos="720"/>
-        </w:tabs>
-        <w:ind w:left="1200" w:hanging="480"/>
-      </w:pPr>
-    </w:lvl>
-    <w:lvl w:ilvl="2">
-      <w:numFmt w:val="bullet"/>
-      <w:lvlText w:val="•"/>
-      <w:lvlJc w:val="left"/>
-      <w:pPr>
-        <w:tabs>
-          <w:tab w:val="num" w:pos="1440"/>
-        </w:tabs>
-        <w:ind w:left="1920" w:hanging="480"/>
-      </w:pPr>
-    </w:lvl>
-    <w:lvl w:ilvl="3">
-      <w:numFmt w:val="bullet"/>
-      <w:lvlText w:val="–"/>
-      <w:lvlJc w:val="left"/>
-      <w:pPr>
-        <w:tabs>
-          <w:tab w:val="num" w:pos="2160"/>
-        </w:tabs>
-        <w:ind w:left="2640" w:hanging="480"/>
-      </w:pPr>
-    </w:lvl>
-    <w:lvl w:ilvl="4">
-      <w:numFmt w:val="bullet"/>
-      <w:lvlText w:val="•"/>
-      <w:lvlJc w:val="left"/>
-      <w:pPr>
-        <w:tabs>
-          <w:tab w:val="num" w:pos="2880"/>
-        </w:tabs>
-        <w:ind w:left="3360" w:hanging="480"/>
-      </w:pPr>
-    </w:lvl>
-    <w:lvl w:ilvl="5">
-      <w:numFmt w:val="bullet"/>
-      <w:lvlText w:val="–"/>
-      <w:lvlJc w:val="left"/>
-      <w:pPr>
-        <w:tabs>
-          <w:tab w:val="num" w:pos="3600"/>
-        </w:tabs>
-        <w:ind w:left="4080" w:hanging="480"/>
-      </w:pPr>
-    </w:lvl>
-    <w:lvl w:ilvl="6">
-      <w:numFmt w:val="bullet"/>
-      <w:lvlText w:val="•"/>
-      <w:lvlJc w:val="left"/>
-      <w:pPr>
-        <w:tabs>
-          <w:tab w:val="num" w:pos="4320"/>
-        </w:tabs>
-        <w:ind w:left="4800" w:hanging="480"/>
-      </w:pPr>
-    </w:lvl>
-    <w:lvl w:ilvl="7">
-      <w:numFmt w:val="bullet"/>
-      <w:lvlText w:val="–"/>
-      <w:lvlJc w:val="left"/>
-      <w:pPr>
-        <w:tabs>
-          <w:tab w:val="num" w:pos="5040"/>
-        </w:tabs>
-        <w:ind w:left="5520" w:hanging="480"/>
-      </w:pPr>
-    </w:lvl>
-    <w:lvl w:ilvl="8">
-      <w:numFmt w:val="bullet"/>
-      <w:lvlText w:val="•"/>
-      <w:lvlJc w:val="left"/>
-      <w:pPr>
-        <w:tabs>
-          <w:tab w:val="num" w:pos="5760"/>
-        </w:tabs>
-        <w:ind w:left="6240" w:hanging="480"/>
-      </w:pPr>
-    </w:lvl>
-  </w:abstractNum>
-  <w:abstractNum w:abstractNumId="99411">
-    <w:nsid w:val="71315dca"/>
     <w:multiLevelType w:val="multilevel"/>
     <w:lvl w:ilvl="0">
       <w:start w:val="1"/>
@@ -7443,11 +7633,141 @@
       </w:pPr>
     </w:lvl>
   </w:abstractNum>
+  <w:abstractNum w:abstractNumId="991">
+    <w:nsid w:val="71315dca"/>
+    <w:multiLevelType w:val="multilevel"/>
+    <w:lvl w:ilvl="0">
+      <w:numFmt w:val="bullet"/>
+      <w:lvlText w:val="•"/>
+      <w:lvlJc w:val="left"/>
+      <w:pPr>
+        <w:tabs>
+          <w:tab w:val="num" w:pos="0"/>
+        </w:tabs>
+        <w:ind w:left="480" w:hanging="480"/>
+      </w:pPr>
+    </w:lvl>
+    <w:lvl w:ilvl="1">
+      <w:numFmt w:val="bullet"/>
+      <w:lvlText w:val="–"/>
+      <w:lvlJc w:val="left"/>
+      <w:pPr>
+        <w:tabs>
+          <w:tab w:val="num" w:pos="720"/>
+        </w:tabs>
+        <w:ind w:left="1200" w:hanging="480"/>
+      </w:pPr>
+    </w:lvl>
+    <w:lvl w:ilvl="2">
+      <w:numFmt w:val="bullet"/>
+      <w:lvlText w:val="•"/>
+      <w:lvlJc w:val="left"/>
+      <w:pPr>
+        <w:tabs>
+          <w:tab w:val="num" w:pos="1440"/>
+        </w:tabs>
+        <w:ind w:left="1920" w:hanging="480"/>
+      </w:pPr>
+    </w:lvl>
+    <w:lvl w:ilvl="3">
+      <w:numFmt w:val="bullet"/>
+      <w:lvlText w:val="–"/>
+      <w:lvlJc w:val="left"/>
+      <w:pPr>
+        <w:tabs>
+          <w:tab w:val="num" w:pos="2160"/>
+        </w:tabs>
+        <w:ind w:left="2640" w:hanging="480"/>
+      </w:pPr>
+    </w:lvl>
+    <w:lvl w:ilvl="4">
+      <w:numFmt w:val="bullet"/>
+      <w:lvlText w:val="•"/>
+      <w:lvlJc w:val="left"/>
+      <w:pPr>
+        <w:tabs>
+          <w:tab w:val="num" w:pos="2880"/>
+        </w:tabs>
+        <w:ind w:left="3360" w:hanging="480"/>
+      </w:pPr>
+    </w:lvl>
+    <w:lvl w:ilvl="5">
+      <w:numFmt w:val="bullet"/>
+      <w:lvlText w:val="–"/>
+      <w:lvlJc w:val="left"/>
+      <w:pPr>
+        <w:tabs>
+          <w:tab w:val="num" w:pos="3600"/>
+        </w:tabs>
+        <w:ind w:left="4080" w:hanging="480"/>
+      </w:pPr>
+    </w:lvl>
+    <w:lvl w:ilvl="6">
+      <w:numFmt w:val="bullet"/>
+      <w:lvlText w:val="•"/>
+      <w:lvlJc w:val="left"/>
+      <w:pPr>
+        <w:tabs>
+          <w:tab w:val="num" w:pos="4320"/>
+        </w:tabs>
+        <w:ind w:left="4800" w:hanging="480"/>
+      </w:pPr>
+    </w:lvl>
+    <w:lvl w:ilvl="7">
+      <w:numFmt w:val="bullet"/>
+      <w:lvlText w:val="–"/>
+      <w:lvlJc w:val="left"/>
+      <w:pPr>
+        <w:tabs>
+          <w:tab w:val="num" w:pos="5040"/>
+        </w:tabs>
+        <w:ind w:left="5520" w:hanging="480"/>
+      </w:pPr>
+    </w:lvl>
+    <w:lvl w:ilvl="8">
+      <w:numFmt w:val="bullet"/>
+      <w:lvlText w:val="•"/>
+      <w:lvlJc w:val="left"/>
+      <w:pPr>
+        <w:tabs>
+          <w:tab w:val="num" w:pos="5760"/>
+        </w:tabs>
+        <w:ind w:left="6240" w:hanging="480"/>
+      </w:pPr>
+    </w:lvl>
+  </w:abstractNum>
   <w:num w:numId="1000">
     <w:abstractNumId w:val="990"/>
   </w:num>
   <w:num w:numId="1001">
-    <w:abstractNumId w:val="991"/>
+    <w:abstractNumId w:val="99411"/>
+    <w:lvlOverride w:ilvl="0">
+      <w:startOverride w:val="1"/>
+    </w:lvlOverride>
+    <w:lvlOverride w:ilvl="1">
+      <w:startOverride w:val="1"/>
+    </w:lvlOverride>
+    <w:lvlOverride w:ilvl="2">
+      <w:startOverride w:val="1"/>
+    </w:lvlOverride>
+    <w:lvlOverride w:ilvl="3">
+      <w:startOverride w:val="1"/>
+    </w:lvlOverride>
+    <w:lvlOverride w:ilvl="4">
+      <w:startOverride w:val="1"/>
+    </w:lvlOverride>
+    <w:lvlOverride w:ilvl="5">
+      <w:startOverride w:val="1"/>
+    </w:lvlOverride>
+    <w:lvlOverride w:ilvl="6">
+      <w:startOverride w:val="1"/>
+    </w:lvlOverride>
+    <w:lvlOverride w:ilvl="7">
+      <w:startOverride w:val="1"/>
+    </w:lvlOverride>
+    <w:lvlOverride w:ilvl="8">
+      <w:startOverride w:val="1"/>
+    </w:lvlOverride>
   </w:num>
   <w:num w:numId="1002">
     <w:abstractNumId w:val="99411"/>
@@ -7480,40 +7800,40 @@
     </w:lvlOverride>
   </w:num>
   <w:num w:numId="1003">
-    <w:abstractNumId w:val="99411"/>
-    <w:lvlOverride w:ilvl="0">
-      <w:startOverride w:val="1"/>
-    </w:lvlOverride>
-    <w:lvlOverride w:ilvl="1">
-      <w:startOverride w:val="1"/>
-    </w:lvlOverride>
-    <w:lvlOverride w:ilvl="2">
-      <w:startOverride w:val="1"/>
-    </w:lvlOverride>
-    <w:lvlOverride w:ilvl="3">
-      <w:startOverride w:val="1"/>
-    </w:lvlOverride>
-    <w:lvlOverride w:ilvl="4">
-      <w:startOverride w:val="1"/>
-    </w:lvlOverride>
-    <w:lvlOverride w:ilvl="5">
-      <w:startOverride w:val="1"/>
-    </w:lvlOverride>
-    <w:lvlOverride w:ilvl="6">
-      <w:startOverride w:val="1"/>
-    </w:lvlOverride>
-    <w:lvlOverride w:ilvl="7">
-      <w:startOverride w:val="1"/>
-    </w:lvlOverride>
-    <w:lvlOverride w:ilvl="8">
-      <w:startOverride w:val="1"/>
-    </w:lvlOverride>
+    <w:abstractNumId w:val="991"/>
   </w:num>
   <w:num w:numId="1004">
     <w:abstractNumId w:val="991"/>
   </w:num>
   <w:num w:numId="1005">
-    <w:abstractNumId w:val="991"/>
+    <w:abstractNumId w:val="99411"/>
+    <w:lvlOverride w:ilvl="0">
+      <w:startOverride w:val="1"/>
+    </w:lvlOverride>
+    <w:lvlOverride w:ilvl="1">
+      <w:startOverride w:val="1"/>
+    </w:lvlOverride>
+    <w:lvlOverride w:ilvl="2">
+      <w:startOverride w:val="1"/>
+    </w:lvlOverride>
+    <w:lvlOverride w:ilvl="3">
+      <w:startOverride w:val="1"/>
+    </w:lvlOverride>
+    <w:lvlOverride w:ilvl="4">
+      <w:startOverride w:val="1"/>
+    </w:lvlOverride>
+    <w:lvlOverride w:ilvl="5">
+      <w:startOverride w:val="1"/>
+    </w:lvlOverride>
+    <w:lvlOverride w:ilvl="6">
+      <w:startOverride w:val="1"/>
+    </w:lvlOverride>
+    <w:lvlOverride w:ilvl="7">
+      <w:startOverride w:val="1"/>
+    </w:lvlOverride>
+    <w:lvlOverride w:ilvl="8">
+      <w:startOverride w:val="1"/>
+    </w:lvlOverride>
   </w:num>
   <w:num w:numId="1006">
     <w:abstractNumId w:val="99411"/>
@@ -7726,70 +8046,43 @@
     </w:lvlOverride>
   </w:num>
   <w:num w:numId="1013">
-    <w:abstractNumId w:val="99411"/>
-    <w:lvlOverride w:ilvl="0">
-      <w:startOverride w:val="1"/>
-    </w:lvlOverride>
-    <w:lvlOverride w:ilvl="1">
-      <w:startOverride w:val="1"/>
-    </w:lvlOverride>
-    <w:lvlOverride w:ilvl="2">
-      <w:startOverride w:val="1"/>
-    </w:lvlOverride>
-    <w:lvlOverride w:ilvl="3">
-      <w:startOverride w:val="1"/>
-    </w:lvlOverride>
-    <w:lvlOverride w:ilvl="4">
-      <w:startOverride w:val="1"/>
-    </w:lvlOverride>
-    <w:lvlOverride w:ilvl="5">
-      <w:startOverride w:val="1"/>
-    </w:lvlOverride>
-    <w:lvlOverride w:ilvl="6">
-      <w:startOverride w:val="1"/>
-    </w:lvlOverride>
-    <w:lvlOverride w:ilvl="7">
-      <w:startOverride w:val="1"/>
-    </w:lvlOverride>
-    <w:lvlOverride w:ilvl="8">
-      <w:startOverride w:val="1"/>
-    </w:lvlOverride>
+    <w:abstractNumId w:val="991"/>
   </w:num>
   <w:num w:numId="1014">
     <w:abstractNumId w:val="991"/>
   </w:num>
   <w:num w:numId="1015">
-    <w:abstractNumId w:val="991"/>
+    <w:abstractNumId w:val="99411"/>
+    <w:lvlOverride w:ilvl="0">
+      <w:startOverride w:val="1"/>
+    </w:lvlOverride>
+    <w:lvlOverride w:ilvl="1">
+      <w:startOverride w:val="1"/>
+    </w:lvlOverride>
+    <w:lvlOverride w:ilvl="2">
+      <w:startOverride w:val="1"/>
+    </w:lvlOverride>
+    <w:lvlOverride w:ilvl="3">
+      <w:startOverride w:val="1"/>
+    </w:lvlOverride>
+    <w:lvlOverride w:ilvl="4">
+      <w:startOverride w:val="1"/>
+    </w:lvlOverride>
+    <w:lvlOverride w:ilvl="5">
+      <w:startOverride w:val="1"/>
+    </w:lvlOverride>
+    <w:lvlOverride w:ilvl="6">
+      <w:startOverride w:val="1"/>
+    </w:lvlOverride>
+    <w:lvlOverride w:ilvl="7">
+      <w:startOverride w:val="1"/>
+    </w:lvlOverride>
+    <w:lvlOverride w:ilvl="8">
+      <w:startOverride w:val="1"/>
+    </w:lvlOverride>
   </w:num>
   <w:num w:numId="1016">
-    <w:abstractNumId w:val="99411"/>
-    <w:lvlOverride w:ilvl="0">
-      <w:startOverride w:val="1"/>
-    </w:lvlOverride>
-    <w:lvlOverride w:ilvl="1">
-      <w:startOverride w:val="1"/>
-    </w:lvlOverride>
-    <w:lvlOverride w:ilvl="2">
-      <w:startOverride w:val="1"/>
-    </w:lvlOverride>
-    <w:lvlOverride w:ilvl="3">
-      <w:startOverride w:val="1"/>
-    </w:lvlOverride>
-    <w:lvlOverride w:ilvl="4">
-      <w:startOverride w:val="1"/>
-    </w:lvlOverride>
-    <w:lvlOverride w:ilvl="5">
-      <w:startOverride w:val="1"/>
-    </w:lvlOverride>
-    <w:lvlOverride w:ilvl="6">
-      <w:startOverride w:val="1"/>
-    </w:lvlOverride>
-    <w:lvlOverride w:ilvl="7">
-      <w:startOverride w:val="1"/>
-    </w:lvlOverride>
-    <w:lvlOverride w:ilvl="8">
-      <w:startOverride w:val="1"/>
-    </w:lvlOverride>
+    <w:abstractNumId w:val="991"/>
   </w:num>
   <w:num w:numId="1017">
     <w:abstractNumId w:val="991"/>
@@ -7801,7 +8094,34 @@
     <w:abstractNumId w:val="991"/>
   </w:num>
   <w:num w:numId="1020">
-    <w:abstractNumId w:val="991"/>
+    <w:abstractNumId w:val="99411"/>
+    <w:lvlOverride w:ilvl="0">
+      <w:startOverride w:val="1"/>
+    </w:lvlOverride>
+    <w:lvlOverride w:ilvl="1">
+      <w:startOverride w:val="1"/>
+    </w:lvlOverride>
+    <w:lvlOverride w:ilvl="2">
+      <w:startOverride w:val="1"/>
+    </w:lvlOverride>
+    <w:lvlOverride w:ilvl="3">
+      <w:startOverride w:val="1"/>
+    </w:lvlOverride>
+    <w:lvlOverride w:ilvl="4">
+      <w:startOverride w:val="1"/>
+    </w:lvlOverride>
+    <w:lvlOverride w:ilvl="5">
+      <w:startOverride w:val="1"/>
+    </w:lvlOverride>
+    <w:lvlOverride w:ilvl="6">
+      <w:startOverride w:val="1"/>
+    </w:lvlOverride>
+    <w:lvlOverride w:ilvl="7">
+      <w:startOverride w:val="1"/>
+    </w:lvlOverride>
+    <w:lvlOverride w:ilvl="8">
+      <w:startOverride w:val="1"/>
+    </w:lvlOverride>
   </w:num>
   <w:num w:numId="1021">
     <w:abstractNumId w:val="99411"/>
@@ -7834,36 +8154,6 @@
     </w:lvlOverride>
   </w:num>
   <w:num w:numId="1022">
-    <w:abstractNumId w:val="99411"/>
-    <w:lvlOverride w:ilvl="0">
-      <w:startOverride w:val="1"/>
-    </w:lvlOverride>
-    <w:lvlOverride w:ilvl="1">
-      <w:startOverride w:val="1"/>
-    </w:lvlOverride>
-    <w:lvlOverride w:ilvl="2">
-      <w:startOverride w:val="1"/>
-    </w:lvlOverride>
-    <w:lvlOverride w:ilvl="3">
-      <w:startOverride w:val="1"/>
-    </w:lvlOverride>
-    <w:lvlOverride w:ilvl="4">
-      <w:startOverride w:val="1"/>
-    </w:lvlOverride>
-    <w:lvlOverride w:ilvl="5">
-      <w:startOverride w:val="1"/>
-    </w:lvlOverride>
-    <w:lvlOverride w:ilvl="6">
-      <w:startOverride w:val="1"/>
-    </w:lvlOverride>
-    <w:lvlOverride w:ilvl="7">
-      <w:startOverride w:val="1"/>
-    </w:lvlOverride>
-    <w:lvlOverride w:ilvl="8">
-      <w:startOverride w:val="1"/>
-    </w:lvlOverride>
-  </w:num>
-  <w:num w:numId="1023">
     <w:abstractNumId w:val="991"/>
   </w:num>
 </w:numbering>

</xml_diff>

<commit_message>
Auf neue Ordnerstruktur umgestellt
</commit_message>
<xml_diff>
--- a/de/lernOS-Guide-for-Organizations-de.docx
+++ b/de/lernOS-Guide-for-Organizations-de.docx
@@ -85,7 +85,7 @@
         <w:t xml:space="preserve"> </w:t>
       </w:r>
       <w:r>
-        <w:t xml:space="preserve">(dd.mm.2020)</w:t>
+        <w:t xml:space="preserve">(12.09.2020)</w:t>
       </w:r>
     </w:p>
     <w:sdt>
@@ -114,15 +114,23 @@
         </w:p>
       </w:sdtContent>
     </w:sdt>
+    <w:bookmarkStart w:id="21" w:name="vorwort"/>
     <w:p>
       <w:pPr>
         <w:pStyle w:val="Heading1"/>
       </w:pPr>
-      <w:bookmarkStart w:id="20" w:name="vorwort"/>
+      <w:r>
+        <w:rPr>
+          <w:rStyle w:val="SectionNumber"/>
+        </w:rPr>
+        <w:t xml:space="preserve">1</w:t>
+      </w:r>
+      <w:r>
+        <w:tab/>
+      </w:r>
       <w:r>
         <w:t xml:space="preserve">Vorwort</w:t>
       </w:r>
-      <w:bookmarkEnd w:id="20"/>
     </w:p>
     <w:p>
       <w:pPr>
@@ -136,6 +144,7 @@
       </w:r>
       <w:r>
         <w:rPr>
+          <w:bCs/>
           <w:b/>
         </w:rPr>
         <w:t xml:space="preserve">lernOS für Organisationen Leitfaden</w:t>
@@ -192,6 +201,7 @@
       </w:r>
       <w:r>
         <w:rPr>
+          <w:bCs/>
           <w:b/>
         </w:rPr>
         <w:t xml:space="preserve">Kapitel Grundlagen</w:t>
@@ -215,6 +225,7 @@
       </w:r>
       <w:r>
         <w:rPr>
+          <w:bCs/>
           <w:b/>
         </w:rPr>
         <w:t xml:space="preserve">Kapitel Lernpfad</w:t>
@@ -284,7 +295,7 @@
       <w:r>
         <w:t xml:space="preserve"> </w:t>
       </w:r>
-      <w:hyperlink r:id="rId21">
+      <w:hyperlink r:id="rId20">
         <w:r>
           <w:rPr>
             <w:rStyle w:val="Hyperlink"/>
@@ -299,15 +310,24 @@
         <w:t xml:space="preserve">können Erfahrungen bei der Umsetzung geteilt und Fragen gestellt werden. Viel Erfolg!</w:t>
       </w:r>
     </w:p>
+    <w:bookmarkEnd w:id="21"/>
+    <w:bookmarkStart w:id="29" w:name="über-lernos"/>
     <w:p>
       <w:pPr>
         <w:pStyle w:val="Heading1"/>
       </w:pPr>
-      <w:bookmarkStart w:id="22" w:name="über-lernos"/>
+      <w:r>
+        <w:rPr>
+          <w:rStyle w:val="SectionNumber"/>
+        </w:rPr>
+        <w:t xml:space="preserve">2</w:t>
+      </w:r>
+      <w:r>
+        <w:tab/>
+      </w:r>
       <w:r>
         <w:t xml:space="preserve">Über lernOS</w:t>
       </w:r>
-      <w:bookmarkEnd w:id="22"/>
     </w:p>
     <w:p>
       <w:pPr>
@@ -315,6 +335,7 @@
       </w:pPr>
       <w:r>
         <w:rPr>
+          <w:bCs/>
           <w:b/>
         </w:rPr>
         <w:t xml:space="preserve">lernOS</w:t>
@@ -328,7 +349,7 @@
       <w:r>
         <w:t xml:space="preserve"> </w:t>
       </w:r>
-      <w:hyperlink r:id="rId23">
+      <w:hyperlink r:id="rId22">
         <w:r>
           <w:rPr>
             <w:rStyle w:val="Hyperlink"/>
@@ -345,7 +366,7 @@
       <w:r>
         <w:t xml:space="preserve"> </w:t>
       </w:r>
-      <w:hyperlink r:id="rId24">
+      <w:hyperlink r:id="rId23">
         <w:r>
           <w:rPr>
             <w:rStyle w:val="Hyperlink"/>
@@ -362,7 +383,7 @@
       <w:r>
         <w:t xml:space="preserve"> </w:t>
       </w:r>
-      <w:hyperlink r:id="rId25">
+      <w:hyperlink r:id="rId24">
         <w:r>
           <w:rPr>
             <w:rStyle w:val="Hyperlink"/>
@@ -376,7 +397,7 @@
       <w:r>
         <w:t xml:space="preserve"> </w:t>
       </w:r>
-      <w:hyperlink r:id="rId26">
+      <w:hyperlink r:id="rId25">
         <w:r>
           <w:rPr>
             <w:rStyle w:val="Hyperlink"/>
@@ -395,6 +416,7 @@
       </w:r>
       <w:r>
         <w:rPr>
+          <w:bCs/>
           <w:b/>
         </w:rPr>
         <w:t xml:space="preserve">Leitfäden</w:t>
@@ -410,6 +432,7 @@
       </w:r>
       <w:r>
         <w:rPr>
+          <w:bCs/>
           <w:b/>
         </w:rPr>
         <w:t xml:space="preserve">Einzelperson</w:t>
@@ -422,6 +445,7 @@
       </w:r>
       <w:r>
         <w:rPr>
+          <w:bCs/>
           <w:b/>
         </w:rPr>
         <w:t xml:space="preserve">Team</w:t>
@@ -437,6 +461,7 @@
       </w:r>
       <w:r>
         <w:rPr>
+          <w:bCs/>
           <w:b/>
         </w:rPr>
         <w:t xml:space="preserve">Organisation</w:t>
@@ -460,6 +485,7 @@
       </w:r>
       <w:r>
         <w:rPr>
+          <w:bCs/>
           <w:b/>
         </w:rPr>
         <w:t xml:space="preserve">Circle</w:t>
@@ -475,6 +501,7 @@
       </w:r>
       <w:r>
         <w:rPr>
+          <w:bCs/>
           <w:b/>
         </w:rPr>
         <w:t xml:space="preserve">Lerntandem</w:t>
@@ -488,7 +515,7 @@
       <w:r>
         <w:t xml:space="preserve"> </w:t>
       </w:r>
-      <w:hyperlink r:id="rId27">
+      <w:hyperlink r:id="rId26">
         <w:r>
           <w:rPr>
             <w:rStyle w:val="Hyperlink"/>
@@ -502,7 +529,7 @@
       <w:r>
         <w:t xml:space="preserve"> </w:t>
       </w:r>
-      <w:hyperlink r:id="rId28">
+      <w:hyperlink r:id="rId27">
         <w:r>
           <w:rPr>
             <w:rStyle w:val="Hyperlink"/>
@@ -516,7 +543,7 @@
       <w:r>
         <w:t xml:space="preserve"> </w:t>
       </w:r>
-      <w:hyperlink r:id="rId29">
+      <w:hyperlink r:id="rId28">
         <w:r>
           <w:rPr>
             <w:rStyle w:val="Hyperlink"/>
@@ -537,36 +564,54 @@
       </w:pPr>
       <w:r>
         <w:rPr>
+          <w:bCs/>
           <w:b/>
         </w:rPr>
         <w:t xml:space="preserve">KEEP CALM &amp; LEARN ON!</w:t>
       </w:r>
     </w:p>
+    <w:bookmarkEnd w:id="29"/>
+    <w:bookmarkStart w:id="150" w:name="grundlagen"/>
     <w:p>
       <w:pPr>
         <w:pStyle w:val="Heading1"/>
       </w:pPr>
-      <w:bookmarkStart w:id="30" w:name="grundlagen"/>
+      <w:r>
+        <w:rPr>
+          <w:rStyle w:val="SectionNumber"/>
+        </w:rPr>
+        <w:t xml:space="preserve">3</w:t>
+      </w:r>
+      <w:r>
+        <w:tab/>
+      </w:r>
       <w:r>
         <w:t xml:space="preserve">Grundlagen</w:t>
       </w:r>
-      <w:bookmarkEnd w:id="30"/>
-    </w:p>
+    </w:p>
+    <w:bookmarkStart w:id="69" w:name="X69711e000cde81d119f118f2cbf6588385aa0ce"/>
     <w:p>
       <w:pPr>
         <w:pStyle w:val="Heading2"/>
       </w:pPr>
-      <w:bookmarkStart w:id="31" w:name="X69711e000cde81d119f118f2cbf6588385aa0ce"/>
+      <w:r>
+        <w:rPr>
+          <w:rStyle w:val="SectionNumber"/>
+        </w:rPr>
+        <w:t xml:space="preserve">3.1</w:t>
+      </w:r>
+      <w:r>
+        <w:tab/>
+      </w:r>
       <w:r>
         <w:t xml:space="preserve">Ein zeitgemäßes Verständnis von Organisationen</w:t>
       </w:r>
-      <w:bookmarkEnd w:id="31"/>
     </w:p>
     <w:p>
       <w:pPr>
         <w:pStyle w:val="FirstParagraph"/>
       </w:pPr>
-      <w:hyperlink r:id="rId32">
+      <w:hyperlink r:id="rId30">
         <w:r>
           <w:rPr>
             <w:rStyle w:val="Hyperlink"/>
@@ -581,15 +626,23 @@
         <w:t xml:space="preserve">als Teil der Gesellschaft gibt es in vielen Formen und Größen, z.B. Unternehmen, Schulen, Vereine und Parteien. Man weiß intuitiv, wann man es mit einer Organisation zu tun hat. Den Begriff Organisation zu definieren, ist aber nicht ganz so leicht. Der folgende Ausflug in die Organisationstheorie soll ein gemeinsames Verständnis des Organisationsbegriffs ermöglichen.</w:t>
       </w:r>
     </w:p>
+    <w:bookmarkStart w:id="37" w:name="zweck-mitgliedschaft-und-hierarchie"/>
     <w:p>
       <w:pPr>
         <w:pStyle w:val="Heading3"/>
       </w:pPr>
-      <w:bookmarkStart w:id="33" w:name="zweck-mitgliedschaft-und-hierarchie"/>
+      <w:r>
+        <w:rPr>
+          <w:rStyle w:val="SectionNumber"/>
+        </w:rPr>
+        <w:t xml:space="preserve">3.1.1</w:t>
+      </w:r>
+      <w:r>
+        <w:tab/>
+      </w:r>
       <w:r>
         <w:t xml:space="preserve">Zweck, Mitgliedschaft und Hierarchie</w:t>
       </w:r>
-      <w:bookmarkEnd w:id="33"/>
     </w:p>
     <w:p>
       <w:pPr>
@@ -601,7 +654,7 @@
       <w:r>
         <w:t xml:space="preserve"> </w:t>
       </w:r>
-      <w:hyperlink r:id="rId34">
+      <w:hyperlink r:id="rId31">
         <w:r>
           <w:rPr>
             <w:rStyle w:val="Hyperlink"/>
@@ -618,7 +671,7 @@
       <w:r>
         <w:t xml:space="preserve"> </w:t>
       </w:r>
-      <w:hyperlink r:id="rId35">
+      <w:hyperlink r:id="rId32">
         <w:r>
           <w:rPr>
             <w:rStyle w:val="Hyperlink"/>
@@ -632,7 +685,7 @@
       <w:r>
         <w:t xml:space="preserve"> </w:t>
       </w:r>
-      <w:hyperlink r:id="rId36">
+      <w:hyperlink r:id="rId33">
         <w:r>
           <w:rPr>
             <w:rStyle w:val="Hyperlink"/>
@@ -649,7 +702,7 @@
       <w:r>
         <w:t xml:space="preserve"> </w:t>
       </w:r>
-      <w:hyperlink r:id="rId37">
+      <w:hyperlink r:id="rId34">
         <w:r>
           <w:rPr>
             <w:rStyle w:val="Hyperlink"/>
@@ -671,7 +724,7 @@
       <w:r>
         <w:t xml:space="preserve"> </w:t>
       </w:r>
-      <w:hyperlink r:id="rId38">
+      <w:hyperlink r:id="rId35">
         <w:r>
           <w:rPr>
             <w:rStyle w:val="Hyperlink"/>
@@ -693,6 +746,7 @@
       </w:pPr>
       <w:r>
         <w:rPr>
+          <w:bCs/>
           <w:b/>
         </w:rPr>
         <w:t xml:space="preserve">Zweck:</w:t>
@@ -714,6 +768,7 @@
       </w:pPr>
       <w:r>
         <w:rPr>
+          <w:bCs/>
           <w:b/>
         </w:rPr>
         <w:t xml:space="preserve">Mitgliedschaft:</w:t>
@@ -735,6 +790,7 @@
       </w:pPr>
       <w:r>
         <w:rPr>
+          <w:bCs/>
           <w:b/>
         </w:rPr>
         <w:t xml:space="preserve">Hierarchien:</w:t>
@@ -750,7 +806,7 @@
       <w:pPr>
         <w:pStyle w:val="FirstParagraph"/>
       </w:pPr>
-      <w:hyperlink r:id="rId39">
+      <w:hyperlink r:id="rId36">
         <w:r>
           <w:rPr>
             <w:rStyle w:val="Hyperlink"/>
@@ -828,15 +884,24 @@
         <w:t xml:space="preserve">). Der Begriff Maschine beschreibt das berechenbare Verhalten einer Organisation eine Leistung zu erbringen (Effizienz und Effektivität). Mit Spiel ist die Lebendigkeit der Organisation auch abseits des offiziellen Regelwerks gemeint (Informale Organisation).</w:t>
       </w:r>
     </w:p>
+    <w:bookmarkEnd w:id="37"/>
+    <w:bookmarkStart w:id="53" w:name="betriebssysteme-1-organisation"/>
     <w:p>
       <w:pPr>
         <w:pStyle w:val="Heading3"/>
       </w:pPr>
-      <w:bookmarkStart w:id="40" w:name="betriebssysteme-1-organisation"/>
+      <w:r>
+        <w:rPr>
+          <w:rStyle w:val="SectionNumber"/>
+        </w:rPr>
+        <w:t xml:space="preserve">3.1.2</w:t>
+      </w:r>
+      <w:r>
+        <w:tab/>
+      </w:r>
       <w:r>
         <w:t xml:space="preserve">2 Betriebssysteme, 1 Organisation</w:t>
       </w:r>
-      <w:bookmarkEnd w:id="40"/>
     </w:p>
     <w:p>
       <w:pPr>
@@ -848,7 +913,7 @@
       <w:r>
         <w:t xml:space="preserve"> </w:t>
       </w:r>
-      <w:hyperlink r:id="rId41">
+      <w:hyperlink r:id="rId38">
         <w:r>
           <w:rPr>
             <w:rStyle w:val="Hyperlink"/>
@@ -862,7 +927,7 @@
       <w:r>
         <w:t xml:space="preserve"> </w:t>
       </w:r>
-      <w:hyperlink r:id="rId42">
+      <w:hyperlink r:id="rId39">
         <w:r>
           <w:rPr>
             <w:rStyle w:val="Hyperlink"/>
@@ -876,7 +941,7 @@
       <w:r>
         <w:t xml:space="preserve"> </w:t>
       </w:r>
-      <w:hyperlink r:id="rId43">
+      <w:hyperlink r:id="rId40">
         <w:r>
           <w:rPr>
             <w:rStyle w:val="Hyperlink"/>
@@ -890,7 +955,7 @@
       <w:r>
         <w:t xml:space="preserve"> </w:t>
       </w:r>
-      <w:hyperlink r:id="rId44">
+      <w:hyperlink r:id="rId41">
         <w:r>
           <w:rPr>
             <w:rStyle w:val="Hyperlink"/>
@@ -904,7 +969,7 @@
       <w:r>
         <w:t xml:space="preserve"> </w:t>
       </w:r>
-      <w:hyperlink r:id="rId45">
+      <w:hyperlink r:id="rId42">
         <w:r>
           <w:rPr>
             <w:rStyle w:val="Hyperlink"/>
@@ -921,7 +986,7 @@
       <w:r>
         <w:t xml:space="preserve"> </w:t>
       </w:r>
-      <w:hyperlink r:id="rId46">
+      <w:hyperlink r:id="rId43">
         <w:r>
           <w:rPr>
             <w:rStyle w:val="Hyperlink"/>
@@ -946,7 +1011,7 @@
       <w:r>
         <w:t xml:space="preserve"> </w:t>
       </w:r>
-      <w:hyperlink r:id="rId47">
+      <w:hyperlink r:id="rId44">
         <w:r>
           <w:rPr>
             <w:rStyle w:val="Hyperlink"/>
@@ -963,7 +1028,7 @@
       <w:r>
         <w:t xml:space="preserve"> </w:t>
       </w:r>
-      <w:hyperlink r:id="rId48">
+      <w:hyperlink r:id="rId45">
         <w:r>
           <w:rPr>
             <w:rStyle w:val="Hyperlink"/>
@@ -992,18 +1057,18 @@
           <wp:inline>
             <wp:extent cx="3557976" cy="1882169"/>
             <wp:effectExtent b="0" l="0" r="0" t="0"/>
-            <wp:docPr descr="Dual Operating System nach John Kotter, eigene Darstellung" title="" id="1" name="Picture"/>
+            <wp:docPr descr="Dual Operating System nach John Kotter, eigene Darstellung" title="" id="47" name="Picture"/>
             <a:graphic>
               <a:graphicData uri="http://schemas.openxmlformats.org/drawingml/2006/picture">
                 <pic:pic>
                   <pic:nvPicPr>
-                    <pic:cNvPr descr="images/kotter-dual-operating-system.png" id="0" name="Picture"/>
+                    <pic:cNvPr descr="images/kotter-dual-operating-system.png" id="48" name="Picture"/>
                     <pic:cNvPicPr>
                       <a:picLocks noChangeArrowheads="1" noChangeAspect="1"/>
                     </pic:cNvPicPr>
                   </pic:nvPicPr>
                   <pic:blipFill>
-                    <a:blip r:embed="rId49"/>
+                    <a:blip r:embed="rId46"/>
                     <a:stretch>
                       <a:fillRect/>
                     </a:stretch>
@@ -1136,7 +1201,7 @@
       <w:r>
         <w:t xml:space="preserve"> </w:t>
       </w:r>
-      <w:hyperlink r:id="rId50">
+      <w:hyperlink r:id="rId49">
         <w:r>
           <w:rPr>
             <w:rStyle w:val="Hyperlink"/>
@@ -1165,7 +1230,7 @@
       <w:r>
         <w:t xml:space="preserve"> </w:t>
       </w:r>
-      <w:hyperlink r:id="rId51">
+      <w:hyperlink r:id="rId50">
         <w:r>
           <w:rPr>
             <w:rStyle w:val="Hyperlink"/>
@@ -1206,7 +1271,7 @@
       <w:r>
         <w:t xml:space="preserve"> </w:t>
       </w:r>
-      <w:hyperlink r:id="rId52">
+      <w:hyperlink r:id="rId51">
         <w:r>
           <w:rPr>
             <w:rStyle w:val="Hyperlink"/>
@@ -1232,7 +1297,7 @@
       <w:r>
         <w:t xml:space="preserve"> </w:t>
       </w:r>
-      <w:hyperlink r:id="rId53">
+      <w:hyperlink r:id="rId52">
         <w:r>
           <w:rPr>
             <w:rStyle w:val="Hyperlink"/>
@@ -1247,15 +1312,24 @@
         <w:t xml:space="preserve">von Gary Hamel.</w:t>
       </w:r>
     </w:p>
+    <w:bookmarkEnd w:id="53"/>
+    <w:bookmarkStart w:id="61" w:name="Xa24094d116fb3bb06adb0f3bddc0c754d55877d"/>
     <w:p>
       <w:pPr>
         <w:pStyle w:val="Heading3"/>
       </w:pPr>
-      <w:bookmarkStart w:id="54" w:name="Xa24094d116fb3bb06adb0f3bddc0c754d55877d"/>
+      <w:r>
+        <w:rPr>
+          <w:rStyle w:val="SectionNumber"/>
+        </w:rPr>
+        <w:t xml:space="preserve">3.1.3</w:t>
+      </w:r>
+      <w:r>
+        <w:tab/>
+      </w:r>
       <w:r>
         <w:t xml:space="preserve">Von der Maschine zu Gehirn und Organismus als Metapher</w:t>
       </w:r>
-      <w:bookmarkEnd w:id="54"/>
     </w:p>
     <w:p>
       <w:pPr>
@@ -1267,7 +1341,7 @@
       <w:r>
         <w:t xml:space="preserve"> </w:t>
       </w:r>
-      <w:hyperlink r:id="rId55">
+      <w:hyperlink r:id="rId54">
         <w:r>
           <w:rPr>
             <w:rStyle w:val="Hyperlink"/>
@@ -1292,7 +1366,7 @@
       <w:r>
         <w:t xml:space="preserve"> </w:t>
       </w:r>
-      <w:hyperlink r:id="rId56">
+      <w:hyperlink r:id="rId55">
         <w:r>
           <w:rPr>
             <w:rStyle w:val="Hyperlink"/>
@@ -1309,7 +1383,7 @@
       <w:r>
         <w:t xml:space="preserve"> </w:t>
       </w:r>
-      <w:hyperlink r:id="rId57">
+      <w:hyperlink r:id="rId56">
         <w:r>
           <w:rPr>
             <w:rStyle w:val="Hyperlink"/>
@@ -1323,7 +1397,7 @@
       <w:r>
         <w:t xml:space="preserve">wurden die Wissensarbeiter (</w:t>
       </w:r>
-      <w:hyperlink r:id="rId58">
+      <w:hyperlink r:id="rId57">
         <w:r>
           <w:rPr>
             <w:rStyle w:val="Hyperlink"/>
@@ -1378,18 +1452,18 @@
           <wp:inline>
             <wp:extent cx="5334000" cy="2432304"/>
             <wp:effectExtent b="0" l="0" r="0" t="0"/>
-            <wp:docPr descr="" title="" id="1" name="Picture"/>
+            <wp:docPr descr="" title="" id="59" name="Picture"/>
             <a:graphic>
               <a:graphicData uri="http://schemas.openxmlformats.org/drawingml/2006/picture">
                 <pic:pic>
                   <pic:nvPicPr>
-                    <pic:cNvPr descr="images/organisation-als-organismus.png" id="0" name="Picture"/>
+                    <pic:cNvPr descr="images/organisation-als-organismus.png" id="60" name="Picture"/>
                     <pic:cNvPicPr>
                       <a:picLocks noChangeArrowheads="1" noChangeAspect="1"/>
                     </pic:cNvPicPr>
                   </pic:nvPicPr>
                   <pic:blipFill>
-                    <a:blip r:embed="rId59"/>
+                    <a:blip r:embed="rId58"/>
                     <a:stretch>
                       <a:fillRect/>
                     </a:stretch>
@@ -1416,15 +1490,24 @@
         </w:drawing>
       </w:r>
     </w:p>
+    <w:bookmarkEnd w:id="61"/>
+    <w:bookmarkStart w:id="68" w:name="organisationskultur"/>
     <w:p>
       <w:pPr>
         <w:pStyle w:val="Heading3"/>
       </w:pPr>
-      <w:bookmarkStart w:id="60" w:name="organisationskultur"/>
+      <w:r>
+        <w:rPr>
+          <w:rStyle w:val="SectionNumber"/>
+        </w:rPr>
+        <w:t xml:space="preserve">3.1.4</w:t>
+      </w:r>
+      <w:r>
+        <w:tab/>
+      </w:r>
       <w:r>
         <w:t xml:space="preserve">Organisationskultur</w:t>
       </w:r>
-      <w:bookmarkEnd w:id="60"/>
     </w:p>
     <w:p>
       <w:pPr>
@@ -1489,7 +1572,7 @@
       <w:r>
         <w:t xml:space="preserve"> </w:t>
       </w:r>
-      <w:hyperlink r:id="rId61">
+      <w:hyperlink r:id="rId62">
         <w:r>
           <w:rPr>
             <w:rStyle w:val="Hyperlink"/>
@@ -1506,7 +1589,7 @@
       <w:r>
         <w:t xml:space="preserve"> </w:t>
       </w:r>
-      <w:hyperlink r:id="rId62">
+      <w:hyperlink r:id="rId63">
         <w:r>
           <w:rPr>
             <w:rStyle w:val="Hyperlink"/>
@@ -1523,7 +1606,7 @@
       <w:r>
         <w:t xml:space="preserve"> </w:t>
       </w:r>
-      <w:hyperlink r:id="rId63">
+      <w:hyperlink r:id="rId64">
         <w:r>
           <w:rPr>
             <w:rStyle w:val="Hyperlink"/>
@@ -1545,6 +1628,7 @@
       </w:pPr>
       <w:r>
         <w:rPr>
+          <w:bCs/>
           <w:b/>
         </w:rPr>
         <w:t xml:space="preserve">Artefakte:</w:t>
@@ -1566,6 +1650,7 @@
       </w:pPr>
       <w:r>
         <w:rPr>
+          <w:bCs/>
           <w:b/>
         </w:rPr>
         <w:t xml:space="preserve">Öffentlich probagierte Werte:</w:t>
@@ -1587,6 +1672,7 @@
       </w:pPr>
       <w:r>
         <w:rPr>
+          <w:bCs/>
           <w:b/>
         </w:rPr>
         <w:t xml:space="preserve">Grundlegende unausgesprochene Annahmen:</w:t>
@@ -1638,18 +1724,18 @@
           <wp:inline>
             <wp:extent cx="5334000" cy="2763012"/>
             <wp:effectExtent b="0" l="0" r="0" t="0"/>
-            <wp:docPr descr="" title="" id="1" name="Picture"/>
+            <wp:docPr descr="" title="" id="66" name="Picture"/>
             <a:graphic>
               <a:graphicData uri="http://schemas.openxmlformats.org/drawingml/2006/picture">
                 <pic:pic>
                   <pic:nvPicPr>
-                    <pic:cNvPr descr="images/schein-drei-ebenen-der-unternehmenskultur.png" id="0" name="Picture"/>
+                    <pic:cNvPr descr="images/schein-drei-ebenen-der-unternehmenskultur.png" id="67" name="Picture"/>
                     <pic:cNvPicPr>
                       <a:picLocks noChangeArrowheads="1" noChangeAspect="1"/>
                     </pic:cNvPicPr>
                   </pic:nvPicPr>
                   <pic:blipFill>
-                    <a:blip r:embed="rId64"/>
+                    <a:blip r:embed="rId65"/>
                     <a:stretch>
                       <a:fillRect/>
                     </a:stretch>
@@ -1676,15 +1762,25 @@
         </w:drawing>
       </w:r>
     </w:p>
+    <w:bookmarkEnd w:id="68"/>
+    <w:bookmarkEnd w:id="69"/>
+    <w:bookmarkStart w:id="103" w:name="veränderung-von-organisationen"/>
     <w:p>
       <w:pPr>
         <w:pStyle w:val="Heading2"/>
       </w:pPr>
-      <w:bookmarkStart w:id="65" w:name="veränderung-von-organisationen"/>
+      <w:r>
+        <w:rPr>
+          <w:rStyle w:val="SectionNumber"/>
+        </w:rPr>
+        <w:t xml:space="preserve">3.2</w:t>
+      </w:r>
+      <w:r>
+        <w:tab/>
+      </w:r>
       <w:r>
         <w:t xml:space="preserve">Veränderung von Organisationen</w:t>
       </w:r>
-      <w:bookmarkEnd w:id="65"/>
     </w:p>
     <w:p>
       <w:pPr>
@@ -1696,7 +1792,7 @@
       <w:r>
         <w:t xml:space="preserve"> </w:t>
       </w:r>
-      <w:hyperlink r:id="rId66">
+      <w:hyperlink r:id="rId70">
         <w:r>
           <w:rPr>
             <w:rStyle w:val="Hyperlink"/>
@@ -1718,6 +1814,7 @@
       </w:pPr>
       <w:r>
         <w:rPr>
+          <w:bCs/>
           <w:b/>
         </w:rPr>
         <w:t xml:space="preserve">Änderungen in der Umwelt (reaktiv):</w:t>
@@ -1739,6 +1836,7 @@
       </w:pPr>
       <w:r>
         <w:rPr>
+          <w:bCs/>
           <w:b/>
         </w:rPr>
         <w:t xml:space="preserve">Motivation der Organisation (proaktiv):</w:t>
@@ -1764,6 +1862,7 @@
       </w:pPr>
       <w:r>
         <w:rPr>
+          <w:bCs/>
           <w:b/>
         </w:rPr>
         <w:t xml:space="preserve">ProTip:</w:t>
@@ -1777,7 +1876,7 @@
       <w:r>
         <w:t xml:space="preserve"> </w:t>
       </w:r>
-      <w:hyperlink r:id="rId67">
+      <w:hyperlink r:id="rId71">
         <w:r>
           <w:rPr>
             <w:rStyle w:val="Hyperlink"/>
@@ -1791,7 +1890,7 @@
       <w:r>
         <w:t xml:space="preserve"> </w:t>
       </w:r>
-      <w:hyperlink r:id="rId68">
+      <w:hyperlink r:id="rId72">
         <w:r>
           <w:rPr>
             <w:rStyle w:val="Hyperlink"/>
@@ -1805,7 +1904,7 @@
       <w:r>
         <w:t xml:space="preserve"> </w:t>
       </w:r>
-      <w:hyperlink r:id="rId69">
+      <w:hyperlink r:id="rId73">
         <w:r>
           <w:rPr>
             <w:rStyle w:val="Hyperlink"/>
@@ -1819,7 +1918,7 @@
       <w:r>
         <w:t xml:space="preserve"> </w:t>
       </w:r>
-      <w:hyperlink r:id="rId70">
+      <w:hyperlink r:id="rId74">
         <w:r>
           <w:rPr>
             <w:rStyle w:val="Hyperlink"/>
@@ -1836,7 +1935,7 @@
       <w:r>
         <w:t xml:space="preserve"> </w:t>
       </w:r>
-      <w:hyperlink r:id="rId71">
+      <w:hyperlink r:id="rId75">
         <w:r>
           <w:rPr>
             <w:rStyle w:val="Hyperlink"/>
@@ -1848,15 +1947,23 @@
         <w:t xml:space="preserve">)? Oder gibt es einen intern Grund, sich verändern zu wollen (z.B. Digitale Transformation, Agile Transformation)?</w:t>
       </w:r>
     </w:p>
+    <w:bookmarkStart w:id="80" w:name="gleichers-formel-für-veränderung"/>
     <w:p>
       <w:pPr>
         <w:pStyle w:val="Heading3"/>
       </w:pPr>
-      <w:bookmarkStart w:id="72" w:name="gleichers-formel-für-veränderung"/>
+      <w:r>
+        <w:rPr>
+          <w:rStyle w:val="SectionNumber"/>
+        </w:rPr>
+        <w:t xml:space="preserve">3.2.1</w:t>
+      </w:r>
+      <w:r>
+        <w:tab/>
+      </w:r>
       <w:r>
         <w:t xml:space="preserve">Gleicher’s Formel für Veränderung</w:t>
       </w:r>
-      <w:bookmarkEnd w:id="72"/>
     </w:p>
     <w:p>
       <w:pPr>
@@ -1868,7 +1975,7 @@
       <w:r>
         <w:t xml:space="preserve"> </w:t>
       </w:r>
-      <w:hyperlink r:id="rId73">
+      <w:hyperlink r:id="rId76">
         <w:r>
           <w:rPr>
             <w:rStyle w:val="Hyperlink"/>
@@ -1889,18 +1996,18 @@
           <wp:inline>
             <wp:extent cx="5334000" cy="3461766"/>
             <wp:effectExtent b="0" l="0" r="0" t="0"/>
-            <wp:docPr descr="Arbeitsvorlage Gleicher’s Formel für Veränderung" title="" id="1" name="Picture"/>
+            <wp:docPr descr="Arbeitsvorlage Gleicher’s Formel für Veränderung" title="" id="78" name="Picture"/>
             <a:graphic>
               <a:graphicData uri="http://schemas.openxmlformats.org/drawingml/2006/picture">
                 <pic:pic>
                   <pic:nvPicPr>
-                    <pic:cNvPr descr="./images/gleicher-formula-for-change.png" id="0" name="Picture"/>
+                    <pic:cNvPr descr="./images/gleicher-formula-for-change.png" id="79" name="Picture"/>
                     <pic:cNvPicPr>
                       <a:picLocks noChangeArrowheads="1" noChangeAspect="1"/>
                     </pic:cNvPicPr>
                   </pic:nvPicPr>
                   <pic:blipFill>
-                    <a:blip r:embed="rId74"/>
+                    <a:blip r:embed="rId77"/>
                     <a:stretch>
                       <a:fillRect/>
                     </a:stretch>
@@ -1949,6 +2056,7 @@
       </w:pPr>
       <w:r>
         <w:rPr>
+          <w:bCs/>
           <w:b/>
         </w:rPr>
         <w:t xml:space="preserve">ProTip:</w:t>
@@ -2020,15 +2128,24 @@
         <w:t xml:space="preserve">).</w:t>
       </w:r>
     </w:p>
+    <w:bookmarkEnd w:id="80"/>
+    <w:bookmarkStart w:id="83" w:name="veränderung-top-down"/>
     <w:p>
       <w:pPr>
         <w:pStyle w:val="Heading3"/>
       </w:pPr>
-      <w:bookmarkStart w:id="75" w:name="veränderung-top-down"/>
+      <w:r>
+        <w:rPr>
+          <w:rStyle w:val="SectionNumber"/>
+        </w:rPr>
+        <w:t xml:space="preserve">3.2.2</w:t>
+      </w:r>
+      <w:r>
+        <w:tab/>
+      </w:r>
       <w:r>
         <w:t xml:space="preserve">Veränderung Top-down</w:t>
       </w:r>
-      <w:bookmarkEnd w:id="75"/>
     </w:p>
     <w:p>
       <w:pPr>
@@ -2040,7 +2157,7 @@
       <w:r>
         <w:t xml:space="preserve"> </w:t>
       </w:r>
-      <w:hyperlink r:id="rId76">
+      <w:hyperlink r:id="rId81">
         <w:r>
           <w:rPr>
             <w:rStyle w:val="Hyperlink"/>
@@ -2067,6 +2184,7 @@
       </w:r>
       <w:r>
         <w:rPr>
+          <w:bCs/>
           <w:b/>
         </w:rPr>
         <w:t xml:space="preserve">8-Stufen-Prozess</w:t>
@@ -2080,7 +2198,7 @@
       <w:r>
         <w:t xml:space="preserve"> </w:t>
       </w:r>
-      <w:hyperlink r:id="rId77">
+      <w:hyperlink r:id="rId82">
         <w:r>
           <w:rPr>
             <w:rStyle w:val="Hyperlink"/>
@@ -2113,6 +2231,7 @@
       </w:pPr>
       <w:r>
         <w:rPr>
+          <w:bCs/>
           <w:b/>
         </w:rPr>
         <w:t xml:space="preserve">Die 5 Prinzipien des Dual Operating System:</w:t>
@@ -2184,6 +2303,7 @@
       </w:pPr>
       <w:r>
         <w:rPr>
+          <w:bCs/>
           <w:b/>
         </w:rPr>
         <w:t xml:space="preserve">Die 8 Beschleuniger des Dual Operating System:</w:t>
@@ -2285,15 +2405,24 @@
         <w:t xml:space="preserve">Strategische Veränderungen in der Kultur institutionalisieren</w:t>
       </w:r>
     </w:p>
+    <w:bookmarkEnd w:id="83"/>
+    <w:bookmarkStart w:id="92" w:name="veränderung-bottom-up"/>
     <w:p>
       <w:pPr>
         <w:pStyle w:val="Heading3"/>
       </w:pPr>
-      <w:bookmarkStart w:id="78" w:name="veränderung-bottom-up"/>
+      <w:r>
+        <w:rPr>
+          <w:rStyle w:val="SectionNumber"/>
+        </w:rPr>
+        <w:t xml:space="preserve">3.2.3</w:t>
+      </w:r>
+      <w:r>
+        <w:tab/>
+      </w:r>
       <w:r>
         <w:t xml:space="preserve">Veränderung Bottom-up</w:t>
       </w:r>
-      <w:bookmarkEnd w:id="78"/>
     </w:p>
     <w:p>
       <w:pPr>
@@ -2305,7 +2434,7 @@
       <w:r>
         <w:t xml:space="preserve"> </w:t>
       </w:r>
-      <w:hyperlink r:id="rId79">
+      <w:hyperlink r:id="rId84">
         <w:r>
           <w:rPr>
             <w:rStyle w:val="Hyperlink"/>
@@ -2322,7 +2451,7 @@
       <w:r>
         <w:t xml:space="preserve"> </w:t>
       </w:r>
-      <w:hyperlink r:id="rId80">
+      <w:hyperlink r:id="rId85">
         <w:r>
           <w:rPr>
             <w:rStyle w:val="Hyperlink"/>
@@ -2336,7 +2465,7 @@
       <w:r>
         <w:t xml:space="preserve"> </w:t>
       </w:r>
-      <w:hyperlink r:id="rId81">
+      <w:hyperlink r:id="rId86">
         <w:r>
           <w:rPr>
             <w:rStyle w:val="Hyperlink"/>
@@ -2357,18 +2486,18 @@
           <wp:inline>
             <wp:extent cx="5334000" cy="2250947"/>
             <wp:effectExtent b="0" l="0" r="0" t="0"/>
-            <wp:docPr descr="Stufen sozialer Bewegungen nach Blumer, eigene Darstellung" title="" id="1" name="Picture"/>
+            <wp:docPr descr="Stufen sozialer Bewegungen nach Blumer, eigene Darstellung" title="" id="88" name="Picture"/>
             <a:graphic>
               <a:graphicData uri="http://schemas.openxmlformats.org/drawingml/2006/picture">
                 <pic:pic>
                   <pic:nvPicPr>
-                    <pic:cNvPr descr="./images/blumer-stufen-sozialer-bewegungen.png.png" id="0" name="Picture"/>
+                    <pic:cNvPr descr="./images/blumer-stufen-sozialer-bewegungen.png.png" id="89" name="Picture"/>
                     <pic:cNvPicPr>
                       <a:picLocks noChangeArrowheads="1" noChangeAspect="1"/>
                     </pic:cNvPicPr>
                   </pic:nvPicPr>
                   <pic:blipFill>
-                    <a:blip r:embed="rId82"/>
+                    <a:blip r:embed="rId87"/>
                     <a:stretch>
                       <a:fillRect/>
                     </a:stretch>
@@ -2413,7 +2542,7 @@
       <w:r>
         <w:t xml:space="preserve"> </w:t>
       </w:r>
-      <w:hyperlink r:id="rId83">
+      <w:hyperlink r:id="rId90">
         <w:r>
           <w:rPr>
             <w:rStyle w:val="Hyperlink"/>
@@ -2430,7 +2559,7 @@
       <w:r>
         <w:t xml:space="preserve"> </w:t>
       </w:r>
-      <w:hyperlink r:id="rId84">
+      <w:hyperlink r:id="rId91">
         <w:r>
           <w:rPr>
             <w:rStyle w:val="Hyperlink"/>
@@ -2442,15 +2571,24 @@
         <w:t xml:space="preserve">).</w:t>
       </w:r>
     </w:p>
+    <w:bookmarkEnd w:id="92"/>
+    <w:bookmarkStart w:id="96" w:name="veränderung-middle-up-down"/>
     <w:p>
       <w:pPr>
         <w:pStyle w:val="Heading3"/>
       </w:pPr>
-      <w:bookmarkStart w:id="85" w:name="veränderung-middle-up-down"/>
+      <w:r>
+        <w:rPr>
+          <w:rStyle w:val="SectionNumber"/>
+        </w:rPr>
+        <w:t xml:space="preserve">3.2.4</w:t>
+      </w:r>
+      <w:r>
+        <w:tab/>
+      </w:r>
       <w:r>
         <w:t xml:space="preserve">Veränderung Middle-Up-Down</w:t>
       </w:r>
-      <w:bookmarkEnd w:id="85"/>
     </w:p>
     <w:p>
       <w:pPr>
@@ -2513,18 +2651,18 @@
           <wp:inline>
             <wp:extent cx="5334000" cy="3104387"/>
             <wp:effectExtent b="0" l="0" r="0" t="0"/>
-            <wp:docPr descr="Middle-up-down Management nach Nonaka, eigene Darstellung" title="" id="1" name="Picture"/>
+            <wp:docPr descr="Middle-up-down Management nach Nonaka, eigene Darstellung" title="" id="94" name="Picture"/>
             <a:graphic>
               <a:graphicData uri="http://schemas.openxmlformats.org/drawingml/2006/picture">
                 <pic:pic>
                   <pic:nvPicPr>
-                    <pic:cNvPr descr="images/nonaka-middle-up-down-management.png" id="0" name="Picture"/>
+                    <pic:cNvPr descr="images/nonaka-middle-up-down-management.png" id="95" name="Picture"/>
                     <pic:cNvPicPr>
                       <a:picLocks noChangeArrowheads="1" noChangeAspect="1"/>
                     </pic:cNvPicPr>
                   </pic:nvPicPr>
                   <pic:blipFill>
-                    <a:blip r:embed="rId86"/>
+                    <a:blip r:embed="rId93"/>
                     <a:stretch>
                       <a:fillRect/>
                     </a:stretch>
@@ -2559,15 +2697,24 @@
         <w:t xml:space="preserve">Middle-up-down Management nach Nonaka, eigene Darstellung</w:t>
       </w:r>
     </w:p>
+    <w:bookmarkEnd w:id="96"/>
+    <w:bookmarkStart w:id="102" w:name="Xa1f95168b7763d8e6f1fd5a6e1a45d4ec7a57a6"/>
     <w:p>
       <w:pPr>
         <w:pStyle w:val="Heading3"/>
       </w:pPr>
-      <w:bookmarkStart w:id="87" w:name="Xa1f95168b7763d8e6f1fd5a6e1a45d4ec7a57a6"/>
+      <w:r>
+        <w:rPr>
+          <w:rStyle w:val="SectionNumber"/>
+        </w:rPr>
+        <w:t xml:space="preserve">3.2.5</w:t>
+      </w:r>
+      <w:r>
+        <w:tab/>
+      </w:r>
       <w:r>
         <w:t xml:space="preserve">Lead by example - Mit gutem Beispiel vorangehen</w:t>
       </w:r>
-      <w:bookmarkEnd w:id="87"/>
     </w:p>
     <w:p>
       <w:pPr>
@@ -2610,7 +2757,7 @@
       <w:r>
         <w:t xml:space="preserve"> </w:t>
       </w:r>
-      <w:hyperlink r:id="rId88">
+      <w:hyperlink r:id="rId97">
         <w:r>
           <w:rPr>
             <w:rStyle w:val="Hyperlink"/>
@@ -2642,7 +2789,7 @@
       <w:r>
         <w:t xml:space="preserve"> </w:t>
       </w:r>
-      <w:hyperlink r:id="rId89">
+      <w:hyperlink r:id="rId98">
         <w:r>
           <w:rPr>
             <w:rStyle w:val="Hyperlink"/>
@@ -2684,18 +2831,18 @@
           <wp:inline>
             <wp:extent cx="5334000" cy="3000375"/>
             <wp:effectExtent b="0" l="0" r="0" t="0"/>
-            <wp:docPr descr="Who wants change von Alan O’Rourke auf Flickr (CC BY 2.0)" title="" id="1" name="Picture"/>
+            <wp:docPr descr="Who wants change von Alan O’Rourke auf Flickr (CC BY 2.0)" title="" id="100" name="Picture"/>
             <a:graphic>
               <a:graphicData uri="http://schemas.openxmlformats.org/drawingml/2006/picture">
                 <pic:pic>
                   <pic:nvPicPr>
-                    <pic:cNvPr descr="./images/change-vs-be-changed.png" id="0" name="Picture"/>
+                    <pic:cNvPr descr="./images/change-vs-be-changed.png" id="101" name="Picture"/>
                     <pic:cNvPicPr>
                       <a:picLocks noChangeArrowheads="1" noChangeAspect="1"/>
                     </pic:cNvPicPr>
                   </pic:nvPicPr>
                   <pic:blipFill>
-                    <a:blip r:embed="rId90"/>
+                    <a:blip r:embed="rId99"/>
                     <a:stretch>
                       <a:fillRect/>
                     </a:stretch>
@@ -2730,15 +2877,25 @@
         <w:t xml:space="preserve">Who wants change von Alan O’Rourke auf Flickr (CC BY 2.0)</w:t>
       </w:r>
     </w:p>
+    <w:bookmarkEnd w:id="102"/>
+    <w:bookmarkEnd w:id="103"/>
+    <w:bookmarkStart w:id="131" w:name="X0d59f797b3404f6d69fd76dc7f9c7b6e7b471a9"/>
     <w:p>
       <w:pPr>
         <w:pStyle w:val="Heading2"/>
       </w:pPr>
-      <w:bookmarkStart w:id="91" w:name="X0d59f797b3404f6d69fd76dc7f9c7b6e7b471a9"/>
+      <w:r>
+        <w:rPr>
+          <w:rStyle w:val="SectionNumber"/>
+        </w:rPr>
+        <w:t xml:space="preserve">3.3</w:t>
+      </w:r>
+      <w:r>
+        <w:tab/>
+      </w:r>
       <w:r>
         <w:t xml:space="preserve">Die Lernende Organisation und ihre Feinde</w:t>
       </w:r>
-      <w:bookmarkEnd w:id="91"/>
     </w:p>
     <w:p>
       <w:pPr>
@@ -2750,7 +2907,7 @@
       <w:r>
         <w:t xml:space="preserve"> </w:t>
       </w:r>
-      <w:hyperlink r:id="rId92">
+      <w:hyperlink r:id="rId104">
         <w:r>
           <w:rPr>
             <w:rStyle w:val="Hyperlink"/>
@@ -2767,7 +2924,7 @@
       <w:r>
         <w:t xml:space="preserve"> </w:t>
       </w:r>
-      <w:hyperlink r:id="rId61">
+      <w:hyperlink r:id="rId62">
         <w:r>
           <w:rPr>
             <w:rStyle w:val="Hyperlink"/>
@@ -2784,7 +2941,7 @@
       <w:r>
         <w:t xml:space="preserve"> </w:t>
       </w:r>
-      <w:hyperlink r:id="rId93">
+      <w:hyperlink r:id="rId105">
         <w:r>
           <w:rPr>
             <w:rStyle w:val="Hyperlink"/>
@@ -2801,7 +2958,7 @@
       <w:r>
         <w:t xml:space="preserve"> </w:t>
       </w:r>
-      <w:hyperlink r:id="rId94">
+      <w:hyperlink r:id="rId106">
         <w:r>
           <w:rPr>
             <w:rStyle w:val="Hyperlink"/>
@@ -2823,7 +2980,7 @@
       <w:r>
         <w:t xml:space="preserve">Eine Lernende Organisation unterscheidet sich von einer Nicht-Lernenden Organisation dadurch, dass sie Wissen und Lernen nutzt, um sich mit der notwendigen Veränderungsgeschwindigkeit and die Veränderung in der Umwelt anzupassen (</w:t>
       </w:r>
-      <w:hyperlink r:id="rId95">
+      <w:hyperlink r:id="rId107">
         <w:r>
           <w:rPr>
             <w:rStyle w:val="Hyperlink"/>
@@ -2847,6 +3004,7 @@
       </w:r>
       <w:r>
         <w:rPr>
+          <w:bCs/>
           <w:b/>
         </w:rPr>
         <w:t xml:space="preserve">Lernende Organisation</w:t>
@@ -2907,15 +3065,23 @@
         <w:t xml:space="preserve">.</w:t>
       </w:r>
     </w:p>
+    <w:bookmarkStart w:id="111" w:name="die-2-schleifen-des-lernens"/>
     <w:p>
       <w:pPr>
         <w:pStyle w:val="Heading3"/>
       </w:pPr>
-      <w:bookmarkStart w:id="96" w:name="die-2-schleifen-des-lernens"/>
+      <w:r>
+        <w:rPr>
+          <w:rStyle w:val="SectionNumber"/>
+        </w:rPr>
+        <w:t xml:space="preserve">3.3.1</w:t>
+      </w:r>
+      <w:r>
+        <w:tab/>
+      </w:r>
       <w:r>
         <w:t xml:space="preserve">Die 2 Schleifen des Lernens</w:t>
       </w:r>
-      <w:bookmarkEnd w:id="96"/>
     </w:p>
     <w:p>
       <w:pPr>
@@ -2934,18 +3100,18 @@
           <wp:inline>
             <wp:extent cx="5334000" cy="1402841"/>
             <wp:effectExtent b="0" l="0" r="0" t="0"/>
-            <wp:docPr descr="Doppelschleifen-Lernen nach Schön, eigene Darstellung" title="" id="1" name="Picture"/>
+            <wp:docPr descr="Doppelschleifen-Lernen nach Schön, eigene Darstellung" title="" id="109" name="Picture"/>
             <a:graphic>
               <a:graphicData uri="http://schemas.openxmlformats.org/drawingml/2006/picture">
                 <pic:pic>
                   <pic:nvPicPr>
-                    <pic:cNvPr descr="./images/schoen-doppelschleifen-lernen.png" id="0" name="Picture"/>
+                    <pic:cNvPr descr="./images/schoen-doppelschleifen-lernen.png" id="110" name="Picture"/>
                     <pic:cNvPicPr>
                       <a:picLocks noChangeArrowheads="1" noChangeAspect="1"/>
                     </pic:cNvPicPr>
                   </pic:nvPicPr>
                   <pic:blipFill>
-                    <a:blip r:embed="rId97"/>
+                    <a:blip r:embed="rId108"/>
                     <a:stretch>
                       <a:fillRect/>
                     </a:stretch>
@@ -2980,15 +3146,24 @@
         <w:t xml:space="preserve">Doppelschleifen-Lernen nach Schön, eigene Darstellung</w:t>
       </w:r>
     </w:p>
+    <w:bookmarkEnd w:id="111"/>
+    <w:bookmarkStart w:id="114" w:name="X4d003cea141f55273db7b149bbc6c1b21c1c991"/>
     <w:p>
       <w:pPr>
         <w:pStyle w:val="Heading3"/>
       </w:pPr>
-      <w:bookmarkStart w:id="98" w:name="X4d003cea141f55273db7b149bbc6c1b21c1c991"/>
+      <w:r>
+        <w:rPr>
+          <w:rStyle w:val="SectionNumber"/>
+        </w:rPr>
+        <w:t xml:space="preserve">3.3.2</w:t>
+      </w:r>
+      <w:r>
+        <w:tab/>
+      </w:r>
       <w:r>
         <w:t xml:space="preserve">Die 5 Disziplinen der Lernenden Organisation</w:t>
       </w:r>
-      <w:bookmarkEnd w:id="98"/>
     </w:p>
     <w:p>
       <w:pPr>
@@ -3000,7 +3175,7 @@
       <w:r>
         <w:t xml:space="preserve"> </w:t>
       </w:r>
-      <w:hyperlink r:id="rId99">
+      <w:hyperlink r:id="rId112">
         <w:r>
           <w:rPr>
             <w:rStyle w:val="Hyperlink"/>
@@ -3014,7 +3189,7 @@
       <w:r>
         <w:t xml:space="preserve"> </w:t>
       </w:r>
-      <w:hyperlink r:id="rId100">
+      <w:hyperlink r:id="rId113">
         <w:r>
           <w:rPr>
             <w:rStyle w:val="Hyperlink"/>
@@ -3052,6 +3227,7 @@
       </w:pPr>
       <w:r>
         <w:rPr>
+          <w:bCs/>
           <w:b/>
         </w:rPr>
         <w:t xml:space="preserve">Systemdenken</w:t>
@@ -3091,6 +3267,7 @@
       </w:pPr>
       <w:r>
         <w:rPr>
+          <w:bCs/>
           <w:b/>
         </w:rPr>
         <w:t xml:space="preserve">Persönliche Meisterschaft</w:t>
@@ -3127,6 +3304,7 @@
       </w:pPr>
       <w:r>
         <w:rPr>
+          <w:bCs/>
           <w:b/>
         </w:rPr>
         <w:t xml:space="preserve">Mentale Modelle</w:t>
@@ -3148,6 +3326,7 @@
       </w:pPr>
       <w:r>
         <w:rPr>
+          <w:bCs/>
           <w:b/>
         </w:rPr>
         <w:t xml:space="preserve">Eine gemeinsame Vision entwickeln</w:t>
@@ -3169,6 +3348,7 @@
       </w:pPr>
       <w:r>
         <w:rPr>
+          <w:bCs/>
           <w:b/>
         </w:rPr>
         <w:t xml:space="preserve">Lernen im Team</w:t>
@@ -3241,15 +3421,24 @@
         <w:t xml:space="preserve">) the vision of the learning organization.</w:t>
       </w:r>
     </w:p>
+    <w:bookmarkEnd w:id="114"/>
+    <w:bookmarkStart w:id="116" w:name="X6d019ce7931b0eb6a824fb4fd0cd2e9d95a5497"/>
     <w:p>
       <w:pPr>
         <w:pStyle w:val="Heading3"/>
       </w:pPr>
-      <w:bookmarkStart w:id="101" w:name="X6d019ce7931b0eb6a824fb4fd0cd2e9d95a5497"/>
+      <w:r>
+        <w:rPr>
+          <w:rStyle w:val="SectionNumber"/>
+        </w:rPr>
+        <w:t xml:space="preserve">3.3.3</w:t>
+      </w:r>
+      <w:r>
+        <w:tab/>
+      </w:r>
       <w:r>
         <w:t xml:space="preserve">Die 3 Bausteine der Lernenden Organisation</w:t>
       </w:r>
-      <w:bookmarkEnd w:id="101"/>
     </w:p>
     <w:p>
       <w:pPr>
@@ -3261,7 +3450,7 @@
       <w:r>
         <w:t xml:space="preserve"> </w:t>
       </w:r>
-      <w:hyperlink r:id="rId102">
+      <w:hyperlink r:id="rId115">
         <w:r>
           <w:rPr>
             <w:rStyle w:val="Hyperlink"/>
@@ -3295,6 +3484,7 @@
       </w:pPr>
       <w:r>
         <w:rPr>
+          <w:bCs/>
           <w:b/>
         </w:rPr>
         <w:t xml:space="preserve">Führung, die das Lernen stärkt</w:t>
@@ -3316,6 +3506,7 @@
       </w:pPr>
       <w:r>
         <w:rPr>
+          <w:bCs/>
           <w:b/>
         </w:rPr>
         <w:t xml:space="preserve">Konkrete Lernprozesse und -praktiken</w:t>
@@ -3337,6 +3528,7 @@
       </w:pPr>
       <w:r>
         <w:rPr>
+          <w:bCs/>
           <w:b/>
         </w:rPr>
         <w:t xml:space="preserve">Eine unterstützende Lernumgebung</w:t>
@@ -3356,15 +3548,24 @@
         <w:t xml:space="preserve">Die drei Bausteine sind dabei unabhängig voneinander. Es können je nach Bedarf in einem oder mehren Handlungsfelder Maßnahmen durchgeführt und Fortschritte gemessen werden.</w:t>
       </w:r>
     </w:p>
+    <w:bookmarkEnd w:id="116"/>
+    <w:bookmarkStart w:id="118" w:name="die-13-feinde-der-lernenden-organisation"/>
     <w:p>
       <w:pPr>
         <w:pStyle w:val="Heading3"/>
       </w:pPr>
-      <w:bookmarkStart w:id="103" w:name="die-13-feinde-der-lernenden-organisation"/>
+      <w:r>
+        <w:rPr>
+          <w:rStyle w:val="SectionNumber"/>
+        </w:rPr>
+        <w:t xml:space="preserve">3.3.4</w:t>
+      </w:r>
+      <w:r>
+        <w:tab/>
+      </w:r>
       <w:r>
         <w:t xml:space="preserve">Die 13 Feinde der Lernenden Organisation</w:t>
       </w:r>
-      <w:bookmarkEnd w:id="103"/>
     </w:p>
     <w:p>
       <w:pPr>
@@ -3399,7 +3600,7 @@
       <w:r>
         <w:t xml:space="preserve"> </w:t>
       </w:r>
-      <w:hyperlink r:id="rId104">
+      <w:hyperlink r:id="rId117">
         <w:r>
           <w:rPr>
             <w:rStyle w:val="Hyperlink"/>
@@ -3424,6 +3625,7 @@
       </w:pPr>
       <w:r>
         <w:rPr>
+          <w:bCs/>
           <w:b/>
         </w:rPr>
         <w:t xml:space="preserve">Zeit und Prioritäten:</w:t>
@@ -3445,6 +3647,7 @@
       </w:pPr>
       <w:r>
         <w:rPr>
+          <w:bCs/>
           <w:b/>
         </w:rPr>
         <w:t xml:space="preserve">Unterschied zwischen dem Sagen und dem Tun des Managements:</w:t>
@@ -3466,36 +3669,42 @@
       </w:pPr>
       <w:r>
         <w:rPr>
+          <w:bCs/>
           <w:b/>
         </w:rPr>
         <w:t xml:space="preserve">Die anhaltende Ansicht, dass</w:t>
       </w:r>
       <w:r>
         <w:rPr>
-          <w:b/>
-        </w:rPr>
-        <w:t xml:space="preserve"> </w:t>
-      </w:r>
-      <w:r>
-        <w:rPr>
+          <w:bCs/>
+          <w:b/>
+        </w:rPr>
+        <w:t xml:space="preserve"> </w:t>
+      </w:r>
+      <w:r>
+        <w:rPr>
+          <w:bCs/>
           <w:b/>
         </w:rPr>
         <w:t xml:space="preserve">“</w:t>
       </w:r>
       <w:r>
         <w:rPr>
+          <w:bCs/>
           <w:b/>
         </w:rPr>
         <w:t xml:space="preserve">Wissen Macht ist</w:t>
       </w:r>
       <w:r>
         <w:rPr>
+          <w:bCs/>
           <w:b/>
         </w:rPr>
         <w:t xml:space="preserve">”</w:t>
       </w:r>
       <w:r>
         <w:rPr>
+          <w:bCs/>
           <w:b/>
         </w:rPr>
         <w:t xml:space="preserve">:</w:t>
@@ -3517,6 +3726,7 @@
       </w:pPr>
       <w:r>
         <w:rPr>
+          <w:bCs/>
           <w:b/>
         </w:rPr>
         <w:t xml:space="preserve">Gleichgültigkeit in Bezug auf Wissensteilung:</w:t>
@@ -3538,6 +3748,7 @@
       </w:pPr>
       <w:r>
         <w:rPr>
+          <w:bCs/>
           <w:b/>
         </w:rPr>
         <w:t xml:space="preserve">Not-invented-here-Syndrom:</w:t>
@@ -3577,6 +3788,7 @@
       </w:pPr>
       <w:r>
         <w:rPr>
+          <w:bCs/>
           <w:b/>
         </w:rPr>
         <w:t xml:space="preserve">Belohnungssysteme die Wissensteilung hemmen:</w:t>
@@ -3598,6 +3810,7 @@
       </w:pPr>
       <w:r>
         <w:rPr>
+          <w:bCs/>
           <w:b/>
         </w:rPr>
         <w:t xml:space="preserve">Verschiedene Kulturen und Subkulturen:</w:t>
@@ -3619,6 +3832,7 @@
       </w:pPr>
       <w:r>
         <w:rPr>
+          <w:bCs/>
           <w:b/>
         </w:rPr>
         <w:t xml:space="preserve">Wissen verbreitet sich mit der Sprache:</w:t>
@@ -3640,6 +3854,7 @@
       </w:pPr>
       <w:r>
         <w:rPr>
+          <w:bCs/>
           <w:b/>
         </w:rPr>
         <w:t xml:space="preserve">Organisation als Maschine betrachten:</w:t>
@@ -3661,36 +3876,42 @@
       </w:pPr>
       <w:r>
         <w:rPr>
+          <w:bCs/>
           <w:b/>
         </w:rPr>
         <w:t xml:space="preserve">Organisationaler</w:t>
       </w:r>
       <w:r>
         <w:rPr>
-          <w:b/>
-        </w:rPr>
-        <w:t xml:space="preserve"> </w:t>
-      </w:r>
-      <w:r>
-        <w:rPr>
+          <w:bCs/>
+          <w:b/>
+        </w:rPr>
+        <w:t xml:space="preserve"> </w:t>
+      </w:r>
+      <w:r>
+        <w:rPr>
+          <w:bCs/>
           <w:b/>
         </w:rPr>
         <w:t xml:space="preserve">“</w:t>
       </w:r>
       <w:r>
         <w:rPr>
+          <w:bCs/>
           <w:b/>
         </w:rPr>
         <w:t xml:space="preserve">Gedächtnisverlust</w:t>
       </w:r>
       <w:r>
         <w:rPr>
+          <w:bCs/>
           <w:b/>
         </w:rPr>
         <w:t xml:space="preserve">”</w:t>
       </w:r>
       <w:r>
         <w:rPr>
+          <w:bCs/>
           <w:b/>
         </w:rPr>
         <w:t xml:space="preserve">:</w:t>
@@ -3712,42 +3933,49 @@
       </w:pPr>
       <w:r>
         <w:rPr>
+          <w:bCs/>
           <w:b/>
         </w:rPr>
         <w:t xml:space="preserve">Anstieg der</w:t>
       </w:r>
       <w:r>
         <w:rPr>
-          <w:b/>
-        </w:rPr>
-        <w:t xml:space="preserve"> </w:t>
-      </w:r>
-      <w:r>
-        <w:rPr>
+          <w:bCs/>
+          <w:b/>
+        </w:rPr>
+        <w:t xml:space="preserve"> </w:t>
+      </w:r>
+      <w:r>
+        <w:rPr>
+          <w:bCs/>
           <w:b/>
         </w:rPr>
         <w:t xml:space="preserve">“</w:t>
       </w:r>
       <w:r>
         <w:rPr>
+          <w:bCs/>
           <w:b/>
         </w:rPr>
         <w:t xml:space="preserve">virtuellen</w:t>
       </w:r>
       <w:r>
         <w:rPr>
+          <w:bCs/>
           <w:b/>
         </w:rPr>
         <w:t xml:space="preserve">”</w:t>
       </w:r>
       <w:r>
         <w:rPr>
-          <w:b/>
-        </w:rPr>
-        <w:t xml:space="preserve"> </w:t>
-      </w:r>
-      <w:r>
-        <w:rPr>
+          <w:bCs/>
+          <w:b/>
+        </w:rPr>
+        <w:t xml:space="preserve"> </w:t>
+      </w:r>
+      <w:r>
+        <w:rPr>
+          <w:bCs/>
           <w:b/>
         </w:rPr>
         <w:t xml:space="preserve">Arbeit kann hinderlich wie hilfreich sein:</w:t>
@@ -3769,6 +3997,7 @@
       </w:pPr>
       <w:r>
         <w:rPr>
+          <w:bCs/>
           <w:b/>
         </w:rPr>
         <w:t xml:space="preserve">Eine Überbewertung von Technologie oder inadäquate technische Hilfsmittel:</w:t>
@@ -3790,6 +4019,7 @@
       </w:pPr>
       <w:r>
         <w:rPr>
+          <w:bCs/>
           <w:b/>
         </w:rPr>
         <w:t xml:space="preserve">Wissen wächst nicht ewig:</w:t>
@@ -3801,15 +4031,24 @@
         <w:t xml:space="preserve">Das Verlernen und das Ablassen von alten Denkgewohnheiten, ja sogar das Ausscheiden ganzer Wissensbestände, tragen zur Vitalität und Evolution von Wissen bei.</w:t>
       </w:r>
     </w:p>
+    <w:bookmarkEnd w:id="118"/>
+    <w:bookmarkStart w:id="124" w:name="X3a1a133f29c9f22b53e6e4bcf8a643471ea2b57"/>
     <w:p>
       <w:pPr>
         <w:pStyle w:val="Heading3"/>
       </w:pPr>
-      <w:bookmarkStart w:id="105" w:name="X3a1a133f29c9f22b53e6e4bcf8a643471ea2b57"/>
+      <w:r>
+        <w:rPr>
+          <w:rStyle w:val="SectionNumber"/>
+        </w:rPr>
+        <w:t xml:space="preserve">3.3.5</w:t>
+      </w:r>
+      <w:r>
+        <w:tab/>
+      </w:r>
       <w:r>
         <w:t xml:space="preserve">Die ISO 30401:2018 als Standard für die Lernende Organisation</w:t>
       </w:r>
-      <w:bookmarkEnd w:id="105"/>
     </w:p>
     <w:p>
       <w:pPr>
@@ -3821,7 +4060,7 @@
       <w:r>
         <w:t xml:space="preserve"> </w:t>
       </w:r>
-      <w:hyperlink r:id="rId106">
+      <w:hyperlink r:id="rId119">
         <w:r>
           <w:rPr>
             <w:rStyle w:val="Hyperlink"/>
@@ -3964,6 +4203,7 @@
       </w:pPr>
       <w:r>
         <w:rPr>
+          <w:bCs/>
           <w:b/>
         </w:rPr>
         <w:t xml:space="preserve">Hinweis:</w:t>
@@ -3985,7 +4225,7 @@
       <w:r>
         <w:t xml:space="preserve"> </w:t>
       </w:r>
-      <w:hyperlink r:id="rId107">
+      <w:hyperlink r:id="rId120">
         <w:r>
           <w:rPr>
             <w:rStyle w:val="Hyperlink"/>
@@ -4017,18 +4257,18 @@
           <wp:inline>
             <wp:extent cx="5334000" cy="3698378"/>
             <wp:effectExtent b="0" l="0" r="0" t="0"/>
-            <wp:docPr descr="KM Chef’s Canvas 1.0 (CC BY NC ND)" title="" id="1" name="Picture"/>
+            <wp:docPr descr="KM Chef’s Canvas 1.0 (CC BY NC ND)" title="" id="122" name="Picture"/>
             <a:graphic>
               <a:graphicData uri="http://schemas.openxmlformats.org/drawingml/2006/picture">
                 <pic:pic>
                   <pic:nvPicPr>
-                    <pic:cNvPr descr="./images/km-chefs-canvas-v10.jpg" id="0" name="Picture"/>
+                    <pic:cNvPr descr="./images/km-chefs-canvas-v10.jpg" id="123" name="Picture"/>
                     <pic:cNvPicPr>
                       <a:picLocks noChangeArrowheads="1" noChangeAspect="1"/>
                     </pic:cNvPicPr>
                   </pic:nvPicPr>
                   <pic:blipFill>
-                    <a:blip r:embed="rId108"/>
+                    <a:blip r:embed="rId121"/>
                     <a:stretch>
                       <a:fillRect/>
                     </a:stretch>
@@ -4069,6 +4309,7 @@
       </w:pPr>
       <w:r>
         <w:rPr>
+          <w:bCs/>
           <w:b/>
         </w:rPr>
         <w:t xml:space="preserve">Hinweis:</w:t>
@@ -4080,15 +4321,24 @@
         <w:t xml:space="preserve">Mit dem Durchlaufen des Lernpfades in diesem Leitfaden entwickelt man einen Ansatz der Lernenden Organisation, der alle Anforderungen der ISO 30401:2018 erfüllt.</w:t>
       </w:r>
     </w:p>
+    <w:bookmarkEnd w:id="124"/>
+    <w:bookmarkStart w:id="130" w:name="der-lernos-canvas-für-organisationen"/>
     <w:p>
       <w:pPr>
         <w:pStyle w:val="Heading3"/>
       </w:pPr>
-      <w:bookmarkStart w:id="109" w:name="der-lernos-canvas-für-organisationen"/>
+      <w:r>
+        <w:rPr>
+          <w:rStyle w:val="SectionNumber"/>
+        </w:rPr>
+        <w:t xml:space="preserve">3.3.6</w:t>
+      </w:r>
+      <w:r>
+        <w:tab/>
+      </w:r>
       <w:r>
         <w:t xml:space="preserve">Der lernOS Canvas für Organisationen</w:t>
       </w:r>
-      <w:bookmarkEnd w:id="109"/>
     </w:p>
     <w:p>
       <w:pPr>
@@ -4144,7 +4394,7 @@
       <w:r>
         <w:t xml:space="preserve"> </w:t>
       </w:r>
-      <w:hyperlink r:id="rId110">
+      <w:hyperlink r:id="rId125">
         <w:r>
           <w:rPr>
             <w:rStyle w:val="Hyperlink"/>
@@ -4168,18 +4418,18 @@
           <wp:inline>
             <wp:extent cx="5334000" cy="3770900"/>
             <wp:effectExtent b="0" l="0" r="0" t="0"/>
-            <wp:docPr descr="lernOS Canvas für Organisationen" title="" id="1" name="Picture"/>
+            <wp:docPr descr="lernOS Canvas für Organisationen" title="" id="127" name="Picture"/>
             <a:graphic>
               <a:graphicData uri="http://schemas.openxmlformats.org/drawingml/2006/picture">
                 <pic:pic>
                   <pic:nvPicPr>
-                    <pic:cNvPr descr="./images/lernOS-Canvas-for-Organizations-de.png" id="0" name="Picture"/>
+                    <pic:cNvPr descr="./images/lernOS-Canvas-for-Organizations-de.png" id="128" name="Picture"/>
                     <pic:cNvPicPr>
                       <a:picLocks noChangeArrowheads="1" noChangeAspect="1"/>
                     </pic:cNvPicPr>
                   </pic:nvPicPr>
                   <pic:blipFill>
-                    <a:blip r:embed="rId111"/>
+                    <a:blip r:embed="rId126"/>
                     <a:stretch>
                       <a:fillRect/>
                     </a:stretch>
@@ -4248,7 +4498,7 @@
       <w:r>
         <w:t xml:space="preserve"> </w:t>
       </w:r>
-      <w:hyperlink r:id="rId112">
+      <w:hyperlink r:id="rId129">
         <w:r>
           <w:rPr>
             <w:rStyle w:val="Hyperlink"/>
@@ -4269,6 +4519,7 @@
       </w:pPr>
       <w:r>
         <w:rPr>
+          <w:bCs/>
           <w:b/>
         </w:rPr>
         <w:t xml:space="preserve">ProTip:</w:t>
@@ -4280,15 +4531,25 @@
         <w:t xml:space="preserve">die Grafik des lernOS Canvas kann für die virtuelle Zusammenarbeit ganz einfach in digitale Whiteboards wie z.B. Microsoft Whiteboard, Mural, Miro oder Conceptboard kopiert werden.</w:t>
       </w:r>
     </w:p>
+    <w:bookmarkEnd w:id="130"/>
+    <w:bookmarkEnd w:id="131"/>
+    <w:bookmarkStart w:id="149" w:name="eine-lernende-organisation-kultivieren"/>
     <w:p>
       <w:pPr>
         <w:pStyle w:val="Heading2"/>
       </w:pPr>
-      <w:bookmarkStart w:id="113" w:name="eine-lernende-organisation-kultivieren"/>
+      <w:r>
+        <w:rPr>
+          <w:rStyle w:val="SectionNumber"/>
+        </w:rPr>
+        <w:t xml:space="preserve">3.4</w:t>
+      </w:r>
+      <w:r>
+        <w:tab/>
+      </w:r>
       <w:r>
         <w:t xml:space="preserve">Eine Lernende Organisation kultivieren</w:t>
       </w:r>
-      <w:bookmarkEnd w:id="113"/>
     </w:p>
     <w:p>
       <w:pPr>
@@ -4352,6 +4613,7 @@
       </w:pPr>
       <w:r>
         <w:rPr>
+          <w:bCs/>
           <w:b/>
         </w:rPr>
         <w:t xml:space="preserve">Koalition des Lernens:</w:t>
@@ -4409,6 +4671,7 @@
       </w:pPr>
       <w:r>
         <w:rPr>
+          <w:bCs/>
           <w:b/>
         </w:rPr>
         <w:t xml:space="preserve">Open Space des Lernens:</w:t>
@@ -4422,7 +4685,7 @@
       <w:r>
         <w:t xml:space="preserve"> </w:t>
       </w:r>
-      <w:hyperlink r:id="rId114">
+      <w:hyperlink r:id="rId132">
         <w:r>
           <w:rPr>
             <w:rStyle w:val="Hyperlink"/>
@@ -4439,7 +4702,7 @@
       <w:r>
         <w:t xml:space="preserve"> </w:t>
       </w:r>
-      <w:hyperlink r:id="rId115">
+      <w:hyperlink r:id="rId133">
         <w:r>
           <w:rPr>
             <w:rStyle w:val="Hyperlink"/>
@@ -4462,15 +4725,23 @@
         <w:t xml:space="preserve">Ähnlich dem Konzept des Lebenslangen Lernens (s.a. lernOS für Dich Leitfaden) kann die Entwicklung oder Kultivierung einer Lernenden Organisation nicht als kurzfristiges Projekt oder Programm angegangen werden, sondern erfordert dauerhaftes Engagement der Organisation.</w:t>
       </w:r>
     </w:p>
+    <w:bookmarkStart w:id="137" w:name="koalition-des-lernens-kdl"/>
     <w:p>
       <w:pPr>
         <w:pStyle w:val="Heading3"/>
       </w:pPr>
-      <w:bookmarkStart w:id="116" w:name="koalition-des-lernens-kdl"/>
+      <w:r>
+        <w:rPr>
+          <w:rStyle w:val="SectionNumber"/>
+        </w:rPr>
+        <w:t xml:space="preserve">3.4.1</w:t>
+      </w:r>
+      <w:r>
+        <w:tab/>
+      </w:r>
       <w:r>
         <w:t xml:space="preserve">Koalition des Lernens (KdL)</w:t>
       </w:r>
-      <w:bookmarkEnd w:id="116"/>
     </w:p>
     <w:p>
       <w:pPr>
@@ -4522,18 +4793,18 @@
           <wp:inline>
             <wp:extent cx="3672289" cy="1876539"/>
             <wp:effectExtent b="0" l="0" r="0" t="0"/>
-            <wp:docPr descr="Koalition des Lernens in Anlehnung an Kotters Guiding Coalition" title="" id="1" name="Picture"/>
+            <wp:docPr descr="Koalition des Lernens in Anlehnung an Kotters Guiding Coalition" title="" id="135" name="Picture"/>
             <a:graphic>
               <a:graphicData uri="http://schemas.openxmlformats.org/drawingml/2006/picture">
                 <pic:pic>
                   <pic:nvPicPr>
-                    <pic:cNvPr descr="./images/koalition-des-lernens.png" id="0" name="Picture"/>
+                    <pic:cNvPr descr="./images/koalition-des-lernens.png" id="136" name="Picture"/>
                     <pic:cNvPicPr>
                       <a:picLocks noChangeArrowheads="1" noChangeAspect="1"/>
                     </pic:cNvPicPr>
                   </pic:nvPicPr>
                   <pic:blipFill>
-                    <a:blip r:embed="rId117"/>
+                    <a:blip r:embed="rId134"/>
                     <a:stretch>
                       <a:fillRect/>
                     </a:stretch>
@@ -4574,6 +4845,7 @@
       </w:pPr>
       <w:r>
         <w:rPr>
+          <w:bCs/>
           <w:b/>
         </w:rPr>
         <w:t xml:space="preserve">Eigenschaften der Koalition des Lernens:</w:t>
@@ -4666,6 +4938,7 @@
       </w:pPr>
       <w:r>
         <w:rPr>
+          <w:bCs/>
           <w:b/>
         </w:rPr>
         <w:t xml:space="preserve">Die wichtigsten Aufgaben der Koalition des Lernens:</w:t>
@@ -4791,15 +5064,24 @@
         <w:t xml:space="preserve">Erfolge und Geschichten sichtbar machen, kommunizieren und in den Kontext der Lernenden Organisation stellen (nach innen und nach außen).</w:t>
       </w:r>
     </w:p>
+    <w:bookmarkEnd w:id="137"/>
+    <w:bookmarkStart w:id="142" w:name="open-space-des-lernens-osdl"/>
     <w:p>
       <w:pPr>
         <w:pStyle w:val="Heading3"/>
       </w:pPr>
-      <w:bookmarkStart w:id="118" w:name="open-space-des-lernens-osdl"/>
+      <w:r>
+        <w:rPr>
+          <w:rStyle w:val="SectionNumber"/>
+        </w:rPr>
+        <w:t xml:space="preserve">3.4.2</w:t>
+      </w:r>
+      <w:r>
+        <w:tab/>
+      </w:r>
       <w:r>
         <w:t xml:space="preserve">Open Space des Lernens (OSdL)</w:t>
       </w:r>
-      <w:bookmarkEnd w:id="118"/>
     </w:p>
     <w:p>
       <w:pPr>
@@ -4875,6 +5157,7 @@
       </w:pPr>
       <w:r>
         <w:rPr>
+          <w:bCs/>
           <w:b/>
         </w:rPr>
         <w:t xml:space="preserve">Prinzip 1:</w:t>
@@ -4896,6 +5179,7 @@
       </w:pPr>
       <w:r>
         <w:rPr>
+          <w:bCs/>
           <w:b/>
         </w:rPr>
         <w:t xml:space="preserve">Prinzip 2:</w:t>
@@ -4917,6 +5201,7 @@
       </w:pPr>
       <w:r>
         <w:rPr>
+          <w:bCs/>
           <w:b/>
         </w:rPr>
         <w:t xml:space="preserve">Prinzip 3:</w:t>
@@ -4938,6 +5223,7 @@
       </w:pPr>
       <w:r>
         <w:rPr>
+          <w:bCs/>
           <w:b/>
         </w:rPr>
         <w:t xml:space="preserve">Prinzip 4:</w:t>
@@ -4959,6 +5245,7 @@
       </w:pPr>
       <w:r>
         <w:rPr>
+          <w:bCs/>
           <w:b/>
         </w:rPr>
         <w:t xml:space="preserve">Prinzip 5:</w:t>
@@ -4980,6 +5267,7 @@
       </w:pPr>
       <w:r>
         <w:rPr>
+          <w:bCs/>
           <w:b/>
         </w:rPr>
         <w:t xml:space="preserve">Gesetz:</w:t>
@@ -5001,6 +5289,7 @@
       </w:pPr>
       <w:r>
         <w:rPr>
+          <w:bCs/>
           <w:b/>
         </w:rPr>
         <w:t xml:space="preserve">Mache dich darauf gefasst, überrascht zu werden!</w:t>
@@ -5024,6 +5313,7 @@
       </w:pPr>
       <w:r>
         <w:rPr>
+          <w:bCs/>
           <w:b/>
         </w:rPr>
         <w:t xml:space="preserve">Der Sponsor:</w:t>
@@ -5045,6 +5335,7 @@
       </w:pPr>
       <w:r>
         <w:rPr>
+          <w:bCs/>
           <w:b/>
         </w:rPr>
         <w:t xml:space="preserve">Der Moderator (facilitator):</w:t>
@@ -5066,6 +5357,7 @@
       </w:pPr>
       <w:r>
         <w:rPr>
+          <w:bCs/>
           <w:b/>
         </w:rPr>
         <w:t xml:space="preserve">Die Teilnehmer:</w:t>
@@ -5087,6 +5379,7 @@
       </w:pPr>
       <w:r>
         <w:rPr>
+          <w:bCs/>
           <w:b/>
         </w:rPr>
         <w:t xml:space="preserve">Die Session-Geber:</w:t>
@@ -5115,18 +5408,18 @@
           <wp:inline>
             <wp:extent cx="5334000" cy="3781805"/>
             <wp:effectExtent b="0" l="0" r="0" t="0"/>
-            <wp:docPr descr="" title="" id="1" name="Picture"/>
+            <wp:docPr descr="" title="" id="139" name="Picture"/>
             <a:graphic>
               <a:graphicData uri="http://schemas.openxmlformats.org/drawingml/2006/picture">
                 <pic:pic>
                   <pic:nvPicPr>
-                    <pic:cNvPr descr="images/open-space-learning.png" id="0" name="Picture"/>
+                    <pic:cNvPr descr="images/open-space-learning.png" id="140" name="Picture"/>
                     <pic:cNvPicPr>
                       <a:picLocks noChangeArrowheads="1" noChangeAspect="1"/>
                     </pic:cNvPicPr>
                   </pic:nvPicPr>
                   <pic:blipFill>
-                    <a:blip r:embed="rId119"/>
+                    <a:blip r:embed="rId138"/>
                     <a:stretch>
                       <a:fillRect/>
                     </a:stretch>
@@ -5163,7 +5456,7 @@
       <w:r>
         <w:t xml:space="preserve"> </w:t>
       </w:r>
-      <w:hyperlink r:id="rId120">
+      <w:hyperlink r:id="rId141">
         <w:r>
           <w:rPr>
             <w:rStyle w:val="Hyperlink"/>
@@ -5326,21 +5619,19 @@
     <w:tbl>
       <w:tblPr>
         <w:tblStyle w:val="Table"/>
-        <w:tblW w:type="pct" w:w="0.0"/>
-        <w:tblLook w:firstRow="1"/>
+        <w:tblW w:type="auto" w:w="0"/>
+        <w:tblLook w:firstRow="1" w:lastRow="0" w:firstColumn="0" w:lastColumn="0" w:noHBand="0" w:noVBand="0" w:val="0020"/>
       </w:tblPr>
-      <w:tblGrid/>
+      <w:tblGrid>
+        <w:gridCol w:w="3960"/>
+        <w:gridCol w:w="3960"/>
+      </w:tblGrid>
       <w:tr>
         <w:trPr>
-          <w:cnfStyle w:firstRow="1"/>
+          <w:tblHeader w:val="true"/>
         </w:trPr>
         <w:tc>
-          <w:tcPr>
-            <w:tcBorders>
-              <w:bottom w:val="single"/>
-            </w:tcBorders>
-            <w:vAlign w:val="bottom"/>
-          </w:tcPr>
+          <w:tcPr/>
           <w:p>
             <w:pPr>
               <w:pStyle w:val="Compact"/>
@@ -5352,12 +5643,7 @@
           </w:p>
         </w:tc>
         <w:tc>
-          <w:tcPr>
-            <w:tcBorders>
-              <w:bottom w:val="single"/>
-            </w:tcBorders>
-            <w:vAlign w:val="bottom"/>
-          </w:tcPr>
+          <w:tcPr/>
           <w:p>
             <w:pPr>
               <w:pStyle w:val="Compact"/>
@@ -5371,6 +5657,7 @@
       </w:tr>
       <w:tr>
         <w:tc>
+          <w:tcPr/>
           <w:p>
             <w:pPr>
               <w:pStyle w:val="Compact"/>
@@ -5382,6 +5669,7 @@
           </w:p>
         </w:tc>
         <w:tc>
+          <w:tcPr/>
           <w:p>
             <w:pPr>
               <w:pStyle w:val="Compact"/>
@@ -5395,6 +5683,7 @@
       </w:tr>
       <w:tr>
         <w:tc>
+          <w:tcPr/>
           <w:p>
             <w:pPr>
               <w:pStyle w:val="Compact"/>
@@ -5406,6 +5695,7 @@
           </w:p>
         </w:tc>
         <w:tc>
+          <w:tcPr/>
           <w:p>
             <w:pPr>
               <w:pStyle w:val="Compact"/>
@@ -5419,6 +5709,7 @@
       </w:tr>
       <w:tr>
         <w:tc>
+          <w:tcPr/>
           <w:p>
             <w:pPr>
               <w:pStyle w:val="Compact"/>
@@ -5430,6 +5721,7 @@
           </w:p>
         </w:tc>
         <w:tc>
+          <w:tcPr/>
           <w:p>
             <w:pPr>
               <w:pStyle w:val="Compact"/>
@@ -5443,6 +5735,7 @@
       </w:tr>
       <w:tr>
         <w:tc>
+          <w:tcPr/>
           <w:p>
             <w:pPr>
               <w:pStyle w:val="Compact"/>
@@ -5454,6 +5747,7 @@
           </w:p>
         </w:tc>
         <w:tc>
+          <w:tcPr/>
           <w:p>
             <w:pPr>
               <w:pStyle w:val="Compact"/>
@@ -5467,6 +5761,7 @@
       </w:tr>
       <w:tr>
         <w:tc>
+          <w:tcPr/>
           <w:p>
             <w:pPr>
               <w:pStyle w:val="Compact"/>
@@ -5478,6 +5773,7 @@
           </w:p>
         </w:tc>
         <w:tc>
+          <w:tcPr/>
           <w:p>
             <w:pPr>
               <w:pStyle w:val="Compact"/>
@@ -5491,6 +5787,7 @@
       </w:tr>
       <w:tr>
         <w:tc>
+          <w:tcPr/>
           <w:p>
             <w:pPr>
               <w:pStyle w:val="Compact"/>
@@ -5502,6 +5799,7 @@
           </w:p>
         </w:tc>
         <w:tc>
+          <w:tcPr/>
           <w:p>
             <w:pPr>
               <w:pStyle w:val="Compact"/>
@@ -5515,6 +5813,7 @@
       </w:tr>
       <w:tr>
         <w:tc>
+          <w:tcPr/>
           <w:p>
             <w:pPr>
               <w:pStyle w:val="Compact"/>
@@ -5526,6 +5825,7 @@
           </w:p>
         </w:tc>
         <w:tc>
+          <w:tcPr/>
           <w:p>
             <w:pPr>
               <w:pStyle w:val="Compact"/>
@@ -5549,21 +5849,24 @@
     <w:tbl>
       <w:tblPr>
         <w:tblStyle w:val="Table"/>
-        <w:tblW w:type="pct" w:w="0.0"/>
-        <w:tblLook w:firstRow="1"/>
+        <w:tblW w:type="auto" w:w="0"/>
+        <w:tblLook w:firstRow="1" w:lastRow="0" w:firstColumn="0" w:lastColumn="0" w:noHBand="0" w:noVBand="0" w:val="0020"/>
       </w:tblPr>
-      <w:tblGrid/>
+      <w:tblGrid>
+        <w:gridCol w:w="1131"/>
+        <w:gridCol w:w="1131"/>
+        <w:gridCol w:w="1131"/>
+        <w:gridCol w:w="1131"/>
+        <w:gridCol w:w="1131"/>
+        <w:gridCol w:w="1131"/>
+        <w:gridCol w:w="1131"/>
+      </w:tblGrid>
       <w:tr>
         <w:trPr>
-          <w:cnfStyle w:firstRow="1"/>
+          <w:tblHeader w:val="true"/>
         </w:trPr>
         <w:tc>
-          <w:tcPr>
-            <w:tcBorders>
-              <w:bottom w:val="single"/>
-            </w:tcBorders>
-            <w:vAlign w:val="bottom"/>
-          </w:tcPr>
+          <w:tcPr/>
           <w:p>
             <w:pPr>
               <w:pStyle w:val="Compact"/>
@@ -5575,12 +5878,7 @@
           </w:p>
         </w:tc>
         <w:tc>
-          <w:tcPr>
-            <w:tcBorders>
-              <w:bottom w:val="single"/>
-            </w:tcBorders>
-            <w:vAlign w:val="bottom"/>
-          </w:tcPr>
+          <w:tcPr/>
           <w:p>
             <w:pPr>
               <w:pStyle w:val="Compact"/>
@@ -5592,12 +5890,7 @@
           </w:p>
         </w:tc>
         <w:tc>
-          <w:tcPr>
-            <w:tcBorders>
-              <w:bottom w:val="single"/>
-            </w:tcBorders>
-            <w:vAlign w:val="bottom"/>
-          </w:tcPr>
+          <w:tcPr/>
           <w:p>
             <w:pPr>
               <w:pStyle w:val="Compact"/>
@@ -5609,12 +5902,7 @@
           </w:p>
         </w:tc>
         <w:tc>
-          <w:tcPr>
-            <w:tcBorders>
-              <w:bottom w:val="single"/>
-            </w:tcBorders>
-            <w:vAlign w:val="bottom"/>
-          </w:tcPr>
+          <w:tcPr/>
           <w:p>
             <w:pPr>
               <w:pStyle w:val="Compact"/>
@@ -5626,12 +5914,7 @@
           </w:p>
         </w:tc>
         <w:tc>
-          <w:tcPr>
-            <w:tcBorders>
-              <w:bottom w:val="single"/>
-            </w:tcBorders>
-            <w:vAlign w:val="bottom"/>
-          </w:tcPr>
+          <w:tcPr/>
           <w:p>
             <w:pPr>
               <w:pStyle w:val="Compact"/>
@@ -5643,12 +5926,7 @@
           </w:p>
         </w:tc>
         <w:tc>
-          <w:tcPr>
-            <w:tcBorders>
-              <w:bottom w:val="single"/>
-            </w:tcBorders>
-            <w:vAlign w:val="bottom"/>
-          </w:tcPr>
+          <w:tcPr/>
           <w:p>
             <w:pPr>
               <w:pStyle w:val="Compact"/>
@@ -5660,12 +5938,7 @@
           </w:p>
         </w:tc>
         <w:tc>
-          <w:tcPr>
-            <w:tcBorders>
-              <w:bottom w:val="single"/>
-            </w:tcBorders>
-            <w:vAlign w:val="bottom"/>
-          </w:tcPr>
+          <w:tcPr/>
           <w:p>
             <w:pPr>
               <w:pStyle w:val="Compact"/>
@@ -5679,6 +5952,7 @@
       </w:tr>
       <w:tr>
         <w:tc>
+          <w:tcPr/>
           <w:p>
             <w:pPr>
               <w:pStyle w:val="Compact"/>
@@ -5690,6 +5964,7 @@
           </w:p>
         </w:tc>
         <w:tc>
+          <w:tcPr/>
           <w:p>
             <w:pPr>
               <w:pStyle w:val="Compact"/>
@@ -5701,23 +5976,49 @@
           </w:p>
         </w:tc>
         <w:tc>
-          <w:p/>
-        </w:tc>
-        <w:tc>
-          <w:p/>
-        </w:tc>
-        <w:tc>
-          <w:p/>
-        </w:tc>
-        <w:tc>
-          <w:p/>
-        </w:tc>
-        <w:tc>
-          <w:p/>
+          <w:tcPr/>
+          <w:p>
+            <w:pPr>
+              <w:pStyle w:val="Compact"/>
+            </w:pPr>
+          </w:p>
+        </w:tc>
+        <w:tc>
+          <w:tcPr/>
+          <w:p>
+            <w:pPr>
+              <w:pStyle w:val="Compact"/>
+            </w:pPr>
+          </w:p>
+        </w:tc>
+        <w:tc>
+          <w:tcPr/>
+          <w:p>
+            <w:pPr>
+              <w:pStyle w:val="Compact"/>
+            </w:pPr>
+          </w:p>
+        </w:tc>
+        <w:tc>
+          <w:tcPr/>
+          <w:p>
+            <w:pPr>
+              <w:pStyle w:val="Compact"/>
+            </w:pPr>
+          </w:p>
+        </w:tc>
+        <w:tc>
+          <w:tcPr/>
+          <w:p>
+            <w:pPr>
+              <w:pStyle w:val="Compact"/>
+            </w:pPr>
+          </w:p>
         </w:tc>
       </w:tr>
       <w:tr>
         <w:tc>
+          <w:tcPr/>
           <w:p>
             <w:pPr>
               <w:pStyle w:val="Compact"/>
@@ -5729,9 +6030,15 @@
           </w:p>
         </w:tc>
         <w:tc>
-          <w:p/>
-        </w:tc>
-        <w:tc>
+          <w:tcPr/>
+          <w:p>
+            <w:pPr>
+              <w:pStyle w:val="Compact"/>
+            </w:pPr>
+          </w:p>
+        </w:tc>
+        <w:tc>
+          <w:tcPr/>
           <w:p>
             <w:pPr>
               <w:pStyle w:val="Compact"/>
@@ -5743,6 +6050,7 @@
           </w:p>
         </w:tc>
         <w:tc>
+          <w:tcPr/>
           <w:p>
             <w:pPr>
               <w:pStyle w:val="Compact"/>
@@ -5754,6 +6062,7 @@
           </w:p>
         </w:tc>
         <w:tc>
+          <w:tcPr/>
           <w:p>
             <w:pPr>
               <w:pStyle w:val="Compact"/>
@@ -5765,6 +6074,7 @@
           </w:p>
         </w:tc>
         <w:tc>
+          <w:tcPr/>
           <w:p>
             <w:pPr>
               <w:pStyle w:val="Compact"/>
@@ -5776,6 +6086,7 @@
           </w:p>
         </w:tc>
         <w:tc>
+          <w:tcPr/>
           <w:p>
             <w:pPr>
               <w:pStyle w:val="Compact"/>
@@ -5789,6 +6100,7 @@
       </w:tr>
       <w:tr>
         <w:tc>
+          <w:tcPr/>
           <w:p>
             <w:pPr>
               <w:pStyle w:val="Compact"/>
@@ -5800,6 +6112,7 @@
           </w:p>
         </w:tc>
         <w:tc>
+          <w:tcPr/>
           <w:p>
             <w:pPr>
               <w:pStyle w:val="Compact"/>
@@ -5811,23 +6124,49 @@
           </w:p>
         </w:tc>
         <w:tc>
-          <w:p/>
-        </w:tc>
-        <w:tc>
-          <w:p/>
-        </w:tc>
-        <w:tc>
-          <w:p/>
-        </w:tc>
-        <w:tc>
-          <w:p/>
-        </w:tc>
-        <w:tc>
-          <w:p/>
+          <w:tcPr/>
+          <w:p>
+            <w:pPr>
+              <w:pStyle w:val="Compact"/>
+            </w:pPr>
+          </w:p>
+        </w:tc>
+        <w:tc>
+          <w:tcPr/>
+          <w:p>
+            <w:pPr>
+              <w:pStyle w:val="Compact"/>
+            </w:pPr>
+          </w:p>
+        </w:tc>
+        <w:tc>
+          <w:tcPr/>
+          <w:p>
+            <w:pPr>
+              <w:pStyle w:val="Compact"/>
+            </w:pPr>
+          </w:p>
+        </w:tc>
+        <w:tc>
+          <w:tcPr/>
+          <w:p>
+            <w:pPr>
+              <w:pStyle w:val="Compact"/>
+            </w:pPr>
+          </w:p>
+        </w:tc>
+        <w:tc>
+          <w:tcPr/>
+          <w:p>
+            <w:pPr>
+              <w:pStyle w:val="Compact"/>
+            </w:pPr>
+          </w:p>
         </w:tc>
       </w:tr>
       <w:tr>
         <w:tc>
+          <w:tcPr/>
           <w:p>
             <w:pPr>
               <w:pStyle w:val="Compact"/>
@@ -5839,9 +6178,15 @@
           </w:p>
         </w:tc>
         <w:tc>
-          <w:p/>
-        </w:tc>
-        <w:tc>
+          <w:tcPr/>
+          <w:p>
+            <w:pPr>
+              <w:pStyle w:val="Compact"/>
+            </w:pPr>
+          </w:p>
+        </w:tc>
+        <w:tc>
+          <w:tcPr/>
           <w:p>
             <w:pPr>
               <w:pStyle w:val="Compact"/>
@@ -5853,6 +6198,7 @@
           </w:p>
         </w:tc>
         <w:tc>
+          <w:tcPr/>
           <w:p>
             <w:pPr>
               <w:pStyle w:val="Compact"/>
@@ -5864,6 +6210,7 @@
           </w:p>
         </w:tc>
         <w:tc>
+          <w:tcPr/>
           <w:p>
             <w:pPr>
               <w:pStyle w:val="Compact"/>
@@ -5875,6 +6222,7 @@
           </w:p>
         </w:tc>
         <w:tc>
+          <w:tcPr/>
           <w:p>
             <w:pPr>
               <w:pStyle w:val="Compact"/>
@@ -5886,6 +6234,7 @@
           </w:p>
         </w:tc>
         <w:tc>
+          <w:tcPr/>
           <w:p>
             <w:pPr>
               <w:pStyle w:val="Compact"/>
@@ -5899,6 +6248,7 @@
       </w:tr>
       <w:tr>
         <w:tc>
+          <w:tcPr/>
           <w:p>
             <w:pPr>
               <w:pStyle w:val="Compact"/>
@@ -5910,9 +6260,15 @@
           </w:p>
         </w:tc>
         <w:tc>
-          <w:p/>
-        </w:tc>
-        <w:tc>
+          <w:tcPr/>
+          <w:p>
+            <w:pPr>
+              <w:pStyle w:val="Compact"/>
+            </w:pPr>
+          </w:p>
+        </w:tc>
+        <w:tc>
+          <w:tcPr/>
           <w:p>
             <w:pPr>
               <w:pStyle w:val="Compact"/>
@@ -5924,6 +6280,7 @@
           </w:p>
         </w:tc>
         <w:tc>
+          <w:tcPr/>
           <w:p>
             <w:pPr>
               <w:pStyle w:val="Compact"/>
@@ -5935,6 +6292,7 @@
           </w:p>
         </w:tc>
         <w:tc>
+          <w:tcPr/>
           <w:p>
             <w:pPr>
               <w:pStyle w:val="Compact"/>
@@ -5946,6 +6304,7 @@
           </w:p>
         </w:tc>
         <w:tc>
+          <w:tcPr/>
           <w:p>
             <w:pPr>
               <w:pStyle w:val="Compact"/>
@@ -5957,6 +6316,7 @@
           </w:p>
         </w:tc>
         <w:tc>
+          <w:tcPr/>
           <w:p>
             <w:pPr>
               <w:pStyle w:val="Compact"/>
@@ -5970,6 +6330,7 @@
       </w:tr>
       <w:tr>
         <w:tc>
+          <w:tcPr/>
           <w:p>
             <w:pPr>
               <w:pStyle w:val="Compact"/>
@@ -5981,6 +6342,7 @@
           </w:p>
         </w:tc>
         <w:tc>
+          <w:tcPr/>
           <w:p>
             <w:pPr>
               <w:pStyle w:val="Compact"/>
@@ -5992,23 +6354,49 @@
           </w:p>
         </w:tc>
         <w:tc>
-          <w:p/>
-        </w:tc>
-        <w:tc>
-          <w:p/>
-        </w:tc>
-        <w:tc>
-          <w:p/>
-        </w:tc>
-        <w:tc>
-          <w:p/>
-        </w:tc>
-        <w:tc>
-          <w:p/>
+          <w:tcPr/>
+          <w:p>
+            <w:pPr>
+              <w:pStyle w:val="Compact"/>
+            </w:pPr>
+          </w:p>
+        </w:tc>
+        <w:tc>
+          <w:tcPr/>
+          <w:p>
+            <w:pPr>
+              <w:pStyle w:val="Compact"/>
+            </w:pPr>
+          </w:p>
+        </w:tc>
+        <w:tc>
+          <w:tcPr/>
+          <w:p>
+            <w:pPr>
+              <w:pStyle w:val="Compact"/>
+            </w:pPr>
+          </w:p>
+        </w:tc>
+        <w:tc>
+          <w:tcPr/>
+          <w:p>
+            <w:pPr>
+              <w:pStyle w:val="Compact"/>
+            </w:pPr>
+          </w:p>
+        </w:tc>
+        <w:tc>
+          <w:tcPr/>
+          <w:p>
+            <w:pPr>
+              <w:pStyle w:val="Compact"/>
+            </w:pPr>
+          </w:p>
         </w:tc>
       </w:tr>
       <w:tr>
         <w:tc>
+          <w:tcPr/>
           <w:p>
             <w:pPr>
               <w:pStyle w:val="Compact"/>
@@ -6020,6 +6408,7 @@
           </w:p>
         </w:tc>
         <w:tc>
+          <w:tcPr/>
           <w:p>
             <w:pPr>
               <w:pStyle w:val="Compact"/>
@@ -6031,19 +6420,44 @@
           </w:p>
         </w:tc>
         <w:tc>
-          <w:p/>
-        </w:tc>
-        <w:tc>
-          <w:p/>
-        </w:tc>
-        <w:tc>
-          <w:p/>
-        </w:tc>
-        <w:tc>
-          <w:p/>
-        </w:tc>
-        <w:tc>
-          <w:p/>
+          <w:tcPr/>
+          <w:p>
+            <w:pPr>
+              <w:pStyle w:val="Compact"/>
+            </w:pPr>
+          </w:p>
+        </w:tc>
+        <w:tc>
+          <w:tcPr/>
+          <w:p>
+            <w:pPr>
+              <w:pStyle w:val="Compact"/>
+            </w:pPr>
+          </w:p>
+        </w:tc>
+        <w:tc>
+          <w:tcPr/>
+          <w:p>
+            <w:pPr>
+              <w:pStyle w:val="Compact"/>
+            </w:pPr>
+          </w:p>
+        </w:tc>
+        <w:tc>
+          <w:tcPr/>
+          <w:p>
+            <w:pPr>
+              <w:pStyle w:val="Compact"/>
+            </w:pPr>
+          </w:p>
+        </w:tc>
+        <w:tc>
+          <w:tcPr/>
+          <w:p>
+            <w:pPr>
+              <w:pStyle w:val="Compact"/>
+            </w:pPr>
+          </w:p>
         </w:tc>
       </w:tr>
     </w:tbl>
@@ -6059,6 +6473,7 @@
       </w:r>
       <w:r>
         <w:rPr>
+          <w:bCs/>
           <w:b/>
         </w:rPr>
         <w:t xml:space="preserve">Open Space Protokoll</w:t>
@@ -6138,15 +6553,24 @@
         <w:t xml:space="preserve">Das Open Space Protokoll wird der ganzen Organisation wenige Stunden nach der Veranstaltung (maximal 24 Stunden) bereitgestellt. Das Dokumentationsmedium sollte dem Kontext und den Teilnehmenden angemessen sein (z.B. Wiki, OneNote, Etherpad). Für die Bereitstellung von Dateien und Bildern bietet sich ein Bereich für unkomplizierten Datei-Upload an.</w:t>
       </w:r>
     </w:p>
+    <w:bookmarkEnd w:id="142"/>
+    <w:bookmarkStart w:id="148" w:name="werkzeugkasten-des-lernens-wdl"/>
     <w:p>
       <w:pPr>
         <w:pStyle w:val="Heading3"/>
       </w:pPr>
-      <w:bookmarkStart w:id="121" w:name="werkzeugkasten-des-lernens-wdl"/>
+      <w:r>
+        <w:rPr>
+          <w:rStyle w:val="SectionNumber"/>
+        </w:rPr>
+        <w:t xml:space="preserve">3.4.3</w:t>
+      </w:r>
+      <w:r>
+        <w:tab/>
+      </w:r>
       <w:r>
         <w:t xml:space="preserve">Werkzeugkasten des Lernens (WdL)</w:t>
       </w:r>
-      <w:bookmarkEnd w:id="121"/>
     </w:p>
     <w:p>
       <w:pPr>
@@ -6168,6 +6592,7 @@
       </w:r>
       <w:r>
         <w:rPr>
+          <w:bCs/>
           <w:b/>
         </w:rPr>
         <w:t xml:space="preserve">lernOS Toolbox</w:t>
@@ -6186,6 +6611,7 @@
       </w:pPr>
       <w:r>
         <w:rPr>
+          <w:bCs/>
           <w:b/>
         </w:rPr>
         <w:t xml:space="preserve">BarCamp:</w:t>
@@ -6196,7 +6622,7 @@
       <w:r>
         <w:t xml:space="preserve">Ein BarCamp (auch Unkonferenz) ist eine Konferenz, bei der die Inhalte von den Teilehmern innerhalb eines vorgegebenen Rahmens selber gestaltet werden (</w:t>
       </w:r>
-      <w:hyperlink r:id="rId122">
+      <w:hyperlink r:id="rId143">
         <w:r>
           <w:rPr>
             <w:rStyle w:val="Hyperlink"/>
@@ -6218,6 +6644,7 @@
       </w:pPr>
       <w:r>
         <w:rPr>
+          <w:bCs/>
           <w:b/>
         </w:rPr>
         <w:t xml:space="preserve">Community of Practice:</w:t>
@@ -6228,7 +6655,7 @@
       <w:r>
         <w:t xml:space="preserve">Eine Community of Practice (CoP) ist eine Gruppe von Personen mit einem gemeinsamen Interesse, die durch regelmäßige Interaktion voneinander lernen (</w:t>
       </w:r>
-      <w:hyperlink r:id="rId123">
+      <w:hyperlink r:id="rId144">
         <w:r>
           <w:rPr>
             <w:rStyle w:val="Hyperlink"/>
@@ -6250,6 +6677,7 @@
       </w:pPr>
       <w:r>
         <w:rPr>
+          <w:bCs/>
           <w:b/>
         </w:rPr>
         <w:t xml:space="preserve">Expert Debriefing:</w:t>
@@ -6260,7 +6688,7 @@
       <w:r>
         <w:t xml:space="preserve">Das Expert Debriefing ist eine Methode zum Wissenstransfer von Experten auf ein oder mehrere Nachfolger (z.B. bei Ruhestand, Abteilungswechsel, Kündigung, Sabattical, Elternzeit, Job Rotation) (</w:t>
       </w:r>
-      <w:hyperlink r:id="rId124">
+      <w:hyperlink r:id="rId145">
         <w:r>
           <w:rPr>
             <w:rStyle w:val="Hyperlink"/>
@@ -6282,6 +6710,7 @@
       </w:pPr>
       <w:r>
         <w:rPr>
+          <w:bCs/>
           <w:b/>
         </w:rPr>
         <w:t xml:space="preserve">Getting Things Done:</w:t>
@@ -6295,7 +6724,7 @@
       <w:r>
         <w:t xml:space="preserve"> </w:t>
       </w:r>
-      <w:hyperlink r:id="rId125">
+      <w:hyperlink r:id="rId146">
         <w:r>
           <w:rPr>
             <w:rStyle w:val="Hyperlink"/>
@@ -6317,6 +6746,7 @@
       </w:pPr>
       <w:r>
         <w:rPr>
+          <w:bCs/>
           <w:b/>
         </w:rPr>
         <w:t xml:space="preserve">Objectives &amp; Key Results:</w:t>
@@ -6330,7 +6760,7 @@
       <w:r>
         <w:t xml:space="preserve"> </w:t>
       </w:r>
-      <w:hyperlink r:id="rId125">
+      <w:hyperlink r:id="rId146">
         <w:r>
           <w:rPr>
             <w:rStyle w:val="Hyperlink"/>
@@ -6352,6 +6782,7 @@
       </w:pPr>
       <w:r>
         <w:rPr>
+          <w:bCs/>
           <w:b/>
         </w:rPr>
         <w:t xml:space="preserve">Podcast:</w:t>
@@ -6362,7 +6793,7 @@
       <w:r>
         <w:t xml:space="preserve">Ein Podcast besteht aus einer Sammlung von Audio-Dateien, die auf einer Webseite zum automatischen Download zur Verfügung gestellt wird (</w:t>
       </w:r>
-      <w:hyperlink r:id="rId126">
+      <w:hyperlink r:id="rId147">
         <w:r>
           <w:rPr>
             <w:rStyle w:val="Hyperlink"/>
@@ -6384,6 +6815,7 @@
       </w:pPr>
       <w:r>
         <w:rPr>
+          <w:bCs/>
           <w:b/>
         </w:rPr>
         <w:t xml:space="preserve">Erklärvideo/Screencast:</w:t>
@@ -6397,7 +6829,7 @@
       <w:r>
         <w:t xml:space="preserve"> </w:t>
       </w:r>
-      <w:hyperlink r:id="rId126">
+      <w:hyperlink r:id="rId147">
         <w:r>
           <w:rPr>
             <w:rStyle w:val="Hyperlink"/>
@@ -6422,6 +6854,7 @@
       </w:pPr>
       <w:r>
         <w:rPr>
+          <w:bCs/>
           <w:b/>
         </w:rPr>
         <w:t xml:space="preserve">Weblog:</w:t>
@@ -6435,7 +6868,7 @@
       <w:r>
         <w:t xml:space="preserve"> </w:t>
       </w:r>
-      <w:hyperlink r:id="rId125">
+      <w:hyperlink r:id="rId146">
         <w:r>
           <w:rPr>
             <w:rStyle w:val="Hyperlink"/>
@@ -6457,6 +6890,7 @@
       </w:pPr>
       <w:r>
         <w:rPr>
+          <w:bCs/>
           <w:b/>
         </w:rPr>
         <w:t xml:space="preserve">Wissenslandkarte:</w:t>
@@ -6470,7 +6904,7 @@
       <w:r>
         <w:t xml:space="preserve"> </w:t>
       </w:r>
-      <w:hyperlink r:id="rId125">
+      <w:hyperlink r:id="rId146">
         <w:r>
           <w:rPr>
             <w:rStyle w:val="Hyperlink"/>
@@ -6492,6 +6926,7 @@
       </w:pPr>
       <w:r>
         <w:rPr>
+          <w:bCs/>
           <w:b/>
         </w:rPr>
         <w:t xml:space="preserve">Working Out Loud:</w:t>
@@ -6505,7 +6940,7 @@
       <w:r>
         <w:t xml:space="preserve"> </w:t>
       </w:r>
-      <w:hyperlink r:id="rId125">
+      <w:hyperlink r:id="rId146">
         <w:r>
           <w:rPr>
             <w:rStyle w:val="Hyperlink"/>
@@ -6522,7 +6957,7 @@
       <w:r>
         <w:t xml:space="preserve"> </w:t>
       </w:r>
-      <w:hyperlink r:id="rId81">
+      <w:hyperlink r:id="rId86">
         <w:r>
           <w:rPr>
             <w:rStyle w:val="Hyperlink"/>
@@ -6542,15 +6977,26 @@
         <w:t xml:space="preserve">Weitere, oft im Rahmen von Lern-Sprints eingesetzte Methoden und Tools sind: Coworking, Design Thinking, Enterprise Social Networks, Fedex/SameDayDelivery Days, Hackathon, Lessons Learned/Retrospektiven, Massive Open Online Courses, Scrum/Agile Methode und Wikis.</w:t>
       </w:r>
     </w:p>
+    <w:bookmarkEnd w:id="148"/>
+    <w:bookmarkEnd w:id="149"/>
+    <w:bookmarkEnd w:id="150"/>
+    <w:bookmarkStart w:id="151" w:name="lernpfad"/>
     <w:p>
       <w:pPr>
         <w:pStyle w:val="Heading1"/>
       </w:pPr>
-      <w:bookmarkStart w:id="127" w:name="lernpfad"/>
+      <w:r>
+        <w:rPr>
+          <w:rStyle w:val="SectionNumber"/>
+        </w:rPr>
+        <w:t xml:space="preserve">4</w:t>
+      </w:r>
+      <w:r>
+        <w:tab/>
+      </w:r>
       <w:r>
         <w:t xml:space="preserve">Lernpfad</w:t>
       </w:r>
-      <w:bookmarkEnd w:id="127"/>
     </w:p>
     <w:p>
       <w:pPr>
@@ -6570,6 +7016,7 @@
       </w:pPr>
       <w:r>
         <w:rPr>
+          <w:bCs/>
           <w:b/>
         </w:rPr>
         <w:t xml:space="preserve">Die eigene Organisation verstehen (Kata)</w:t>
@@ -6591,6 +7038,7 @@
       </w:pPr>
       <w:r>
         <w:rPr>
+          <w:bCs/>
           <w:b/>
         </w:rPr>
         <w:t xml:space="preserve">Den Nordstern der Organisation finden (Kata)</w:t>
@@ -6630,6 +7078,7 @@
       </w:pPr>
       <w:r>
         <w:rPr>
+          <w:bCs/>
           <w:b/>
         </w:rPr>
         <w:t xml:space="preserve">Die Koalition des Lernens formieren (Kata)</w:t>
@@ -6651,6 +7100,7 @@
       </w:pPr>
       <w:r>
         <w:rPr>
+          <w:bCs/>
           <w:b/>
         </w:rPr>
         <w:t xml:space="preserve">Das Motto für den Open Space des Lernens festlegen (Boxenstopp 1) (Kata)</w:t>
@@ -6672,6 +7122,7 @@
       </w:pPr>
       <w:r>
         <w:rPr>
+          <w:bCs/>
           <w:b/>
         </w:rPr>
         <w:t xml:space="preserve">Den Sponsor mit ins Boot holen (Kata)</w:t>
@@ -6693,6 +7144,7 @@
       </w:pPr>
       <w:r>
         <w:rPr>
+          <w:bCs/>
           <w:b/>
         </w:rPr>
         <w:t xml:space="preserve">Die Einladung zum Open Space des Lernens verschicken (Kata)</w:t>
@@ -6714,42 +7166,49 @@
       </w:pPr>
       <w:r>
         <w:rPr>
+          <w:bCs/>
           <w:b/>
         </w:rPr>
         <w:t xml:space="preserve">Initiativen, Communities, Netzwerke und informelle</w:t>
       </w:r>
       <w:r>
         <w:rPr>
-          <w:b/>
-        </w:rPr>
-        <w:t xml:space="preserve"> </w:t>
-      </w:r>
-      <w:r>
-        <w:rPr>
+          <w:bCs/>
+          <w:b/>
+        </w:rPr>
+        <w:t xml:space="preserve"> </w:t>
+      </w:r>
+      <w:r>
+        <w:rPr>
+          <w:bCs/>
           <w:b/>
         </w:rPr>
         <w:t xml:space="preserve">“</w:t>
       </w:r>
       <w:r>
         <w:rPr>
+          <w:bCs/>
           <w:b/>
         </w:rPr>
         <w:t xml:space="preserve">Leader</w:t>
       </w:r>
       <w:r>
         <w:rPr>
+          <w:bCs/>
           <w:b/>
         </w:rPr>
         <w:t xml:space="preserve">”</w:t>
       </w:r>
       <w:r>
         <w:rPr>
-          <w:b/>
-        </w:rPr>
-        <w:t xml:space="preserve"> </w:t>
-      </w:r>
-      <w:r>
-        <w:rPr>
+          <w:bCs/>
+          <w:b/>
+        </w:rPr>
+        <w:t xml:space="preserve"> </w:t>
+      </w:r>
+      <w:r>
+        <w:rPr>
+          <w:bCs/>
           <w:b/>
         </w:rPr>
         <w:t xml:space="preserve">einbinden (Kata)</w:t>
@@ -6771,6 +7230,7 @@
       </w:pPr>
       <w:r>
         <w:rPr>
+          <w:bCs/>
           <w:b/>
         </w:rPr>
         <w:t xml:space="preserve">Räume und Infrastruktur für das Open Space vorbereiten (Boxenstopp 2) (Kata)</w:t>
@@ -6792,6 +7252,7 @@
       </w:pPr>
       <w:r>
         <w:rPr>
+          <w:bCs/>
           <w:b/>
         </w:rPr>
         <w:t xml:space="preserve">Das Open Space Protokoll vorbereiten (Kata)</w:t>
@@ -6813,42 +7274,49 @@
       </w:pPr>
       <w:r>
         <w:rPr>
+          <w:bCs/>
           <w:b/>
         </w:rPr>
         <w:t xml:space="preserve">Ein letzter</w:t>
       </w:r>
       <w:r>
         <w:rPr>
-          <w:b/>
-        </w:rPr>
-        <w:t xml:space="preserve"> </w:t>
-      </w:r>
-      <w:r>
-        <w:rPr>
+          <w:bCs/>
+          <w:b/>
+        </w:rPr>
+        <w:t xml:space="preserve"> </w:t>
+      </w:r>
+      <w:r>
+        <w:rPr>
+          <w:bCs/>
           <w:b/>
         </w:rPr>
         <w:t xml:space="preserve">“</w:t>
       </w:r>
       <w:r>
         <w:rPr>
+          <w:bCs/>
           <w:b/>
         </w:rPr>
         <w:t xml:space="preserve">Call for Participation</w:t>
       </w:r>
       <w:r>
         <w:rPr>
+          <w:bCs/>
           <w:b/>
         </w:rPr>
         <w:t xml:space="preserve">”</w:t>
       </w:r>
       <w:r>
         <w:rPr>
-          <w:b/>
-        </w:rPr>
-        <w:t xml:space="preserve"> </w:t>
-      </w:r>
-      <w:r>
-        <w:rPr>
+          <w:bCs/>
+          <w:b/>
+        </w:rPr>
+        <w:t xml:space="preserve"> </w:t>
+      </w:r>
+      <w:r>
+        <w:rPr>
+          <w:bCs/>
           <w:b/>
         </w:rPr>
         <w:t xml:space="preserve">(Kata)</w:t>
@@ -6870,6 +7338,7 @@
       </w:pPr>
       <w:r>
         <w:rPr>
+          <w:bCs/>
           <w:b/>
         </w:rPr>
         <w:t xml:space="preserve">Der Open Space des Lernens findet statt (Kata)</w:t>
@@ -6899,25 +7368,42 @@
         <w:t xml:space="preserve">behalten möchtest.</w:t>
       </w:r>
     </w:p>
+    <w:bookmarkEnd w:id="151"/>
+    <w:bookmarkStart w:id="156" w:name="anhang"/>
     <w:p>
       <w:pPr>
         <w:pStyle w:val="Heading1"/>
       </w:pPr>
-      <w:bookmarkStart w:id="128" w:name="anhang"/>
+      <w:r>
+        <w:rPr>
+          <w:rStyle w:val="SectionNumber"/>
+        </w:rPr>
+        <w:t xml:space="preserve">5</w:t>
+      </w:r>
+      <w:r>
+        <w:tab/>
+      </w:r>
       <w:r>
         <w:t xml:space="preserve">Anhang</w:t>
       </w:r>
-      <w:bookmarkEnd w:id="128"/>
-    </w:p>
+    </w:p>
+    <w:bookmarkStart w:id="154" w:name="danksagungen"/>
     <w:p>
       <w:pPr>
         <w:pStyle w:val="Heading2"/>
       </w:pPr>
-      <w:bookmarkStart w:id="129" w:name="danksagungen"/>
+      <w:r>
+        <w:rPr>
+          <w:rStyle w:val="SectionNumber"/>
+        </w:rPr>
+        <w:t xml:space="preserve">5.1</w:t>
+      </w:r>
+      <w:r>
+        <w:tab/>
+      </w:r>
       <w:r>
         <w:t xml:space="preserve">Danksagungen</w:t>
       </w:r>
-      <w:bookmarkEnd w:id="129"/>
     </w:p>
     <w:p>
       <w:pPr>
@@ -6929,7 +7415,7 @@
       <w:r>
         <w:t xml:space="preserve"> </w:t>
       </w:r>
-      <w:hyperlink r:id="rId130">
+      <w:hyperlink r:id="rId152">
         <w:r>
           <w:rPr>
             <w:rStyle w:val="Hyperlink"/>
@@ -6943,7 +7429,7 @@
       <w:r>
         <w:t xml:space="preserve"> </w:t>
       </w:r>
-      <w:hyperlink r:id="rId131">
+      <w:hyperlink r:id="rId153">
         <w:r>
           <w:rPr>
             <w:rStyle w:val="Hyperlink"/>
@@ -6970,21 +7456,30 @@
         <w:t xml:space="preserve">…</w:t>
       </w:r>
     </w:p>
+    <w:bookmarkEnd w:id="154"/>
+    <w:bookmarkStart w:id="155" w:name="änderungshistorie"/>
     <w:p>
       <w:pPr>
         <w:pStyle w:val="Heading2"/>
       </w:pPr>
-      <w:bookmarkStart w:id="132" w:name="änderungshistorie"/>
+      <w:r>
+        <w:rPr>
+          <w:rStyle w:val="SectionNumber"/>
+        </w:rPr>
+        <w:t xml:space="preserve">5.2</w:t>
+      </w:r>
+      <w:r>
+        <w:tab/>
+      </w:r>
       <w:r>
         <w:t xml:space="preserve">Änderungshistorie</w:t>
       </w:r>
-      <w:bookmarkEnd w:id="132"/>
     </w:p>
     <w:tbl>
       <w:tblPr>
         <w:tblStyle w:val="Table"/>
-        <w:tblW w:type="pct" w:w="5000.0"/>
-        <w:tblLook w:firstRow="1"/>
+        <w:tblW w:type="pct" w:w="5000"/>
+        <w:tblLook w:firstRow="1" w:lastRow="0" w:firstColumn="0" w:lastColumn="0" w:noHBand="0" w:noVBand="0" w:val="0020"/>
       </w:tblPr>
       <w:tblGrid>
         <w:gridCol w:w="514"/>
@@ -6994,15 +7489,10 @@
       </w:tblGrid>
       <w:tr>
         <w:trPr>
-          <w:cnfStyle w:firstRow="1"/>
+          <w:tblHeader w:val="true"/>
         </w:trPr>
         <w:tc>
-          <w:tcPr>
-            <w:tcBorders>
-              <w:bottom w:val="single"/>
-            </w:tcBorders>
-            <w:vAlign w:val="bottom"/>
-          </w:tcPr>
+          <w:tcPr/>
           <w:p>
             <w:pPr>
               <w:pStyle w:val="Compact"/>
@@ -7014,12 +7504,7 @@
           </w:p>
         </w:tc>
         <w:tc>
-          <w:tcPr>
-            <w:tcBorders>
-              <w:bottom w:val="single"/>
-            </w:tcBorders>
-            <w:vAlign w:val="bottom"/>
-          </w:tcPr>
+          <w:tcPr/>
           <w:p>
             <w:pPr>
               <w:pStyle w:val="Compact"/>
@@ -7031,12 +7516,7 @@
           </w:p>
         </w:tc>
         <w:tc>
-          <w:tcPr>
-            <w:tcBorders>
-              <w:bottom w:val="single"/>
-            </w:tcBorders>
-            <w:vAlign w:val="bottom"/>
-          </w:tcPr>
+          <w:tcPr/>
           <w:p>
             <w:pPr>
               <w:pStyle w:val="Compact"/>
@@ -7048,12 +7528,7 @@
           </w:p>
         </w:tc>
         <w:tc>
-          <w:tcPr>
-            <w:tcBorders>
-              <w:bottom w:val="single"/>
-            </w:tcBorders>
-            <w:vAlign w:val="bottom"/>
-          </w:tcPr>
+          <w:tcPr/>
           <w:p>
             <w:pPr>
               <w:pStyle w:val="Compact"/>
@@ -7067,6 +7542,7 @@
       </w:tr>
       <w:tr>
         <w:tc>
+          <w:tcPr/>
           <w:p>
             <w:pPr>
               <w:pStyle w:val="Compact"/>
@@ -7078,6 +7554,7 @@
           </w:p>
         </w:tc>
         <w:tc>
+          <w:tcPr/>
           <w:p>
             <w:pPr>
               <w:pStyle w:val="Compact"/>
@@ -7089,6 +7566,7 @@
           </w:p>
         </w:tc>
         <w:tc>
+          <w:tcPr/>
           <w:p>
             <w:pPr>
               <w:pStyle w:val="Compact"/>
@@ -7100,6 +7578,7 @@
           </w:p>
         </w:tc>
         <w:tc>
+          <w:tcPr/>
           <w:p>
             <w:pPr>
               <w:pStyle w:val="Compact"/>
@@ -7113,6 +7592,7 @@
       </w:tr>
       <w:tr>
         <w:tc>
+          <w:tcPr/>
           <w:p>
             <w:pPr>
               <w:pStyle w:val="Compact"/>
@@ -7124,6 +7604,7 @@
           </w:p>
         </w:tc>
         <w:tc>
+          <w:tcPr/>
           <w:p>
             <w:pPr>
               <w:pStyle w:val="Compact"/>
@@ -7135,6 +7616,7 @@
           </w:p>
         </w:tc>
         <w:tc>
+          <w:tcPr/>
           <w:p>
             <w:pPr>
               <w:pStyle w:val="Compact"/>
@@ -7146,6 +7628,7 @@
           </w:p>
         </w:tc>
         <w:tc>
+          <w:tcPr/>
           <w:p>
             <w:pPr>
               <w:pStyle w:val="Compact"/>
@@ -7159,6 +7642,7 @@
       </w:tr>
       <w:tr>
         <w:tc>
+          <w:tcPr/>
           <w:p>
             <w:pPr>
               <w:pStyle w:val="Compact"/>
@@ -7170,6 +7654,7 @@
           </w:p>
         </w:tc>
         <w:tc>
+          <w:tcPr/>
           <w:p>
             <w:pPr>
               <w:pStyle w:val="Compact"/>
@@ -7181,17 +7666,19 @@
           </w:p>
         </w:tc>
         <w:tc>
+          <w:tcPr/>
           <w:p>
             <w:pPr>
               <w:pStyle w:val="Compact"/>
               <w:jc w:val="left"/>
             </w:pPr>
             <w:r>
-              <w:t xml:space="preserve">Einarbeitung des Feedbacks vom Corporate Learning Camp (s.a. https://cogneon.de/2017/10/02/lernos-session-auf-dem-corporate-learning-camp/&gt;): SWOT aus Prozess entfernt (NEGATIV 1), stattdessen Symbolik des Kompass für Vision, Ziele, Strategie, Scope „Gesellschaft" ergänzt (NEGATIV 15), Hintergründe zur Namenswahl lernOS in der Einleitung ergänzt</w:t>
+              <w:t xml:space="preserve">Einarbeitung des Feedbacks vom Corporate Learning Camp (s.a. https://cogneon.de/2017/10/02/lernos-session-auf-dem-corporate-learning-camp/&gt;): SWOT aus Prozess entfernt (NEGATIV 1), stattdessen Symbolik des Kompass für Vision, Ziele, Strategie, Scope „Gesellschaft” ergänzt (NEGATIV 15), Hintergründe zur Namenswahl lernOS in der Einleitung ergänzt</w:t>
             </w:r>
           </w:p>
         </w:tc>
         <w:tc>
+          <w:tcPr/>
           <w:p>
             <w:pPr>
               <w:pStyle w:val="Compact"/>
@@ -7205,6 +7692,7 @@
       </w:tr>
       <w:tr>
         <w:tc>
+          <w:tcPr/>
           <w:p>
             <w:pPr>
               <w:pStyle w:val="Compact"/>
@@ -7216,6 +7704,7 @@
           </w:p>
         </w:tc>
         <w:tc>
+          <w:tcPr/>
           <w:p>
             <w:pPr>
               <w:pStyle w:val="Compact"/>
@@ -7227,17 +7716,19 @@
           </w:p>
         </w:tc>
         <w:tc>
+          <w:tcPr/>
           <w:p>
             <w:pPr>
               <w:pStyle w:val="Compact"/>
               <w:jc w:val="left"/>
             </w:pPr>
             <w:r>
-              <w:t xml:space="preserve">Ergänzung des Kapitels „Erfolgsfaktoren" mit der ganzheitlichen Perspektive Mindset, Skillset, Toolset aus dem Cogneon Guide Netzwerk Konzept.</w:t>
+              <w:t xml:space="preserve">Ergänzung des Kapitels „Erfolgsfaktoren” mit der ganzheitlichen Perspektive Mindset, Skillset, Toolset aus dem Cogneon Guide Netzwerk Konzept.</w:t>
             </w:r>
           </w:p>
         </w:tc>
         <w:tc>
+          <w:tcPr/>
           <w:p>
             <w:pPr>
               <w:pStyle w:val="Compact"/>
@@ -7251,6 +7742,7 @@
       </w:tr>
       <w:tr>
         <w:tc>
+          <w:tcPr/>
           <w:p>
             <w:pPr>
               <w:pStyle w:val="Compact"/>
@@ -7262,6 +7754,7 @@
           </w:p>
         </w:tc>
         <w:tc>
+          <w:tcPr/>
           <w:p>
             <w:pPr>
               <w:pStyle w:val="Compact"/>
@@ -7273,17 +7766,19 @@
           </w:p>
         </w:tc>
         <w:tc>
+          <w:tcPr/>
           <w:p>
             <w:pPr>
               <w:pStyle w:val="Compact"/>
               <w:jc w:val="left"/>
             </w:pPr>
             <w:r>
-              <w:t xml:space="preserve">„Apps" durch „Toolbox" und „App" durch „Tool" ersetzt; wg. Feedback und KnowTouch Talk zu Framework – Toolbox – Tool ()</w:t>
+              <w:t xml:space="preserve">„Apps” durch „Toolbox” und „App” durch „Tool” ersetzt; wg. Feedback und KnowTouch Talk zu Framework – Toolbox – Tool ()</w:t>
             </w:r>
           </w:p>
         </w:tc>
         <w:tc>
+          <w:tcPr/>
           <w:p>
             <w:pPr>
               <w:pStyle w:val="Compact"/>
@@ -7297,6 +7792,7 @@
       </w:tr>
       <w:tr>
         <w:tc>
+          <w:tcPr/>
           <w:p>
             <w:pPr>
               <w:pStyle w:val="Compact"/>
@@ -7308,6 +7804,7 @@
           </w:p>
         </w:tc>
         <w:tc>
+          <w:tcPr/>
           <w:p>
             <w:pPr>
               <w:pStyle w:val="Compact"/>
@@ -7319,6 +7816,7 @@
           </w:p>
         </w:tc>
         <w:tc>
+          <w:tcPr/>
           <w:p>
             <w:pPr>
               <w:pStyle w:val="Compact"/>
@@ -7330,6 +7828,7 @@
           </w:p>
         </w:tc>
         <w:tc>
+          <w:tcPr/>
           <w:p>
             <w:pPr>
               <w:pStyle w:val="Compact"/>
@@ -7343,6 +7842,7 @@
       </w:tr>
       <w:tr>
         <w:tc>
+          <w:tcPr/>
           <w:p>
             <w:pPr>
               <w:pStyle w:val="Compact"/>
@@ -7354,6 +7854,7 @@
           </w:p>
         </w:tc>
         <w:tc>
+          <w:tcPr/>
           <w:p>
             <w:pPr>
               <w:pStyle w:val="Compact"/>
@@ -7365,29 +7866,33 @@
           </w:p>
         </w:tc>
         <w:tc>
+          <w:tcPr/>
           <w:p>
             <w:pPr>
               <w:pStyle w:val="Compact"/>
               <w:jc w:val="left"/>
             </w:pPr>
             <w:r>
-              <w:t xml:space="preserve">…</w:t>
+              <w:t xml:space="preserve">Grundlagen-Kapitel vollständig überarbeitet</w:t>
             </w:r>
           </w:p>
         </w:tc>
         <w:tc>
+          <w:tcPr/>
           <w:p>
             <w:pPr>
               <w:pStyle w:val="Compact"/>
               <w:jc w:val="left"/>
             </w:pPr>
             <w:r>
-              <w:t xml:space="preserve">dd.dd.2020</w:t>
+              <w:t xml:space="preserve">12.09.2020</w:t>
             </w:r>
           </w:p>
         </w:tc>
       </w:tr>
     </w:tbl>
+    <w:bookmarkEnd w:id="155"/>
+    <w:bookmarkEnd w:id="156"/>
     <w:sectPr/>
   </w:body>
 </w:document>
@@ -7419,17 +7924,14 @@
 <file path=word/numbering.xml><?xml version="1.0" encoding="utf-8"?>
 <w:numbering xmlns:w="http://schemas.openxmlformats.org/wordprocessingml/2006/main">
   <w:abstractNum w:abstractNumId="990">
-    <w:nsid w:val="2c1ae401"/>
+    <w:nsid w:val="A990"/>
     <w:multiLevelType w:val="multilevel"/>
     <w:lvl w:ilvl="0">
       <w:numFmt w:val="bullet"/>
       <w:lvlText w:val=" "/>
       <w:lvlJc w:val="left"/>
       <w:pPr>
-        <w:tabs>
-          <w:tab w:val="num" w:pos="0"/>
-        </w:tabs>
-        <w:ind w:left="480" w:hanging="480"/>
+        <w:ind w:left="720" w:hanging="480"/>
       </w:pPr>
     </w:lvl>
     <w:lvl w:ilvl="1">
@@ -7437,10 +7939,7 @@
       <w:lvlText w:val=" "/>
       <w:lvlJc w:val="left"/>
       <w:pPr>
-        <w:tabs>
-          <w:tab w:val="num" w:pos="720"/>
-        </w:tabs>
-        <w:ind w:left="1200" w:hanging="480"/>
+        <w:ind w:left="1440" w:hanging="480"/>
       </w:pPr>
     </w:lvl>
     <w:lvl w:ilvl="2">
@@ -7448,10 +7947,7 @@
       <w:lvlText w:val=" "/>
       <w:lvlJc w:val="left"/>
       <w:pPr>
-        <w:tabs>
-          <w:tab w:val="num" w:pos="1440"/>
-        </w:tabs>
-        <w:ind w:left="1920" w:hanging="480"/>
+        <w:ind w:left="2160" w:hanging="480"/>
       </w:pPr>
     </w:lvl>
     <w:lvl w:ilvl="3">
@@ -7459,10 +7955,7 @@
       <w:lvlText w:val=" "/>
       <w:lvlJc w:val="left"/>
       <w:pPr>
-        <w:tabs>
-          <w:tab w:val="num" w:pos="2160"/>
-        </w:tabs>
-        <w:ind w:left="2640" w:hanging="480"/>
+        <w:ind w:left="2880" w:hanging="480"/>
       </w:pPr>
     </w:lvl>
     <w:lvl w:ilvl="4">
@@ -7470,10 +7963,7 @@
       <w:lvlText w:val=" "/>
       <w:lvlJc w:val="left"/>
       <w:pPr>
-        <w:tabs>
-          <w:tab w:val="num" w:pos="2880"/>
-        </w:tabs>
-        <w:ind w:left="3360" w:hanging="480"/>
+        <w:ind w:left="3600" w:hanging="480"/>
       </w:pPr>
     </w:lvl>
     <w:lvl w:ilvl="5">
@@ -7481,10 +7971,7 @@
       <w:lvlText w:val=" "/>
       <w:lvlJc w:val="left"/>
       <w:pPr>
-        <w:tabs>
-          <w:tab w:val="num" w:pos="3600"/>
-        </w:tabs>
-        <w:ind w:left="4080" w:hanging="480"/>
+        <w:ind w:left="4320" w:hanging="480"/>
       </w:pPr>
     </w:lvl>
     <w:lvl w:ilvl="6">
@@ -7492,10 +7979,7 @@
       <w:lvlText w:val=" "/>
       <w:lvlJc w:val="left"/>
       <w:pPr>
-        <w:tabs>
-          <w:tab w:val="num" w:pos="4320"/>
-        </w:tabs>
-        <w:ind w:left="4800" w:hanging="480"/>
+        <w:ind w:left="5040" w:hanging="480"/>
       </w:pPr>
     </w:lvl>
     <w:lvl w:ilvl="7">
@@ -7503,10 +7987,7 @@
       <w:lvlText w:val=" "/>
       <w:lvlJc w:val="left"/>
       <w:pPr>
-        <w:tabs>
-          <w:tab w:val="num" w:pos="5040"/>
-        </w:tabs>
-        <w:ind w:left="5520" w:hanging="480"/>
+        <w:ind w:left="5760" w:hanging="480"/>
       </w:pPr>
     </w:lvl>
     <w:lvl w:ilvl="8">
@@ -7514,15 +7995,12 @@
       <w:lvlText w:val=" "/>
       <w:lvlJc w:val="left"/>
       <w:pPr>
-        <w:tabs>
-          <w:tab w:val="num" w:pos="5760"/>
-        </w:tabs>
-        <w:ind w:left="6240" w:hanging="480"/>
+        <w:ind w:left="6480" w:hanging="480"/>
       </w:pPr>
     </w:lvl>
   </w:abstractNum>
   <w:abstractNum w:abstractNumId="99411">
-    <w:nsid w:val="ea454b4c"/>
+    <w:nsid w:val="A99411"/>
     <w:multiLevelType w:val="multilevel"/>
     <w:lvl w:ilvl="0">
       <w:start w:val="1"/>
@@ -7530,10 +8008,7 @@
       <w:lvlText w:val="%1."/>
       <w:lvlJc w:val="left"/>
       <w:pPr>
-        <w:tabs>
-          <w:tab w:val="num" w:pos="0"/>
-        </w:tabs>
-        <w:ind w:left="480" w:hanging="480"/>
+        <w:ind w:left="720" w:hanging="480"/>
       </w:pPr>
     </w:lvl>
     <w:lvl w:ilvl="1">
@@ -7542,10 +8017,7 @@
       <w:lvlText w:val="%2."/>
       <w:lvlJc w:val="left"/>
       <w:pPr>
-        <w:tabs>
-          <w:tab w:val="num" w:pos="720"/>
-        </w:tabs>
-        <w:ind w:left="1200" w:hanging="480"/>
+        <w:ind w:left="1440" w:hanging="480"/>
       </w:pPr>
     </w:lvl>
     <w:lvl w:ilvl="2">
@@ -7554,10 +8026,7 @@
       <w:lvlText w:val="%3."/>
       <w:lvlJc w:val="left"/>
       <w:pPr>
-        <w:tabs>
-          <w:tab w:val="num" w:pos="1440"/>
-        </w:tabs>
-        <w:ind w:left="1920" w:hanging="480"/>
+        <w:ind w:left="2160" w:hanging="480"/>
       </w:pPr>
     </w:lvl>
     <w:lvl w:ilvl="3">
@@ -7566,10 +8035,7 @@
       <w:lvlText w:val="%4."/>
       <w:lvlJc w:val="left"/>
       <w:pPr>
-        <w:tabs>
-          <w:tab w:val="num" w:pos="2160"/>
-        </w:tabs>
-        <w:ind w:left="2640" w:hanging="480"/>
+        <w:ind w:left="2880" w:hanging="480"/>
       </w:pPr>
     </w:lvl>
     <w:lvl w:ilvl="4">
@@ -7578,10 +8044,7 @@
       <w:lvlText w:val="%5."/>
       <w:lvlJc w:val="left"/>
       <w:pPr>
-        <w:tabs>
-          <w:tab w:val="num" w:pos="2880"/>
-        </w:tabs>
-        <w:ind w:left="3360" w:hanging="480"/>
+        <w:ind w:left="3600" w:hanging="480"/>
       </w:pPr>
     </w:lvl>
     <w:lvl w:ilvl="5">
@@ -7590,10 +8053,7 @@
       <w:lvlText w:val="%6."/>
       <w:lvlJc w:val="left"/>
       <w:pPr>
-        <w:tabs>
-          <w:tab w:val="num" w:pos="3600"/>
-        </w:tabs>
-        <w:ind w:left="4080" w:hanging="480"/>
+        <w:ind w:left="4320" w:hanging="480"/>
       </w:pPr>
     </w:lvl>
     <w:lvl w:ilvl="6">
@@ -7602,10 +8062,7 @@
       <w:lvlText w:val="%7."/>
       <w:lvlJc w:val="left"/>
       <w:pPr>
-        <w:tabs>
-          <w:tab w:val="num" w:pos="4320"/>
-        </w:tabs>
-        <w:ind w:left="4800" w:hanging="480"/>
+        <w:ind w:left="5040" w:hanging="480"/>
       </w:pPr>
     </w:lvl>
     <w:lvl w:ilvl="7">
@@ -7614,10 +8071,7 @@
       <w:lvlText w:val="%8."/>
       <w:lvlJc w:val="left"/>
       <w:pPr>
-        <w:tabs>
-          <w:tab w:val="num" w:pos="5040"/>
-        </w:tabs>
-        <w:ind w:left="5520" w:hanging="480"/>
+        <w:ind w:left="5760" w:hanging="480"/>
       </w:pPr>
     </w:lvl>
     <w:lvl w:ilvl="8">
@@ -7626,25 +8080,19 @@
       <w:lvlText w:val="%9."/>
       <w:lvlJc w:val="left"/>
       <w:pPr>
-        <w:tabs>
-          <w:tab w:val="num" w:pos="5760"/>
-        </w:tabs>
-        <w:ind w:left="6240" w:hanging="480"/>
+        <w:ind w:left="6480" w:hanging="480"/>
       </w:pPr>
     </w:lvl>
   </w:abstractNum>
   <w:abstractNum w:abstractNumId="991">
-    <w:nsid w:val="71315dca"/>
+    <w:nsid w:val="A991"/>
     <w:multiLevelType w:val="multilevel"/>
     <w:lvl w:ilvl="0">
       <w:numFmt w:val="bullet"/>
       <w:lvlText w:val="•"/>
       <w:lvlJc w:val="left"/>
       <w:pPr>
-        <w:tabs>
-          <w:tab w:val="num" w:pos="0"/>
-        </w:tabs>
-        <w:ind w:left="480" w:hanging="480"/>
+        <w:ind w:left="720" w:hanging="480"/>
       </w:pPr>
     </w:lvl>
     <w:lvl w:ilvl="1">
@@ -7652,10 +8100,7 @@
       <w:lvlText w:val="–"/>
       <w:lvlJc w:val="left"/>
       <w:pPr>
-        <w:tabs>
-          <w:tab w:val="num" w:pos="720"/>
-        </w:tabs>
-        <w:ind w:left="1200" w:hanging="480"/>
+        <w:ind w:left="1440" w:hanging="480"/>
       </w:pPr>
     </w:lvl>
     <w:lvl w:ilvl="2">
@@ -7663,10 +8108,7 @@
       <w:lvlText w:val="•"/>
       <w:lvlJc w:val="left"/>
       <w:pPr>
-        <w:tabs>
-          <w:tab w:val="num" w:pos="1440"/>
-        </w:tabs>
-        <w:ind w:left="1920" w:hanging="480"/>
+        <w:ind w:left="2160" w:hanging="480"/>
       </w:pPr>
     </w:lvl>
     <w:lvl w:ilvl="3">
@@ -7674,10 +8116,7 @@
       <w:lvlText w:val="–"/>
       <w:lvlJc w:val="left"/>
       <w:pPr>
-        <w:tabs>
-          <w:tab w:val="num" w:pos="2160"/>
-        </w:tabs>
-        <w:ind w:left="2640" w:hanging="480"/>
+        <w:ind w:left="2880" w:hanging="480"/>
       </w:pPr>
     </w:lvl>
     <w:lvl w:ilvl="4">
@@ -7685,10 +8124,7 @@
       <w:lvlText w:val="•"/>
       <w:lvlJc w:val="left"/>
       <w:pPr>
-        <w:tabs>
-          <w:tab w:val="num" w:pos="2880"/>
-        </w:tabs>
-        <w:ind w:left="3360" w:hanging="480"/>
+        <w:ind w:left="3600" w:hanging="480"/>
       </w:pPr>
     </w:lvl>
     <w:lvl w:ilvl="5">
@@ -7696,10 +8132,7 @@
       <w:lvlText w:val="–"/>
       <w:lvlJc w:val="left"/>
       <w:pPr>
-        <w:tabs>
-          <w:tab w:val="num" w:pos="3600"/>
-        </w:tabs>
-        <w:ind w:left="4080" w:hanging="480"/>
+        <w:ind w:left="4320" w:hanging="480"/>
       </w:pPr>
     </w:lvl>
     <w:lvl w:ilvl="6">
@@ -7707,10 +8140,7 @@
       <w:lvlText w:val="•"/>
       <w:lvlJc w:val="left"/>
       <w:pPr>
-        <w:tabs>
-          <w:tab w:val="num" w:pos="4320"/>
-        </w:tabs>
-        <w:ind w:left="4800" w:hanging="480"/>
+        <w:ind w:left="5040" w:hanging="480"/>
       </w:pPr>
     </w:lvl>
     <w:lvl w:ilvl="7">
@@ -7718,10 +8148,7 @@
       <w:lvlText w:val="–"/>
       <w:lvlJc w:val="left"/>
       <w:pPr>
-        <w:tabs>
-          <w:tab w:val="num" w:pos="5040"/>
-        </w:tabs>
-        <w:ind w:left="5520" w:hanging="480"/>
+        <w:ind w:left="5760" w:hanging="480"/>
       </w:pPr>
     </w:lvl>
     <w:lvl w:ilvl="8">
@@ -7729,10 +8156,7 @@
       <w:lvlText w:val="•"/>
       <w:lvlJc w:val="left"/>
       <w:pPr>
-        <w:tabs>
-          <w:tab w:val="num" w:pos="5760"/>
-        </w:tabs>
-        <w:ind w:left="6240" w:hanging="480"/>
+        <w:ind w:left="6480" w:hanging="480"/>
       </w:pPr>
     </w:lvl>
   </w:abstractNum>
@@ -8164,10 +8588,10 @@
   <w:docDefaults>
     <w:rPrDefault>
       <w:rPr>
-        <w:rFonts w:asciiTheme="minorHAnsi" w:eastAsiaTheme="minorHAnsi" w:hAnsiTheme="minorHAnsi" w:cstheme="minorBidi"/>
+        <w:rFonts w:asciiTheme="minorHAnsi" w:cstheme="minorBidi" w:eastAsiaTheme="minorHAnsi" w:hAnsiTheme="minorHAnsi"/>
         <w:sz w:val="24"/>
         <w:szCs w:val="24"/>
-        <w:lang w:val="en-US" w:eastAsia="en-US" w:bidi="ar-SA"/>
+        <w:lang w:bidi="ar-SA" w:eastAsia="en-US" w:val="de-DE"/>
       </w:rPr>
     </w:rPrDefault>
     <w:pPrDefault>
@@ -8176,35 +8600,35 @@
       </w:pPr>
     </w:pPrDefault>
   </w:docDefaults>
-  <w:latentStyles w:defLockedState="0" w:defUIPriority="0" w:defSemiHidden="0" w:defUnhideWhenUsed="0" w:defQFormat="0" w:count="276"/>
-  <w:style w:type="paragraph" w:default="1" w:styleId="Normal">
+  <w:latentStyles w:count="276" w:defLockedState="0" w:defQFormat="0" w:defSemiHidden="0" w:defUIPriority="0" w:defUnhideWhenUsed="0"/>
+  <w:style w:default="1" w:styleId="Normal" w:type="paragraph">
     <w:name w:val="Normal"/>
     <w:qFormat/>
   </w:style>
-  <w:style w:type="paragraph" w:styleId="BodyText">
+  <w:style w:styleId="BodyText" w:type="paragraph">
     <w:name w:val="Body Text"/>
     <w:basedOn w:val="Normal"/>
     <w:link w:val="BodyTextChar"/>
     <w:pPr>
-      <w:spacing w:before="180" w:after="180"/>
+      <w:spacing w:after="180" w:before="180"/>
     </w:pPr>
     <w:qFormat/>
   </w:style>
-  <w:style w:type="paragraph" w:customStyle="1" w:styleId="FirstParagraph">
+  <w:style w:customStyle="1" w:styleId="FirstParagraph" w:type="paragraph">
     <w:name w:val="First Paragraph"/>
     <w:basedOn w:val="BodyText"/>
     <w:next w:val="BodyText"/>
     <w:qFormat/>
   </w:style>
-  <w:style w:type="paragraph" w:customStyle="1" w:styleId="Compact">
+  <w:style w:customStyle="1" w:styleId="Compact" w:type="paragraph">
     <w:name w:val="Compact"/>
     <w:basedOn w:val="BodyText"/>
     <w:qFormat/>
     <w:pPr>
-      <w:spacing w:before="36" w:after="36"/>
+      <w:spacing w:after="36" w:before="36"/>
     </w:pPr>
   </w:style>
-  <w:style w:type="paragraph" w:styleId="Title">
+  <w:style w:styleId="Title" w:type="paragraph">
     <w:name w:val="Title"/>
     <w:basedOn w:val="Normal"/>
     <w:next w:val="BodyText"/>
@@ -8212,19 +8636,19 @@
     <w:pPr>
       <w:keepNext/>
       <w:keepLines/>
-      <w:spacing w:before="480" w:after="240"/>
+      <w:spacing w:after="240" w:before="480"/>
       <w:jc w:val="center"/>
     </w:pPr>
     <w:rPr>
-      <w:rFonts w:asciiTheme="majorHAnsi" w:eastAsiaTheme="majorEastAsia" w:hAnsiTheme="majorHAnsi" w:cstheme="majorBidi"/>
+      <w:rFonts w:asciiTheme="majorHAnsi" w:cstheme="majorBidi" w:eastAsiaTheme="majorEastAsia" w:hAnsiTheme="majorHAnsi"/>
       <w:b/>
       <w:bCs/>
-      <w:color w:val="345A8A" w:themeColor="accent1" w:themeShade="B5"/>
+      <w:color w:themeColor="accent1" w:themeShade="B5" w:val="345A8A"/>
       <w:sz w:val="36"/>
       <w:szCs w:val="36"/>
     </w:rPr>
   </w:style>
-  <w:style w:type="paragraph" w:styleId="Subtitle">
+  <w:style w:styleId="Subtitle" w:type="paragraph">
     <w:name w:val="Subtitle"/>
     <w:basedOn w:val="Title"/>
     <w:next w:val="BodyText"/>
@@ -8232,7 +8656,7 @@
     <w:pPr>
       <w:keepNext/>
       <w:keepLines/>
-      <w:spacing w:before="240" w:after="240"/>
+      <w:spacing w:after="240" w:before="240"/>
       <w:jc w:val="center"/>
     </w:pPr>
     <w:rPr>
@@ -8240,7 +8664,7 @@
       <w:szCs w:val="30"/>
     </w:rPr>
   </w:style>
-  <w:style w:type="paragraph" w:customStyle="1" w:styleId="Author">
+  <w:style w:customStyle="1" w:styleId="Author" w:type="paragraph">
     <w:name w:val="Author"/>
     <w:next w:val="BodyText"/>
     <w:qFormat/>
@@ -8250,7 +8674,7 @@
       <w:jc w:val="center"/>
     </w:pPr>
   </w:style>
-  <w:style w:type="paragraph" w:styleId="Date">
+  <w:style w:styleId="Date" w:type="paragraph">
     <w:name w:val="Date"/>
     <w:next w:val="BodyText"/>
     <w:qFormat/>
@@ -8260,7 +8684,7 @@
       <w:jc w:val="center"/>
     </w:pPr>
   </w:style>
-  <w:style w:type="paragraph" w:customStyle="1" w:styleId="Abstract">
+  <w:style w:customStyle="1" w:styleId="Abstract" w:type="paragraph">
     <w:name w:val="Abstract"/>
     <w:basedOn w:val="Normal"/>
     <w:next w:val="BodyText"/>
@@ -8268,14 +8692,14 @@
     <w:pPr>
       <w:keepNext/>
       <w:keepLines/>
-      <w:spacing w:before="300" w:after="300"/>
+      <w:spacing w:after="300" w:before="300"/>
     </w:pPr>
     <w:rPr>
       <w:sz w:val="20"/>
       <w:szCs w:val="20"/>
     </w:rPr>
   </w:style>
-  <w:style w:type="paragraph" w:styleId="Bibliography">
+  <w:style w:styleId="Bibliography" w:type="paragraph">
     <w:name w:val="Bibliography"/>
     <w:basedOn w:val="Normal"/>
     <w:next w:val="Bibliography"/>
@@ -8283,7 +8707,7 @@
     <w:pPr/>
     <w:rPr/>
   </w:style>
-  <w:style w:type="paragraph" w:styleId="Heading1">
+  <w:style w:styleId="Heading1" w:type="paragraph">
     <w:name w:val="Heading 1"/>
     <w:basedOn w:val="Normal"/>
     <w:next w:val="BodyText"/>
@@ -8292,19 +8716,19 @@
     <w:pPr>
       <w:keepNext/>
       <w:keepLines/>
-      <w:spacing w:before="480" w:after="0"/>
+      <w:spacing w:after="0" w:before="480"/>
       <w:outlineLvl w:val="0"/>
     </w:pPr>
     <w:rPr>
-      <w:rFonts w:asciiTheme="majorHAnsi" w:eastAsiaTheme="majorEastAsia" w:hAnsiTheme="majorHAnsi" w:cstheme="majorBidi"/>
+      <w:rFonts w:asciiTheme="majorHAnsi" w:cstheme="majorBidi" w:eastAsiaTheme="majorEastAsia" w:hAnsiTheme="majorHAnsi"/>
       <w:b/>
       <w:bCs/>
-      <w:color w:val="4F81BD" w:themeColor="accent1"/>
+      <w:color w:themeColor="accent1" w:val="4F81BD"/>
       <w:sz w:val="32"/>
       <w:szCs w:val="32"/>
     </w:rPr>
   </w:style>
-  <w:style w:type="paragraph" w:styleId="Heading2">
+  <w:style w:styleId="Heading2" w:type="paragraph">
     <w:name w:val="Heading 2"/>
     <w:basedOn w:val="Normal"/>
     <w:next w:val="BodyText"/>
@@ -8314,19 +8738,19 @@
     <w:pPr>
       <w:keepNext/>
       <w:keepLines/>
-      <w:spacing w:before="200" w:after="0"/>
+      <w:spacing w:after="0" w:before="200"/>
       <w:outlineLvl w:val="1"/>
     </w:pPr>
     <w:rPr>
-      <w:rFonts w:asciiTheme="majorHAnsi" w:eastAsiaTheme="majorEastAsia" w:hAnsiTheme="majorHAnsi" w:cstheme="majorBidi"/>
+      <w:rFonts w:asciiTheme="majorHAnsi" w:cstheme="majorBidi" w:eastAsiaTheme="majorEastAsia" w:hAnsiTheme="majorHAnsi"/>
       <w:b/>
       <w:bCs/>
-      <w:color w:val="4F81BD" w:themeColor="accent1"/>
+      <w:color w:themeColor="accent1" w:val="4F81BD"/>
       <w:sz w:val="28"/>
       <w:szCs w:val="28"/>
     </w:rPr>
   </w:style>
-  <w:style w:type="paragraph" w:styleId="Heading3">
+  <w:style w:styleId="Heading3" w:type="paragraph">
     <w:name w:val="Heading 3"/>
     <w:basedOn w:val="Normal"/>
     <w:next w:val="BodyText"/>
@@ -8336,19 +8760,19 @@
     <w:pPr>
       <w:keepNext/>
       <w:keepLines/>
-      <w:spacing w:before="200" w:after="0"/>
+      <w:spacing w:after="0" w:before="200"/>
       <w:outlineLvl w:val="2"/>
     </w:pPr>
     <w:rPr>
-      <w:rFonts w:asciiTheme="majorHAnsi" w:eastAsiaTheme="majorEastAsia" w:hAnsiTheme="majorHAnsi" w:cstheme="majorBidi"/>
+      <w:rFonts w:asciiTheme="majorHAnsi" w:cstheme="majorBidi" w:eastAsiaTheme="majorEastAsia" w:hAnsiTheme="majorHAnsi"/>
       <w:b/>
       <w:bCs/>
-      <w:color w:val="4F81BD" w:themeColor="accent1"/>
+      <w:color w:themeColor="accent1" w:val="4F81BD"/>
       <w:sz w:val="24"/>
       <w:szCs w:val="24"/>
     </w:rPr>
   </w:style>
-  <w:style w:type="paragraph" w:styleId="Heading4">
+  <w:style w:styleId="Heading4" w:type="paragraph">
     <w:name w:val="Heading 4"/>
     <w:basedOn w:val="Normal"/>
     <w:next w:val="BodyText"/>
@@ -8358,19 +8782,19 @@
     <w:pPr>
       <w:keepNext/>
       <w:keepLines/>
-      <w:spacing w:before="200" w:after="0"/>
+      <w:spacing w:after="0" w:before="200"/>
       <w:outlineLvl w:val="3"/>
     </w:pPr>
     <w:rPr>
-      <w:rFonts w:asciiTheme="majorHAnsi" w:eastAsiaTheme="majorEastAsia" w:hAnsiTheme="majorHAnsi" w:cstheme="majorBidi"/>
+      <w:rFonts w:asciiTheme="majorHAnsi" w:cstheme="majorBidi" w:eastAsiaTheme="majorEastAsia" w:hAnsiTheme="majorHAnsi"/>
       <w:i/>
       <w:bCs/>
-      <w:color w:val="4F81BD" w:themeColor="accent1"/>
+      <w:color w:themeColor="accent1" w:val="4F81BD"/>
       <w:sz w:val="24"/>
       <w:szCs w:val="24"/>
     </w:rPr>
   </w:style>
-  <w:style w:type="paragraph" w:styleId="Heading5">
+  <w:style w:styleId="Heading5" w:type="paragraph">
     <w:name w:val="Heading 5"/>
     <w:basedOn w:val="Normal"/>
     <w:next w:val="BodyText"/>
@@ -8380,18 +8804,18 @@
     <w:pPr>
       <w:keepNext/>
       <w:keepLines/>
-      <w:spacing w:before="200" w:after="0"/>
+      <w:spacing w:after="0" w:before="200"/>
       <w:outlineLvl w:val="4"/>
     </w:pPr>
     <w:rPr>
-      <w:rFonts w:asciiTheme="majorHAnsi" w:eastAsiaTheme="majorEastAsia" w:hAnsiTheme="majorHAnsi" w:cstheme="majorBidi"/>
+      <w:rFonts w:asciiTheme="majorHAnsi" w:cstheme="majorBidi" w:eastAsiaTheme="majorEastAsia" w:hAnsiTheme="majorHAnsi"/>
       <w:iCs/>
-      <w:color w:val="4F81BD" w:themeColor="accent1"/>
+      <w:color w:themeColor="accent1" w:val="4F81BD"/>
       <w:sz w:val="24"/>
       <w:szCs w:val="24"/>
     </w:rPr>
   </w:style>
-  <w:style w:type="paragraph" w:styleId="Heading6">
+  <w:style w:styleId="Heading6" w:type="paragraph">
     <w:name w:val="Heading 6"/>
     <w:basedOn w:val="Normal"/>
     <w:next w:val="BodyText"/>
@@ -8401,17 +8825,17 @@
     <w:pPr>
       <w:keepNext/>
       <w:keepLines/>
-      <w:spacing w:before="200" w:after="0"/>
+      <w:spacing w:after="0" w:before="200"/>
       <w:outlineLvl w:val="5"/>
     </w:pPr>
     <w:rPr>
-      <w:rFonts w:asciiTheme="majorHAnsi" w:eastAsiaTheme="majorEastAsia" w:hAnsiTheme="majorHAnsi" w:cstheme="majorBidi"/>
-      <w:color w:val="4F81BD" w:themeColor="accent1"/>
+      <w:rFonts w:asciiTheme="majorHAnsi" w:cstheme="majorBidi" w:eastAsiaTheme="majorEastAsia" w:hAnsiTheme="majorHAnsi"/>
+      <w:color w:themeColor="accent1" w:val="4F81BD"/>
       <w:sz w:val="24"/>
       <w:szCs w:val="24"/>
     </w:rPr>
   </w:style>
-  <w:style w:type="paragraph" w:styleId="Heading7">
+  <w:style w:styleId="Heading7" w:type="paragraph">
     <w:name w:val="Heading 7"/>
     <w:basedOn w:val="Normal"/>
     <w:next w:val="BodyText"/>
@@ -8421,17 +8845,17 @@
     <w:pPr>
       <w:keepNext/>
       <w:keepLines/>
-      <w:spacing w:before="200" w:after="0"/>
+      <w:spacing w:after="0" w:before="200"/>
       <w:outlineLvl w:val="6"/>
     </w:pPr>
     <w:rPr>
-      <w:rFonts w:asciiTheme="majorHAnsi" w:eastAsiaTheme="majorEastAsia" w:hAnsiTheme="majorHAnsi" w:cstheme="majorBidi"/>
-      <w:color w:val="4F81BD" w:themeColor="accent1"/>
+      <w:rFonts w:asciiTheme="majorHAnsi" w:cstheme="majorBidi" w:eastAsiaTheme="majorEastAsia" w:hAnsiTheme="majorHAnsi"/>
+      <w:color w:themeColor="accent1" w:val="4F81BD"/>
       <w:sz w:val="24"/>
       <w:szCs w:val="24"/>
     </w:rPr>
   </w:style>
-  <w:style w:type="paragraph" w:styleId="Heading8">
+  <w:style w:styleId="Heading8" w:type="paragraph">
     <w:name w:val="Heading 8"/>
     <w:basedOn w:val="Normal"/>
     <w:next w:val="BodyText"/>
@@ -8441,17 +8865,17 @@
     <w:pPr>
       <w:keepNext/>
       <w:keepLines/>
-      <w:spacing w:before="200" w:after="0"/>
+      <w:spacing w:after="0" w:before="200"/>
       <w:outlineLvl w:val="7"/>
     </w:pPr>
     <w:rPr>
-      <w:rFonts w:asciiTheme="majorHAnsi" w:eastAsiaTheme="majorEastAsia" w:hAnsiTheme="majorHAnsi" w:cstheme="majorBidi"/>
-      <w:color w:val="4F81BD" w:themeColor="accent1"/>
+      <w:rFonts w:asciiTheme="majorHAnsi" w:cstheme="majorBidi" w:eastAsiaTheme="majorEastAsia" w:hAnsiTheme="majorHAnsi"/>
+      <w:color w:themeColor="accent1" w:val="4F81BD"/>
       <w:sz w:val="24"/>
       <w:szCs w:val="24"/>
     </w:rPr>
   </w:style>
-  <w:style w:type="paragraph" w:styleId="Heading9">
+  <w:style w:styleId="Heading9" w:type="paragraph">
     <w:name w:val="Heading 9"/>
     <w:basedOn w:val="Normal"/>
     <w:next w:val="BodyText"/>
@@ -8461,17 +8885,17 @@
     <w:pPr>
       <w:keepNext/>
       <w:keepLines/>
-      <w:spacing w:before="200" w:after="0"/>
+      <w:spacing w:after="0" w:before="200"/>
       <w:outlineLvl w:val="8"/>
     </w:pPr>
     <w:rPr>
-      <w:rFonts w:asciiTheme="majorHAnsi" w:eastAsiaTheme="majorEastAsia" w:hAnsiTheme="majorHAnsi" w:cstheme="majorBidi"/>
-      <w:color w:val="4F81BD" w:themeColor="accent1"/>
+      <w:rFonts w:asciiTheme="majorHAnsi" w:cstheme="majorBidi" w:eastAsiaTheme="majorEastAsia" w:hAnsiTheme="majorHAnsi"/>
+      <w:color w:themeColor="accent1" w:val="4F81BD"/>
       <w:sz w:val="24"/>
       <w:szCs w:val="24"/>
     </w:rPr>
   </w:style>
-  <w:style w:type="paragraph" w:styleId="BlockText">
+  <w:style w:styleId="BlockText" w:type="paragraph">
     <w:name w:val="Block Text"/>
     <w:basedOn w:val="BodyText"/>
     <w:next w:val="BodyText"/>
@@ -8479,11 +8903,11 @@
     <w:unhideWhenUsed/>
     <w:qFormat/>
     <w:pPr>
-      <w:spacing w:before="100" w:after="100"/>
+      <w:spacing w:after="100" w:before="100"/>
       <w:ind w:firstLine="0" w:left="480" w:right="480"/>
     </w:pPr>
   </w:style>
-  <w:style w:type="paragraph" w:styleId="FootnoteText">
+  <w:style w:styleId="FootnoteText" w:type="paragraph">
     <w:name w:val="Footnote Text"/>
     <w:basedOn w:val="Normal"/>
     <w:next w:val="FootnoteText"/>
@@ -8491,28 +8915,43 @@
     <w:unhideWhenUsed/>
     <w:qFormat/>
   </w:style>
-  <w:style w:type="character" w:default="1" w:styleId="DefaultParagraphFont">
+  <w:style w:default="1" w:styleId="DefaultParagraphFont" w:type="character">
     <w:name w:val="Default Paragraph Font"/>
     <w:semiHidden/>
     <w:unhideWhenUsed/>
   </w:style>
-  <w:style w:type="table" w:default="1" w:styleId="Table">
+  <w:style w:default="1" w:styleId="Table" w:type="table">
     <w:name w:val="Table"/>
     <w:basedOn w:val="TableNormal"/>
     <w:semiHidden/>
     <w:unhideWhenUsed/>
     <w:qFormat/>
     <w:tblPr>
-      <w:tblInd w:w="0" w:type="dxa"/>
+      <w:tblInd w:type="dxa" w:w="0"/>
       <w:tblCellMar>
-        <w:top w:w="0" w:type="dxa"/>
-        <w:left w:w="108" w:type="dxa"/>
-        <w:bottom w:w="0" w:type="dxa"/>
-        <w:right w:w="108" w:type="dxa"/>
+        <w:top w:type="dxa" w:w="0"/>
+        <w:left w:type="dxa" w:w="108"/>
+        <w:bottom w:type="dxa" w:w="0"/>
+        <w:right w:type="dxa" w:w="108"/>
       </w:tblCellMar>
     </w:tblPr>
+    <w:tblStylePr w:type="firstRow">
+      <w:tblPr>
+        <w:jc w:val="left"/>
+        <w:tblInd w:type="dxa" w:w="0"/>
+      </w:tblPr>
+      <w:trPr>
+        <w:jc w:val="left"/>
+      </w:trPr>
+      <w:tcPr>
+        <w:vAlign w:val="bottom"/>
+        <w:tcBorders>
+          <w:bottom w:val="single"/>
+        </w:tcBorders>
+      </w:tcPr>
+    </w:tblStylePr>
   </w:style>
-  <w:style w:type="paragraph" w:customStyle="1" w:styleId="DefinitionTerm">
+  <w:style w:customStyle="1" w:styleId="DefinitionTerm" w:type="paragraph">
     <w:name w:val="Definition Term"/>
     <w:basedOn w:val="Normal"/>
     <w:next w:val="Definition"/>
@@ -8525,49 +8964,49 @@
       <w:b/>
     </w:rPr>
   </w:style>
-  <w:style w:type="paragraph" w:customStyle="1" w:styleId="Definition">
+  <w:style w:customStyle="1" w:styleId="Definition" w:type="paragraph">
     <w:name w:val="Definition"/>
     <w:basedOn w:val="Normal"/>
   </w:style>
-  <w:style w:type="paragraph" w:styleId="Caption">
+  <w:style w:styleId="Caption" w:type="paragraph">
     <w:name w:val="Caption"/>
     <w:basedOn w:val="Normal"/>
     <w:link w:val="BodyTextChar"/>
     <w:pPr>
-      <w:spacing w:before="0" w:after="120"/>
+      <w:spacing w:after="120" w:before="0"/>
     </w:pPr>
     <w:rPr>
       <w:i/>
     </w:rPr>
   </w:style>
-  <w:style w:type="paragraph" w:customStyle="1" w:styleId="TableCaption">
+  <w:style w:customStyle="1" w:styleId="TableCaption" w:type="paragraph">
     <w:name w:val="Table Caption"/>
     <w:basedOn w:val="Caption"/>
     <w:pPr>
       <w:keepNext/>
     </w:pPr>
   </w:style>
-  <w:style w:type="paragraph" w:customStyle="1" w:styleId="ImageCaption">
+  <w:style w:customStyle="1" w:styleId="ImageCaption" w:type="paragraph">
     <w:name w:val="Image Caption"/>
     <w:basedOn w:val="Caption"/>
   </w:style>
-  <w:style w:type="paragraph" w:customStyle="1" w:styleId="Figure">
+  <w:style w:customStyle="1" w:styleId="Figure" w:type="paragraph">
     <w:name w:val="Figure"/>
     <w:basedOn w:val="Normal"/>
   </w:style>
-  <w:style w:type="paragraph" w:customStyle="1" w:styleId="CaptionedFigure">
+  <w:style w:customStyle="1" w:styleId="CaptionedFigure" w:type="paragraph">
     <w:name w:val="Captioned Figure"/>
     <w:basedOn w:val="Figure"/>
     <w:pPr>
       <w:keepNext/>
     </w:pPr>
   </w:style>
-  <w:style w:type="character" w:customStyle="1" w:styleId="BodyTextChar">
+  <w:style w:customStyle="1" w:styleId="BodyTextChar" w:type="character">
     <w:name w:val="Body Text Char"/>
     <w:basedOn w:val="DefaultParagraphFont"/>
     <w:link w:val="BodyText"/>
   </w:style>
-  <w:style w:type="character" w:customStyle="1" w:styleId="VerbatimChar">
+  <w:style w:customStyle="1" w:styleId="VerbatimChar" w:type="character">
     <w:name w:val="Verbatim Char"/>
     <w:basedOn w:val="BodyTextChar"/>
     <w:rPr>
@@ -8575,21 +9014,25 @@
       <w:sz w:val="22"/>
     </w:rPr>
   </w:style>
-  <w:style w:type="character" w:styleId="FootnoteReference">
+  <w:style w:customStyle="1" w:styleId="SectionNumber" w:type="character">
+    <w:name w:val="Section Number"/>
+    <w:basedOn w:val="BodyTextChar"/>
+  </w:style>
+  <w:style w:styleId="FootnoteReference" w:type="character">
     <w:name w:val="Footnote Reference"/>
     <w:basedOn w:val="BodyTextChar"/>
     <w:rPr>
       <w:vertAlign w:val="superscript"/>
     </w:rPr>
   </w:style>
-  <w:style w:type="character" w:styleId="Hyperlink">
+  <w:style w:styleId="Hyperlink" w:type="character">
     <w:name w:val="Hyperlink"/>
     <w:basedOn w:val="BodyTextChar"/>
     <w:rPr>
-      <w:color w:val="4F81BD" w:themeColor="accent1"/>
+      <w:color w:themeColor="accent1" w:val="4F81BD"/>
     </w:rPr>
   </w:style>
-  <w:style w:type="paragraph" w:styleId="TOCHeading">
+  <w:style w:styleId="TOCHeading" w:type="paragraph">
     <w:name w:val="TOC Heading"/>
     <w:basedOn w:val="Heading1"/>
     <w:next w:val="BodyText"/>
@@ -8601,10 +9044,10 @@
       <w:outlineLvl w:val="9"/>
     </w:pPr>
     <w:rPr>
-      <w:rFonts w:asciiTheme="majorHAnsi" w:eastAsiaTheme="majorEastAsia" w:hAnsiTheme="majorHAnsi" w:cstheme="majorBidi"/>
+      <w:rFonts w:asciiTheme="majorHAnsi" w:cstheme="majorBidi" w:eastAsiaTheme="majorEastAsia" w:hAnsiTheme="majorHAnsi"/>
       <w:b w:val="0"/>
       <w:bCs w:val="0"/>
-      <w:color w:val="365F91" w:themeColor="accent1" w:themeShade="BF"/>
+      <w:color w:themeColor="accent1" w:themeShade="BF" w:val="365F91"/>
     </w:rPr>
   </w:style>
   <w:style w:type="paragraph" w:customStyle="1" w:styleId="SourceCode">

</xml_diff>